<commit_message>
shop upgrades work with loot job and steal
</commit_message>
<xml_diff>
--- a/Game Brief.docx
+++ b/Game Brief.docx
@@ -56,25 +56,7 @@
                 <w:i/>
                 <w:color w:val="990000"/>
               </w:rPr>
-              <w:t xml:space="preserve">You MUST provide evidence showing how the problem has been decomposed, how the components have been developed and </w:t>
-            </w:r>
-            <w:proofErr w:type="spellStart"/>
-            <w:r>
-              <w:rPr>
-                <w:b/>
-                <w:i/>
-                <w:color w:val="990000"/>
-              </w:rPr>
-              <w:t>trialled</w:t>
-            </w:r>
-            <w:proofErr w:type="spellEnd"/>
-            <w:r>
-              <w:rPr>
-                <w:b/>
-                <w:i/>
-                <w:color w:val="990000"/>
-              </w:rPr>
-              <w:t>, and of how they have been assembled and tested to create a final, working outcome.</w:t>
+              <w:t>You MUST provide evidence showing how the problem has been decomposed, how the components have been developed and trialled, and of how they have been assembled and tested to create a final, working outcome.</w:t>
             </w:r>
           </w:p>
         </w:tc>
@@ -577,6 +559,60 @@
           <w:i/>
         </w:rPr>
         <w:t>Please show a developed flowchart of your program below (you may use draw.io to create your flowchart)</w:t>
+      </w:r>
+    </w:p>
+    <w:p>
+      <w:pPr>
+        <w:rPr>
+          <w:i/>
+        </w:rPr>
+      </w:pPr>
+      <w:r>
+        <w:rPr>
+          <w:i/>
+          <w:noProof/>
+        </w:rPr>
+        <w:drawing>
+          <wp:inline distT="0" distB="0" distL="0" distR="0" wp14:anchorId="7F72AABF" wp14:editId="091CB83B">
+            <wp:extent cx="6858000" cy="1870075"/>
+            <wp:effectExtent l="0" t="0" r="0" b="0"/>
+            <wp:docPr id="23" name="Picture 23" descr="Diagram&#10;&#10;Description automatically generated"/>
+            <wp:cNvGraphicFramePr>
+              <a:graphicFrameLocks xmlns:a="http://schemas.openxmlformats.org/drawingml/2006/main" noChangeAspect="1"/>
+            </wp:cNvGraphicFramePr>
+            <a:graphic xmlns:a="http://schemas.openxmlformats.org/drawingml/2006/main">
+              <a:graphicData uri="http://schemas.openxmlformats.org/drawingml/2006/picture">
+                <pic:pic xmlns:pic="http://schemas.openxmlformats.org/drawingml/2006/picture">
+                  <pic:nvPicPr>
+                    <pic:cNvPr id="23" name="Picture 23" descr="Diagram&#10;&#10;Description automatically generated"/>
+                    <pic:cNvPicPr/>
+                  </pic:nvPicPr>
+                  <pic:blipFill>
+                    <a:blip r:embed="rId8" cstate="print">
+                      <a:extLst>
+                        <a:ext uri="{28A0092B-C50C-407E-A947-70E740481C1C}">
+                          <a14:useLocalDpi xmlns:a14="http://schemas.microsoft.com/office/drawing/2010/main" val="0"/>
+                        </a:ext>
+                      </a:extLst>
+                    </a:blip>
+                    <a:stretch>
+                      <a:fillRect/>
+                    </a:stretch>
+                  </pic:blipFill>
+                  <pic:spPr>
+                    <a:xfrm>
+                      <a:off x="0" y="0"/>
+                      <a:ext cx="6858000" cy="1870075"/>
+                    </a:xfrm>
+                    <a:prstGeom prst="rect">
+                      <a:avLst/>
+                    </a:prstGeom>
+                  </pic:spPr>
+                </pic:pic>
+              </a:graphicData>
+            </a:graphic>
+          </wp:inline>
+        </w:drawing>
       </w:r>
     </w:p>
     <w:p>
@@ -766,104 +802,6 @@
                   <wp:extent cx="3429000" cy="342900"/>
                   <wp:effectExtent l="0" t="0" r="0" b="0"/>
                   <wp:docPr id="1" name="Picture 1"/>
-                  <wp:cNvGraphicFramePr>
-                    <a:graphicFrameLocks xmlns:a="http://schemas.openxmlformats.org/drawingml/2006/main" noChangeAspect="1"/>
-                  </wp:cNvGraphicFramePr>
-                  <a:graphic xmlns:a="http://schemas.openxmlformats.org/drawingml/2006/main">
-                    <a:graphicData uri="http://schemas.openxmlformats.org/drawingml/2006/picture">
-                      <pic:pic xmlns:pic="http://schemas.openxmlformats.org/drawingml/2006/picture">
-                        <pic:nvPicPr>
-                          <pic:cNvPr id="1" name=""/>
-                          <pic:cNvPicPr/>
-                        </pic:nvPicPr>
-                        <pic:blipFill>
-                          <a:blip r:embed="rId8"/>
-                          <a:stretch>
-                            <a:fillRect/>
-                          </a:stretch>
-                        </pic:blipFill>
-                        <pic:spPr>
-                          <a:xfrm>
-                            <a:off x="0" y="0"/>
-                            <a:ext cx="3429000" cy="342900"/>
-                          </a:xfrm>
-                          <a:prstGeom prst="rect">
-                            <a:avLst/>
-                          </a:prstGeom>
-                        </pic:spPr>
-                      </pic:pic>
-                    </a:graphicData>
-                  </a:graphic>
-                </wp:inline>
-              </w:drawing>
-            </w:r>
-          </w:p>
-        </w:tc>
-      </w:tr>
-      <w:tr>
-        <w:tc>
-          <w:tcPr>
-            <w:tcW w:w="2830" w:type="dxa"/>
-          </w:tcPr>
-          <w:p>
-            <w:pPr>
-              <w:rPr>
-                <w:iCs/>
-              </w:rPr>
-            </w:pPr>
-            <w:r>
-              <w:rPr>
-                <w:iCs/>
-              </w:rPr>
-              <w:t xml:space="preserve">Have you played before? </w:t>
-            </w:r>
-            <w:r>
-              <w:rPr>
-                <w:iCs/>
-              </w:rPr>
-              <w:t xml:space="preserve">User input: </w:t>
-            </w:r>
-            <w:r>
-              <w:rPr>
-                <w:iCs/>
-              </w:rPr>
-              <w:t>No</w:t>
-            </w:r>
-          </w:p>
-        </w:tc>
-        <w:tc>
-          <w:tcPr>
-            <w:tcW w:w="6520" w:type="dxa"/>
-          </w:tcPr>
-          <w:p>
-            <w:pPr>
-              <w:rPr>
-                <w:iCs/>
-              </w:rPr>
-            </w:pPr>
-            <w:r>
-              <w:rPr>
-                <w:iCs/>
-              </w:rPr>
-              <w:t>Displays instructions and starts game</w:t>
-            </w:r>
-          </w:p>
-          <w:p>
-            <w:pPr>
-              <w:rPr>
-                <w:iCs/>
-              </w:rPr>
-            </w:pPr>
-            <w:r>
-              <w:rPr>
-                <w:iCs/>
-                <w:noProof/>
-              </w:rPr>
-              <w:drawing>
-                <wp:inline distT="0" distB="0" distL="0" distR="0" wp14:anchorId="18869171" wp14:editId="7D8667E0">
-                  <wp:extent cx="3352800" cy="1092200"/>
-                  <wp:effectExtent l="0" t="0" r="0" b="0"/>
-                  <wp:docPr id="2" name="Picture 2"/>
                   <wp:cNvGraphicFramePr>
                     <a:graphicFrameLocks xmlns:a="http://schemas.openxmlformats.org/drawingml/2006/main" noChangeAspect="1"/>
                   </wp:cNvGraphicFramePr>
@@ -883,7 +821,7 @@
                         <pic:spPr>
                           <a:xfrm>
                             <a:off x="0" y="0"/>
-                            <a:ext cx="3352800" cy="1092200"/>
+                            <a:ext cx="3429000" cy="342900"/>
                           </a:xfrm>
                           <a:prstGeom prst="rect">
                             <a:avLst/>
@@ -925,113 +863,7 @@
               <w:rPr>
                 <w:iCs/>
               </w:rPr>
-              <w:t>Maybe</w:t>
-            </w:r>
-          </w:p>
-          <w:p>
-            <w:pPr>
-              <w:rPr>
-                <w:iCs/>
-              </w:rPr>
-            </w:pPr>
-          </w:p>
-          <w:p>
-            <w:pPr>
-              <w:rPr>
-                <w:iCs/>
-              </w:rPr>
-            </w:pPr>
-          </w:p>
-          <w:p>
-            <w:pPr>
-              <w:rPr>
-                <w:iCs/>
-              </w:rPr>
-            </w:pPr>
-          </w:p>
-          <w:p>
-            <w:pPr>
-              <w:rPr>
-                <w:iCs/>
-              </w:rPr>
-            </w:pPr>
-          </w:p>
-          <w:p>
-            <w:pPr>
-              <w:rPr>
-                <w:iCs/>
-              </w:rPr>
-            </w:pPr>
-          </w:p>
-          <w:p>
-            <w:pPr>
-              <w:rPr>
-                <w:iCs/>
-              </w:rPr>
-            </w:pPr>
-            <w:r>
-              <w:rPr>
-                <w:iCs/>
-              </w:rPr>
-              <w:t>Have you played before?</w:t>
-            </w:r>
-          </w:p>
-          <w:p>
-            <w:pPr>
-              <w:rPr>
-                <w:iCs/>
-              </w:rPr>
-            </w:pPr>
-            <w:r>
-              <w:rPr>
-                <w:iCs/>
-              </w:rPr>
-              <w:t xml:space="preserve">User input: </w:t>
-            </w:r>
-            <w:r>
-              <w:rPr>
-                <w:iCs/>
-              </w:rPr>
-              <w:t>Nope</w:t>
-            </w:r>
-          </w:p>
-          <w:p>
-            <w:pPr>
-              <w:rPr>
-                <w:iCs/>
-              </w:rPr>
-            </w:pPr>
-          </w:p>
-          <w:p>
-            <w:pPr>
-              <w:rPr>
-                <w:iCs/>
-              </w:rPr>
-            </w:pPr>
-            <w:r>
-              <w:rPr>
-                <w:iCs/>
-              </w:rPr>
-              <w:t>Have you played before?</w:t>
-            </w:r>
-          </w:p>
-          <w:p>
-            <w:pPr>
-              <w:rPr>
-                <w:iCs/>
-              </w:rPr>
-            </w:pPr>
-            <w:r>
-              <w:rPr>
-                <w:iCs/>
-              </w:rPr>
-              <w:t xml:space="preserve">User input: </w:t>
-            </w:r>
-            <w:r>
-              <w:rPr>
-                <w:iCs/>
-              </w:rPr>
-              <w:t>1saf</w:t>
+              <w:t>No</w:t>
             </w:r>
           </w:p>
         </w:tc>
@@ -1049,7 +881,7 @@
               <w:rPr>
                 <w:iCs/>
               </w:rPr>
-              <w:t>&lt;error&gt; Please choose y / n</w:t>
+              <w:t>Displays instructions and starts game</w:t>
             </w:r>
           </w:p>
           <w:p>
@@ -1064,10 +896,10 @@
                 <w:noProof/>
               </w:rPr>
               <w:drawing>
-                <wp:inline distT="0" distB="0" distL="0" distR="0" wp14:anchorId="1A930CA6" wp14:editId="1658FEEB">
-                  <wp:extent cx="3543300" cy="546100"/>
+                <wp:inline distT="0" distB="0" distL="0" distR="0" wp14:anchorId="18869171" wp14:editId="7D8667E0">
+                  <wp:extent cx="3352800" cy="1092200"/>
                   <wp:effectExtent l="0" t="0" r="0" b="0"/>
-                  <wp:docPr id="3" name="Picture 3"/>
+                  <wp:docPr id="2" name="Picture 2"/>
                   <wp:cNvGraphicFramePr>
                     <a:graphicFrameLocks xmlns:a="http://schemas.openxmlformats.org/drawingml/2006/main" noChangeAspect="1"/>
                   </wp:cNvGraphicFramePr>
@@ -1087,7 +919,7 @@
                         <pic:spPr>
                           <a:xfrm>
                             <a:off x="0" y="0"/>
-                            <a:ext cx="3543300" cy="546100"/>
+                            <a:ext cx="3352800" cy="1092200"/>
                           </a:xfrm>
                           <a:prstGeom prst="rect">
                             <a:avLst/>
@@ -1100,20 +932,149 @@
               </w:drawing>
             </w:r>
           </w:p>
-          <w:p>
-            <w:pPr>
-              <w:rPr>
-                <w:iCs/>
-              </w:rPr>
-            </w:pPr>
-          </w:p>
-          <w:p>
-            <w:pPr>
-              <w:rPr>
-                <w:iCs/>
-              </w:rPr>
-            </w:pPr>
-          </w:p>
+        </w:tc>
+      </w:tr>
+      <w:tr>
+        <w:tc>
+          <w:tcPr>
+            <w:tcW w:w="2830" w:type="dxa"/>
+          </w:tcPr>
+          <w:p>
+            <w:pPr>
+              <w:rPr>
+                <w:iCs/>
+              </w:rPr>
+            </w:pPr>
+            <w:r>
+              <w:rPr>
+                <w:iCs/>
+              </w:rPr>
+              <w:t xml:space="preserve">Have you played before? </w:t>
+            </w:r>
+            <w:r>
+              <w:rPr>
+                <w:iCs/>
+              </w:rPr>
+              <w:t xml:space="preserve">User input: </w:t>
+            </w:r>
+            <w:r>
+              <w:rPr>
+                <w:iCs/>
+              </w:rPr>
+              <w:t>Maybe</w:t>
+            </w:r>
+          </w:p>
+          <w:p>
+            <w:pPr>
+              <w:rPr>
+                <w:iCs/>
+              </w:rPr>
+            </w:pPr>
+          </w:p>
+          <w:p>
+            <w:pPr>
+              <w:rPr>
+                <w:iCs/>
+              </w:rPr>
+            </w:pPr>
+          </w:p>
+          <w:p>
+            <w:pPr>
+              <w:rPr>
+                <w:iCs/>
+              </w:rPr>
+            </w:pPr>
+          </w:p>
+          <w:p>
+            <w:pPr>
+              <w:rPr>
+                <w:iCs/>
+              </w:rPr>
+            </w:pPr>
+          </w:p>
+          <w:p>
+            <w:pPr>
+              <w:rPr>
+                <w:iCs/>
+              </w:rPr>
+            </w:pPr>
+          </w:p>
+          <w:p>
+            <w:pPr>
+              <w:rPr>
+                <w:iCs/>
+              </w:rPr>
+            </w:pPr>
+            <w:r>
+              <w:rPr>
+                <w:iCs/>
+              </w:rPr>
+              <w:t>Have you played before?</w:t>
+            </w:r>
+          </w:p>
+          <w:p>
+            <w:pPr>
+              <w:rPr>
+                <w:iCs/>
+              </w:rPr>
+            </w:pPr>
+            <w:r>
+              <w:rPr>
+                <w:iCs/>
+              </w:rPr>
+              <w:t xml:space="preserve">User input: </w:t>
+            </w:r>
+            <w:r>
+              <w:rPr>
+                <w:iCs/>
+              </w:rPr>
+              <w:t>Nope</w:t>
+            </w:r>
+          </w:p>
+          <w:p>
+            <w:pPr>
+              <w:rPr>
+                <w:iCs/>
+              </w:rPr>
+            </w:pPr>
+          </w:p>
+          <w:p>
+            <w:pPr>
+              <w:rPr>
+                <w:iCs/>
+              </w:rPr>
+            </w:pPr>
+            <w:r>
+              <w:rPr>
+                <w:iCs/>
+              </w:rPr>
+              <w:t>Have you played before?</w:t>
+            </w:r>
+          </w:p>
+          <w:p>
+            <w:pPr>
+              <w:rPr>
+                <w:iCs/>
+              </w:rPr>
+            </w:pPr>
+            <w:r>
+              <w:rPr>
+                <w:iCs/>
+              </w:rPr>
+              <w:t xml:space="preserve">User input: </w:t>
+            </w:r>
+            <w:r>
+              <w:rPr>
+                <w:iCs/>
+              </w:rPr>
+              <w:t>1saf</w:t>
+            </w:r>
+          </w:p>
+        </w:tc>
+        <w:tc>
+          <w:tcPr>
+            <w:tcW w:w="6520" w:type="dxa"/>
+          </w:tcPr>
           <w:p>
             <w:pPr>
               <w:rPr>
@@ -1139,10 +1100,10 @@
                 <w:noProof/>
               </w:rPr>
               <w:drawing>
-                <wp:inline distT="0" distB="0" distL="0" distR="0" wp14:anchorId="2D94A849" wp14:editId="3B08C792">
-                  <wp:extent cx="3746500" cy="546100"/>
+                <wp:inline distT="0" distB="0" distL="0" distR="0" wp14:anchorId="1A930CA6" wp14:editId="1658FEEB">
+                  <wp:extent cx="3543300" cy="546100"/>
                   <wp:effectExtent l="0" t="0" r="0" b="0"/>
-                  <wp:docPr id="4" name="Picture 4"/>
+                  <wp:docPr id="3" name="Picture 3"/>
                   <wp:cNvGraphicFramePr>
                     <a:graphicFrameLocks xmlns:a="http://schemas.openxmlformats.org/drawingml/2006/main" noChangeAspect="1"/>
                   </wp:cNvGraphicFramePr>
@@ -1162,7 +1123,7 @@
                         <pic:spPr>
                           <a:xfrm>
                             <a:off x="0" y="0"/>
-                            <a:ext cx="3746500" cy="546100"/>
+                            <a:ext cx="3543300" cy="546100"/>
                           </a:xfrm>
                           <a:prstGeom prst="rect">
                             <a:avLst/>
@@ -1181,6 +1142,20 @@
                 <w:iCs/>
               </w:rPr>
             </w:pPr>
+          </w:p>
+          <w:p>
+            <w:pPr>
+              <w:rPr>
+                <w:iCs/>
+              </w:rPr>
+            </w:pPr>
+          </w:p>
+          <w:p>
+            <w:pPr>
+              <w:rPr>
+                <w:iCs/>
+              </w:rPr>
+            </w:pPr>
             <w:r>
               <w:rPr>
                 <w:iCs/>
@@ -1200,10 +1175,10 @@
                 <w:noProof/>
               </w:rPr>
               <w:drawing>
-                <wp:inline distT="0" distB="0" distL="0" distR="0" wp14:anchorId="10ACD5B1" wp14:editId="518E90F6">
-                  <wp:extent cx="3454400" cy="558800"/>
+                <wp:inline distT="0" distB="0" distL="0" distR="0" wp14:anchorId="2D94A849" wp14:editId="3B08C792">
+                  <wp:extent cx="3746500" cy="546100"/>
                   <wp:effectExtent l="0" t="0" r="0" b="0"/>
-                  <wp:docPr id="5" name="Picture 5"/>
+                  <wp:docPr id="4" name="Picture 4"/>
                   <wp:cNvGraphicFramePr>
                     <a:graphicFrameLocks xmlns:a="http://schemas.openxmlformats.org/drawingml/2006/main" noChangeAspect="1"/>
                   </wp:cNvGraphicFramePr>
@@ -1223,7 +1198,7 @@
                         <pic:spPr>
                           <a:xfrm>
                             <a:off x="0" y="0"/>
-                            <a:ext cx="3454400" cy="558800"/>
+                            <a:ext cx="3746500" cy="546100"/>
                           </a:xfrm>
                           <a:prstGeom prst="rect">
                             <a:avLst/>
@@ -1236,166 +1211,17 @@
               </w:drawing>
             </w:r>
           </w:p>
-        </w:tc>
-      </w:tr>
-    </w:tbl>
-    <w:p/>
-    <w:p/>
-    <w:p/>
-    <w:p>
-      <w:pPr>
-        <w:rPr>
-          <w:b/>
-          <w:bCs/>
-          <w:iCs/>
-          <w:sz w:val="28"/>
-          <w:szCs w:val="28"/>
-        </w:rPr>
-      </w:pPr>
-      <w:r>
-        <w:rPr>
-          <w:b/>
-          <w:bCs/>
-          <w:iCs/>
-          <w:sz w:val="28"/>
-          <w:szCs w:val="28"/>
-        </w:rPr>
-        <w:t>Rounds</w:t>
-      </w:r>
-      <w:r>
-        <w:rPr>
-          <w:b/>
-          <w:bCs/>
-          <w:iCs/>
-          <w:sz w:val="28"/>
-          <w:szCs w:val="28"/>
-        </w:rPr>
-        <w:t xml:space="preserve"> checker Test Plan</w:t>
-      </w:r>
-      <w:r>
-        <w:rPr>
-          <w:b/>
-          <w:bCs/>
-          <w:iCs/>
-          <w:sz w:val="28"/>
-          <w:szCs w:val="28"/>
-        </w:rPr>
-        <w:t xml:space="preserve"> (ask user to input number of rounds between 10 – 30)</w:t>
-      </w:r>
-    </w:p>
-    <w:tbl>
-      <w:tblPr>
-        <w:tblStyle w:val="TableGrid"/>
-        <w:tblW w:w="9634" w:type="dxa"/>
-        <w:tblLayout w:type="fixed"/>
-        <w:tblLook w:val="04A0" w:firstRow="1" w:lastRow="0" w:firstColumn="1" w:lastColumn="0" w:noHBand="0" w:noVBand="1"/>
-      </w:tblPr>
-      <w:tblGrid>
-        <w:gridCol w:w="1696"/>
-        <w:gridCol w:w="7938"/>
-      </w:tblGrid>
-      <w:tr>
-        <w:tc>
-          <w:tcPr>
-            <w:tcW w:w="1696" w:type="dxa"/>
-            <w:shd w:val="clear" w:color="auto" w:fill="A6A6A6" w:themeFill="background1" w:themeFillShade="A6"/>
-          </w:tcPr>
-          <w:p>
-            <w:pPr>
-              <w:rPr>
-                <w:b/>
-                <w:bCs/>
-                <w:iCs/>
-              </w:rPr>
-            </w:pPr>
-            <w:r>
-              <w:rPr>
-                <w:b/>
-                <w:bCs/>
-                <w:iCs/>
-              </w:rPr>
-              <w:t>Test Case</w:t>
-            </w:r>
-          </w:p>
-        </w:tc>
-        <w:tc>
-          <w:tcPr>
-            <w:tcW w:w="7938" w:type="dxa"/>
-            <w:shd w:val="clear" w:color="auto" w:fill="A6A6A6" w:themeFill="background1" w:themeFillShade="A6"/>
-          </w:tcPr>
-          <w:p>
-            <w:pPr>
-              <w:rPr>
-                <w:b/>
-                <w:bCs/>
-                <w:iCs/>
-              </w:rPr>
-            </w:pPr>
-            <w:r>
-              <w:rPr>
-                <w:b/>
-                <w:bCs/>
-                <w:iCs/>
-              </w:rPr>
-              <w:t>Expected Values</w:t>
-            </w:r>
-          </w:p>
-        </w:tc>
-      </w:tr>
-      <w:tr>
-        <w:tc>
-          <w:tcPr>
-            <w:tcW w:w="1696" w:type="dxa"/>
-          </w:tcPr>
-          <w:p>
-            <w:pPr>
-              <w:rPr>
-                <w:iCs/>
-              </w:rPr>
-            </w:pPr>
-            <w:r>
-              <w:rPr>
-                <w:iCs/>
-              </w:rPr>
-              <w:t>Choose number of rounds:</w:t>
-            </w:r>
-          </w:p>
-          <w:p>
-            <w:pPr>
-              <w:rPr>
-                <w:iCs/>
-              </w:rPr>
-            </w:pPr>
-          </w:p>
-          <w:p>
-            <w:pPr>
-              <w:rPr>
-                <w:iCs/>
-              </w:rPr>
-            </w:pPr>
-            <w:r>
-              <w:rPr>
-                <w:iCs/>
-              </w:rPr>
-              <w:t>User input: 10</w:t>
-            </w:r>
-          </w:p>
-        </w:tc>
-        <w:tc>
-          <w:tcPr>
-            <w:tcW w:w="7938" w:type="dxa"/>
-          </w:tcPr>
-          <w:p>
-            <w:pPr>
-              <w:rPr>
-                <w:iCs/>
-              </w:rPr>
-            </w:pPr>
-            <w:r>
-              <w:rPr>
-                <w:iCs/>
-              </w:rPr>
-              <w:t>Game continues with 10 rounds</w:t>
+          <w:p>
+            <w:pPr>
+              <w:rPr>
+                <w:iCs/>
+              </w:rPr>
+            </w:pPr>
+            <w:r>
+              <w:rPr>
+                <w:iCs/>
+              </w:rPr>
+              <w:t>&lt;error&gt; Please choose y / n</w:t>
             </w:r>
           </w:p>
           <w:p>
@@ -1410,10 +1236,10 @@
                 <w:noProof/>
               </w:rPr>
               <w:drawing>
-                <wp:inline distT="0" distB="0" distL="0" distR="0" wp14:anchorId="752738DF" wp14:editId="7CBDB473">
-                  <wp:extent cx="4660900" cy="520700"/>
+                <wp:inline distT="0" distB="0" distL="0" distR="0" wp14:anchorId="10ACD5B1" wp14:editId="518E90F6">
+                  <wp:extent cx="3454400" cy="558800"/>
                   <wp:effectExtent l="0" t="0" r="0" b="0"/>
-                  <wp:docPr id="11" name="Picture 11"/>
+                  <wp:docPr id="5" name="Picture 5"/>
                   <wp:cNvGraphicFramePr>
                     <a:graphicFrameLocks xmlns:a="http://schemas.openxmlformats.org/drawingml/2006/main" noChangeAspect="1"/>
                   </wp:cNvGraphicFramePr>
@@ -1433,7 +1259,7 @@
                         <pic:spPr>
                           <a:xfrm>
                             <a:off x="0" y="0"/>
-                            <a:ext cx="4660900" cy="520700"/>
+                            <a:ext cx="3454400" cy="558800"/>
                           </a:xfrm>
                           <a:prstGeom prst="rect">
                             <a:avLst/>
@@ -1448,6 +1274,111 @@
           </w:p>
         </w:tc>
       </w:tr>
+    </w:tbl>
+    <w:p/>
+    <w:p/>
+    <w:p/>
+    <w:p>
+      <w:pPr>
+        <w:rPr>
+          <w:b/>
+          <w:bCs/>
+          <w:iCs/>
+          <w:sz w:val="28"/>
+          <w:szCs w:val="28"/>
+        </w:rPr>
+      </w:pPr>
+      <w:r>
+        <w:rPr>
+          <w:b/>
+          <w:bCs/>
+          <w:iCs/>
+          <w:sz w:val="28"/>
+          <w:szCs w:val="28"/>
+        </w:rPr>
+        <w:t>Rounds</w:t>
+      </w:r>
+      <w:r>
+        <w:rPr>
+          <w:b/>
+          <w:bCs/>
+          <w:iCs/>
+          <w:sz w:val="28"/>
+          <w:szCs w:val="28"/>
+        </w:rPr>
+        <w:t xml:space="preserve"> checker Test Plan</w:t>
+      </w:r>
+      <w:r>
+        <w:rPr>
+          <w:b/>
+          <w:bCs/>
+          <w:iCs/>
+          <w:sz w:val="28"/>
+          <w:szCs w:val="28"/>
+        </w:rPr>
+        <w:t xml:space="preserve"> (ask user to input number of rounds between 10 – 30)</w:t>
+      </w:r>
+    </w:p>
+    <w:tbl>
+      <w:tblPr>
+        <w:tblStyle w:val="TableGrid"/>
+        <w:tblW w:w="9634" w:type="dxa"/>
+        <w:tblLayout w:type="fixed"/>
+        <w:tblLook w:val="04A0" w:firstRow="1" w:lastRow="0" w:firstColumn="1" w:lastColumn="0" w:noHBand="0" w:noVBand="1"/>
+      </w:tblPr>
+      <w:tblGrid>
+        <w:gridCol w:w="1696"/>
+        <w:gridCol w:w="7938"/>
+      </w:tblGrid>
+      <w:tr>
+        <w:tc>
+          <w:tcPr>
+            <w:tcW w:w="1696" w:type="dxa"/>
+            <w:shd w:val="clear" w:color="auto" w:fill="A6A6A6" w:themeFill="background1" w:themeFillShade="A6"/>
+          </w:tcPr>
+          <w:p>
+            <w:pPr>
+              <w:rPr>
+                <w:b/>
+                <w:bCs/>
+                <w:iCs/>
+              </w:rPr>
+            </w:pPr>
+            <w:r>
+              <w:rPr>
+                <w:b/>
+                <w:bCs/>
+                <w:iCs/>
+              </w:rPr>
+              <w:lastRenderedPageBreak/>
+              <w:t>Test Case</w:t>
+            </w:r>
+          </w:p>
+        </w:tc>
+        <w:tc>
+          <w:tcPr>
+            <w:tcW w:w="7938" w:type="dxa"/>
+            <w:shd w:val="clear" w:color="auto" w:fill="A6A6A6" w:themeFill="background1" w:themeFillShade="A6"/>
+          </w:tcPr>
+          <w:p>
+            <w:pPr>
+              <w:rPr>
+                <w:b/>
+                <w:bCs/>
+                <w:iCs/>
+              </w:rPr>
+            </w:pPr>
+            <w:r>
+              <w:rPr>
+                <w:b/>
+                <w:bCs/>
+                <w:iCs/>
+              </w:rPr>
+              <w:t>Expected Values</w:t>
+            </w:r>
+          </w:p>
+        </w:tc>
+      </w:tr>
       <w:tr>
         <w:tc>
           <w:tcPr>
@@ -1483,7 +1414,7 @@
               <w:rPr>
                 <w:iCs/>
               </w:rPr>
-              <w:t>User input: 30</w:t>
+              <w:t>User input: 10</w:t>
             </w:r>
           </w:p>
         </w:tc>
@@ -1501,7 +1432,7 @@
               <w:rPr>
                 <w:iCs/>
               </w:rPr>
-              <w:t>Game continues with 30 rounds</w:t>
+              <w:t>Game continues with 10 rounds</w:t>
             </w:r>
           </w:p>
           <w:p>
@@ -1516,10 +1447,10 @@
                 <w:noProof/>
               </w:rPr>
               <w:drawing>
-                <wp:inline distT="0" distB="0" distL="0" distR="0" wp14:anchorId="4875BC10" wp14:editId="67BC9D55">
-                  <wp:extent cx="4686300" cy="546100"/>
+                <wp:inline distT="0" distB="0" distL="0" distR="0" wp14:anchorId="752738DF" wp14:editId="7CBDB473">
+                  <wp:extent cx="4660900" cy="520700"/>
                   <wp:effectExtent l="0" t="0" r="0" b="0"/>
-                  <wp:docPr id="12" name="Picture 12"/>
+                  <wp:docPr id="11" name="Picture 11"/>
                   <wp:cNvGraphicFramePr>
                     <a:graphicFrameLocks xmlns:a="http://schemas.openxmlformats.org/drawingml/2006/main" noChangeAspect="1"/>
                   </wp:cNvGraphicFramePr>
@@ -1539,7 +1470,7 @@
                         <pic:spPr>
                           <a:xfrm>
                             <a:off x="0" y="0"/>
-                            <a:ext cx="4686300" cy="546100"/>
+                            <a:ext cx="4660900" cy="520700"/>
                           </a:xfrm>
                           <a:prstGeom prst="rect">
                             <a:avLst/>
@@ -1569,7 +1500,6 @@
               <w:rPr>
                 <w:iCs/>
               </w:rPr>
-              <w:lastRenderedPageBreak/>
               <w:t>Choose number of rounds:</w:t>
             </w:r>
           </w:p>
@@ -1590,7 +1520,7 @@
               <w:rPr>
                 <w:iCs/>
               </w:rPr>
-              <w:t>User input: 15</w:t>
+              <w:t>User input: 30</w:t>
             </w:r>
           </w:p>
         </w:tc>
@@ -1623,10 +1553,10 @@
                 <w:noProof/>
               </w:rPr>
               <w:drawing>
-                <wp:inline distT="0" distB="0" distL="0" distR="0" wp14:anchorId="0FA33D8A" wp14:editId="047C7DBA">
-                  <wp:extent cx="4686300" cy="520700"/>
+                <wp:inline distT="0" distB="0" distL="0" distR="0" wp14:anchorId="4875BC10" wp14:editId="67BC9D55">
+                  <wp:extent cx="4686300" cy="546100"/>
                   <wp:effectExtent l="0" t="0" r="0" b="0"/>
-                  <wp:docPr id="13" name="Picture 13"/>
+                  <wp:docPr id="12" name="Picture 12"/>
                   <wp:cNvGraphicFramePr>
                     <a:graphicFrameLocks xmlns:a="http://schemas.openxmlformats.org/drawingml/2006/main" noChangeAspect="1"/>
                   </wp:cNvGraphicFramePr>
@@ -1646,7 +1576,7 @@
                         <pic:spPr>
                           <a:xfrm>
                             <a:off x="0" y="0"/>
-                            <a:ext cx="4686300" cy="520700"/>
+                            <a:ext cx="4686300" cy="546100"/>
                           </a:xfrm>
                           <a:prstGeom prst="rect">
                             <a:avLst/>
@@ -1685,133 +1615,19 @@
                 <w:iCs/>
               </w:rPr>
             </w:pPr>
-            <w:r>
-              <w:rPr>
-                <w:iCs/>
-              </w:rPr>
-              <w:t>User input: 7</w:t>
-            </w:r>
-          </w:p>
-          <w:p>
-            <w:pPr>
-              <w:rPr>
-                <w:iCs/>
-              </w:rPr>
-            </w:pPr>
-          </w:p>
-          <w:p>
-            <w:pPr>
-              <w:rPr>
-                <w:iCs/>
-              </w:rPr>
-            </w:pPr>
-          </w:p>
-          <w:p>
-            <w:pPr>
-              <w:rPr>
-                <w:iCs/>
-              </w:rPr>
-            </w:pPr>
-            <w:r>
-              <w:rPr>
-                <w:iCs/>
-              </w:rPr>
-              <w:t>Choose number of rounds:</w:t>
-            </w:r>
-          </w:p>
-          <w:p>
-            <w:pPr>
-              <w:rPr>
-                <w:iCs/>
-              </w:rPr>
-            </w:pPr>
-            <w:r>
-              <w:rPr>
-                <w:iCs/>
-              </w:rPr>
-              <w:t>User input: 12.5</w:t>
-            </w:r>
-          </w:p>
-          <w:p>
-            <w:pPr>
-              <w:rPr>
-                <w:iCs/>
-              </w:rPr>
-            </w:pPr>
-          </w:p>
-          <w:p>
-            <w:pPr>
-              <w:rPr>
-                <w:iCs/>
-              </w:rPr>
-            </w:pPr>
-            <w:r>
-              <w:rPr>
-                <w:iCs/>
-              </w:rPr>
-              <w:t>Choose number of rounds:</w:t>
-            </w:r>
-          </w:p>
-          <w:p>
-            <w:pPr>
-              <w:rPr>
-                <w:iCs/>
-              </w:rPr>
-            </w:pPr>
-            <w:r>
-              <w:rPr>
-                <w:iCs/>
-              </w:rPr>
-              <w:t>User input: 34</w:t>
-            </w:r>
-          </w:p>
-          <w:p>
-            <w:pPr>
-              <w:rPr>
-                <w:iCs/>
-              </w:rPr>
-            </w:pPr>
-          </w:p>
-          <w:p>
-            <w:pPr>
-              <w:rPr>
-                <w:iCs/>
-              </w:rPr>
-            </w:pPr>
-            <w:r>
-              <w:rPr>
-                <w:iCs/>
-              </w:rPr>
-              <w:t>Choose number of rounds:</w:t>
-            </w:r>
-          </w:p>
-          <w:p>
-            <w:pPr>
-              <w:rPr>
-                <w:iCs/>
-              </w:rPr>
-            </w:pPr>
-            <w:r>
-              <w:rPr>
-                <w:iCs/>
-              </w:rPr>
-              <w:t xml:space="preserve">User input: </w:t>
-            </w:r>
-            <w:proofErr w:type="spellStart"/>
-            <w:r>
-              <w:rPr>
-                <w:iCs/>
-              </w:rPr>
-              <w:t>asd</w:t>
-            </w:r>
-            <w:proofErr w:type="spellEnd"/>
-          </w:p>
-          <w:p>
-            <w:pPr>
-              <w:rPr>
-                <w:iCs/>
-              </w:rPr>
-            </w:pPr>
+          </w:p>
+          <w:p>
+            <w:pPr>
+              <w:rPr>
+                <w:iCs/>
+              </w:rPr>
+            </w:pPr>
+            <w:r>
+              <w:rPr>
+                <w:iCs/>
+              </w:rPr>
+              <w:t>User input: 15</w:t>
+            </w:r>
           </w:p>
         </w:tc>
         <w:tc>
@@ -1828,7 +1644,7 @@
               <w:rPr>
                 <w:iCs/>
               </w:rPr>
-              <w:t>Displays error and asks questions again</w:t>
+              <w:t>Game continues with 30 rounds</w:t>
             </w:r>
           </w:p>
           <w:p>
@@ -1843,10 +1659,10 @@
                 <w:noProof/>
               </w:rPr>
               <w:drawing>
-                <wp:inline distT="0" distB="0" distL="0" distR="0" wp14:anchorId="2BEAF12C" wp14:editId="6F32F42E">
-                  <wp:extent cx="5257800" cy="571500"/>
+                <wp:inline distT="0" distB="0" distL="0" distR="0" wp14:anchorId="0FA33D8A" wp14:editId="047C7DBA">
+                  <wp:extent cx="4686300" cy="520700"/>
                   <wp:effectExtent l="0" t="0" r="0" b="0"/>
-                  <wp:docPr id="14" name="Picture 14"/>
+                  <wp:docPr id="13" name="Picture 13"/>
                   <wp:cNvGraphicFramePr>
                     <a:graphicFrameLocks xmlns:a="http://schemas.openxmlformats.org/drawingml/2006/main" noChangeAspect="1"/>
                   </wp:cNvGraphicFramePr>
@@ -1866,7 +1682,7 @@
                         <pic:spPr>
                           <a:xfrm>
                             <a:off x="0" y="0"/>
-                            <a:ext cx="5257800" cy="571500"/>
+                            <a:ext cx="4686300" cy="520700"/>
                           </a:xfrm>
                           <a:prstGeom prst="rect">
                             <a:avLst/>
@@ -1879,13 +1695,157 @@
               </w:drawing>
             </w:r>
           </w:p>
-          <w:p>
-            <w:pPr>
-              <w:rPr>
-                <w:iCs/>
-              </w:rPr>
-            </w:pPr>
-          </w:p>
+        </w:tc>
+      </w:tr>
+      <w:tr>
+        <w:tc>
+          <w:tcPr>
+            <w:tcW w:w="1696" w:type="dxa"/>
+          </w:tcPr>
+          <w:p>
+            <w:pPr>
+              <w:rPr>
+                <w:iCs/>
+              </w:rPr>
+            </w:pPr>
+            <w:r>
+              <w:rPr>
+                <w:iCs/>
+              </w:rPr>
+              <w:t>Choose number of rounds:</w:t>
+            </w:r>
+          </w:p>
+          <w:p>
+            <w:pPr>
+              <w:rPr>
+                <w:iCs/>
+              </w:rPr>
+            </w:pPr>
+            <w:r>
+              <w:rPr>
+                <w:iCs/>
+              </w:rPr>
+              <w:t>User input: 7</w:t>
+            </w:r>
+          </w:p>
+          <w:p>
+            <w:pPr>
+              <w:rPr>
+                <w:iCs/>
+              </w:rPr>
+            </w:pPr>
+          </w:p>
+          <w:p>
+            <w:pPr>
+              <w:rPr>
+                <w:iCs/>
+              </w:rPr>
+            </w:pPr>
+          </w:p>
+          <w:p>
+            <w:pPr>
+              <w:rPr>
+                <w:iCs/>
+              </w:rPr>
+            </w:pPr>
+            <w:r>
+              <w:rPr>
+                <w:iCs/>
+              </w:rPr>
+              <w:t>Choose number of rounds:</w:t>
+            </w:r>
+          </w:p>
+          <w:p>
+            <w:pPr>
+              <w:rPr>
+                <w:iCs/>
+              </w:rPr>
+            </w:pPr>
+            <w:r>
+              <w:rPr>
+                <w:iCs/>
+              </w:rPr>
+              <w:t>User input: 12.5</w:t>
+            </w:r>
+          </w:p>
+          <w:p>
+            <w:pPr>
+              <w:rPr>
+                <w:iCs/>
+              </w:rPr>
+            </w:pPr>
+          </w:p>
+          <w:p>
+            <w:pPr>
+              <w:rPr>
+                <w:iCs/>
+              </w:rPr>
+            </w:pPr>
+            <w:r>
+              <w:rPr>
+                <w:iCs/>
+              </w:rPr>
+              <w:t>Choose number of rounds:</w:t>
+            </w:r>
+          </w:p>
+          <w:p>
+            <w:pPr>
+              <w:rPr>
+                <w:iCs/>
+              </w:rPr>
+            </w:pPr>
+            <w:r>
+              <w:rPr>
+                <w:iCs/>
+              </w:rPr>
+              <w:t>User input: 34</w:t>
+            </w:r>
+          </w:p>
+          <w:p>
+            <w:pPr>
+              <w:rPr>
+                <w:iCs/>
+              </w:rPr>
+            </w:pPr>
+          </w:p>
+          <w:p>
+            <w:pPr>
+              <w:rPr>
+                <w:iCs/>
+              </w:rPr>
+            </w:pPr>
+            <w:r>
+              <w:rPr>
+                <w:iCs/>
+              </w:rPr>
+              <w:t>Choose number of rounds:</w:t>
+            </w:r>
+          </w:p>
+          <w:p>
+            <w:pPr>
+              <w:rPr>
+                <w:iCs/>
+              </w:rPr>
+            </w:pPr>
+            <w:r>
+              <w:rPr>
+                <w:iCs/>
+              </w:rPr>
+              <w:t>User input: asd</w:t>
+            </w:r>
+          </w:p>
+          <w:p>
+            <w:pPr>
+              <w:rPr>
+                <w:iCs/>
+              </w:rPr>
+            </w:pPr>
+          </w:p>
+        </w:tc>
+        <w:tc>
+          <w:tcPr>
+            <w:tcW w:w="7938" w:type="dxa"/>
+          </w:tcPr>
           <w:p>
             <w:pPr>
               <w:rPr>
@@ -1911,10 +1871,10 @@
                 <w:noProof/>
               </w:rPr>
               <w:drawing>
-                <wp:inline distT="0" distB="0" distL="0" distR="0" wp14:anchorId="2B80964A" wp14:editId="7F124D13">
-                  <wp:extent cx="4903470" cy="480060"/>
-                  <wp:effectExtent l="0" t="0" r="0" b="2540"/>
-                  <wp:docPr id="15" name="Picture 15"/>
+                <wp:inline distT="0" distB="0" distL="0" distR="0" wp14:anchorId="2BEAF12C" wp14:editId="6F32F42E">
+                  <wp:extent cx="5257800" cy="571500"/>
+                  <wp:effectExtent l="0" t="0" r="0" b="0"/>
+                  <wp:docPr id="14" name="Picture 14"/>
                   <wp:cNvGraphicFramePr>
                     <a:graphicFrameLocks xmlns:a="http://schemas.openxmlformats.org/drawingml/2006/main" noChangeAspect="1"/>
                   </wp:cNvGraphicFramePr>
@@ -1934,7 +1894,7 @@
                         <pic:spPr>
                           <a:xfrm>
                             <a:off x="0" y="0"/>
-                            <a:ext cx="4903470" cy="480060"/>
+                            <a:ext cx="5257800" cy="571500"/>
                           </a:xfrm>
                           <a:prstGeom prst="rect">
                             <a:avLst/>
@@ -1960,13 +1920,6 @@
                 <w:iCs/>
               </w:rPr>
             </w:pPr>
-          </w:p>
-          <w:p>
-            <w:pPr>
-              <w:rPr>
-                <w:iCs/>
-              </w:rPr>
-            </w:pPr>
             <w:r>
               <w:rPr>
                 <w:iCs/>
@@ -1986,10 +1939,10 @@
                 <w:noProof/>
               </w:rPr>
               <w:drawing>
-                <wp:inline distT="0" distB="0" distL="0" distR="0" wp14:anchorId="03997080" wp14:editId="307D877D">
-                  <wp:extent cx="4903470" cy="546100"/>
-                  <wp:effectExtent l="0" t="0" r="0" b="0"/>
-                  <wp:docPr id="18" name="Picture 18"/>
+                <wp:inline distT="0" distB="0" distL="0" distR="0" wp14:anchorId="2B80964A" wp14:editId="7F124D13">
+                  <wp:extent cx="4903470" cy="480060"/>
+                  <wp:effectExtent l="0" t="0" r="0" b="2540"/>
+                  <wp:docPr id="15" name="Picture 15"/>
                   <wp:cNvGraphicFramePr>
                     <a:graphicFrameLocks xmlns:a="http://schemas.openxmlformats.org/drawingml/2006/main" noChangeAspect="1"/>
                   </wp:cNvGraphicFramePr>
@@ -2009,7 +1962,7 @@
                         <pic:spPr>
                           <a:xfrm>
                             <a:off x="0" y="0"/>
-                            <a:ext cx="4903470" cy="546100"/>
+                            <a:ext cx="4903470" cy="480060"/>
                           </a:xfrm>
                           <a:prstGeom prst="rect">
                             <a:avLst/>
@@ -2035,6 +1988,13 @@
                 <w:iCs/>
               </w:rPr>
             </w:pPr>
+          </w:p>
+          <w:p>
+            <w:pPr>
+              <w:rPr>
+                <w:iCs/>
+              </w:rPr>
+            </w:pPr>
             <w:r>
               <w:rPr>
                 <w:iCs/>
@@ -2054,10 +2014,10 @@
                 <w:noProof/>
               </w:rPr>
               <w:drawing>
-                <wp:inline distT="0" distB="0" distL="0" distR="0" wp14:anchorId="48173732" wp14:editId="3DAD61D7">
-                  <wp:extent cx="4903470" cy="502920"/>
-                  <wp:effectExtent l="0" t="0" r="0" b="5080"/>
-                  <wp:docPr id="19" name="Picture 19"/>
+                <wp:inline distT="0" distB="0" distL="0" distR="0" wp14:anchorId="03997080" wp14:editId="307D877D">
+                  <wp:extent cx="4903470" cy="546100"/>
+                  <wp:effectExtent l="0" t="0" r="0" b="0"/>
+                  <wp:docPr id="18" name="Picture 18"/>
                   <wp:cNvGraphicFramePr>
                     <a:graphicFrameLocks xmlns:a="http://schemas.openxmlformats.org/drawingml/2006/main" noChangeAspect="1"/>
                   </wp:cNvGraphicFramePr>
@@ -2077,7 +2037,7 @@
                         <pic:spPr>
                           <a:xfrm>
                             <a:off x="0" y="0"/>
-                            <a:ext cx="4903470" cy="502920"/>
+                            <a:ext cx="4903470" cy="546100"/>
                           </a:xfrm>
                           <a:prstGeom prst="rect">
                             <a:avLst/>
@@ -2097,277 +2057,18 @@
               </w:rPr>
             </w:pPr>
           </w:p>
-        </w:tc>
-      </w:tr>
-    </w:tbl>
-    <w:p/>
-    <w:p/>
-    <w:p/>
-    <w:p/>
-    <w:p/>
-    <w:p/>
-    <w:p/>
-    <w:p/>
-    <w:p>
-      <w:pPr>
-        <w:rPr>
-          <w:b/>
-          <w:bCs/>
-          <w:iCs/>
-          <w:sz w:val="28"/>
-          <w:szCs w:val="28"/>
-        </w:rPr>
-      </w:pPr>
-      <w:r>
-        <w:rPr>
-          <w:b/>
-          <w:bCs/>
-          <w:iCs/>
-          <w:sz w:val="28"/>
-          <w:szCs w:val="28"/>
-        </w:rPr>
-        <w:t>Choice</w:t>
-      </w:r>
-      <w:r>
-        <w:rPr>
-          <w:b/>
-          <w:bCs/>
-          <w:iCs/>
-          <w:sz w:val="28"/>
-          <w:szCs w:val="28"/>
-        </w:rPr>
-        <w:t xml:space="preserve"> checker Test Plan</w:t>
-      </w:r>
-      <w:r>
-        <w:rPr>
-          <w:b/>
-          <w:bCs/>
-          <w:iCs/>
-          <w:sz w:val="28"/>
-          <w:szCs w:val="28"/>
-        </w:rPr>
-        <w:t xml:space="preserve"> (Checks for the inputs &lt;loot&gt;, &lt;steal&gt;, &lt;job&gt;, &lt;shop&gt;</w:t>
-      </w:r>
-    </w:p>
-    <w:tbl>
-      <w:tblPr>
-        <w:tblStyle w:val="TableGrid"/>
-        <w:tblW w:w="9776" w:type="dxa"/>
-        <w:tblLook w:val="04A0" w:firstRow="1" w:lastRow="0" w:firstColumn="1" w:lastColumn="0" w:noHBand="0" w:noVBand="1"/>
-      </w:tblPr>
-      <w:tblGrid>
-        <w:gridCol w:w="1413"/>
-        <w:gridCol w:w="8363"/>
-      </w:tblGrid>
-      <w:tr>
-        <w:tc>
-          <w:tcPr>
-            <w:tcW w:w="1413" w:type="dxa"/>
-            <w:shd w:val="clear" w:color="auto" w:fill="A6A6A6" w:themeFill="background1" w:themeFillShade="A6"/>
-          </w:tcPr>
-          <w:p>
-            <w:pPr>
-              <w:rPr>
-                <w:b/>
-                <w:bCs/>
-                <w:iCs/>
-              </w:rPr>
-            </w:pPr>
-            <w:r>
-              <w:rPr>
-                <w:b/>
-                <w:bCs/>
-                <w:iCs/>
-              </w:rPr>
-              <w:t>Test Case</w:t>
-            </w:r>
-          </w:p>
-        </w:tc>
-        <w:tc>
-          <w:tcPr>
-            <w:tcW w:w="8363" w:type="dxa"/>
-            <w:shd w:val="clear" w:color="auto" w:fill="A6A6A6" w:themeFill="background1" w:themeFillShade="A6"/>
-          </w:tcPr>
-          <w:p>
-            <w:pPr>
-              <w:rPr>
-                <w:b/>
-                <w:bCs/>
-                <w:iCs/>
-              </w:rPr>
-            </w:pPr>
-            <w:r>
-              <w:rPr>
-                <w:b/>
-                <w:bCs/>
-                <w:iCs/>
-              </w:rPr>
-              <w:t>Expected Values</w:t>
-            </w:r>
-          </w:p>
-        </w:tc>
-      </w:tr>
-      <w:tr>
-        <w:tc>
-          <w:tcPr>
-            <w:tcW w:w="1413" w:type="dxa"/>
-          </w:tcPr>
-          <w:p>
-            <w:pPr>
-              <w:rPr>
-                <w:iCs/>
-              </w:rPr>
-            </w:pPr>
-            <w:r>
-              <w:rPr>
-                <w:iCs/>
-              </w:rPr>
-              <w:t>User Input: loot</w:t>
-            </w:r>
-          </w:p>
-          <w:p>
-            <w:pPr>
-              <w:rPr>
-                <w:iCs/>
-              </w:rPr>
-            </w:pPr>
-          </w:p>
-          <w:p>
-            <w:pPr>
-              <w:rPr>
-                <w:iCs/>
-              </w:rPr>
-            </w:pPr>
-            <w:r>
-              <w:rPr>
-                <w:iCs/>
-              </w:rPr>
-              <w:t>User Input: steal</w:t>
-            </w:r>
-          </w:p>
-          <w:p>
-            <w:pPr>
-              <w:rPr>
-                <w:iCs/>
-              </w:rPr>
-            </w:pPr>
-          </w:p>
-          <w:p>
-            <w:pPr>
-              <w:rPr>
-                <w:iCs/>
-              </w:rPr>
-            </w:pPr>
-            <w:r>
-              <w:rPr>
-                <w:iCs/>
-              </w:rPr>
-              <w:t>User Input:</w:t>
-            </w:r>
-          </w:p>
-          <w:p>
-            <w:pPr>
-              <w:rPr>
-                <w:iCs/>
-              </w:rPr>
-            </w:pPr>
-            <w:r>
-              <w:rPr>
-                <w:iCs/>
-              </w:rPr>
-              <w:t>job</w:t>
-            </w:r>
-          </w:p>
-          <w:p>
-            <w:pPr>
-              <w:rPr>
-                <w:iCs/>
-              </w:rPr>
-            </w:pPr>
-          </w:p>
-          <w:p>
-            <w:pPr>
-              <w:rPr>
-                <w:iCs/>
-              </w:rPr>
-            </w:pPr>
-            <w:r>
-              <w:rPr>
-                <w:iCs/>
-              </w:rPr>
-              <w:t>User Input:</w:t>
-            </w:r>
-          </w:p>
-          <w:p>
-            <w:pPr>
-              <w:rPr>
-                <w:iCs/>
-              </w:rPr>
-            </w:pPr>
-            <w:r>
-              <w:rPr>
-                <w:iCs/>
-              </w:rPr>
-              <w:t>Shop</w:t>
-            </w:r>
-          </w:p>
-          <w:p>
-            <w:pPr>
-              <w:rPr>
-                <w:iCs/>
-              </w:rPr>
-            </w:pPr>
-          </w:p>
-          <w:p>
-            <w:pPr>
-              <w:rPr>
-                <w:iCs/>
-              </w:rPr>
-            </w:pPr>
-            <w:r>
-              <w:rPr>
-                <w:iCs/>
-              </w:rPr>
-              <w:t>User Input:</w:t>
-            </w:r>
-          </w:p>
-          <w:p>
-            <w:pPr>
-              <w:rPr>
-                <w:iCs/>
-              </w:rPr>
-            </w:pPr>
-            <w:r>
-              <w:rPr>
-                <w:iCs/>
-              </w:rPr>
-              <w:t>xxx</w:t>
-            </w:r>
-          </w:p>
-        </w:tc>
-        <w:tc>
-          <w:tcPr>
-            <w:tcW w:w="8363" w:type="dxa"/>
-          </w:tcPr>
-          <w:p>
-            <w:pPr>
-              <w:rPr>
-                <w:iCs/>
-              </w:rPr>
-            </w:pPr>
-            <w:r>
-              <w:rPr>
-                <w:iCs/>
-              </w:rPr>
-              <w:t>You chose &lt;user choice&gt;</w:t>
-            </w:r>
-          </w:p>
-          <w:p>
-            <w:pPr>
-              <w:rPr>
-                <w:iCs/>
-              </w:rPr>
-            </w:pPr>
+          <w:p>
+            <w:pPr>
+              <w:rPr>
+                <w:iCs/>
+              </w:rPr>
+            </w:pPr>
+            <w:r>
+              <w:rPr>
+                <w:iCs/>
+              </w:rPr>
+              <w:t>Displays error and asks questions again</w:t>
+            </w:r>
           </w:p>
           <w:p>
             <w:pPr>
@@ -2381,10 +2082,10 @@
                 <w:noProof/>
               </w:rPr>
               <w:drawing>
-                <wp:inline distT="0" distB="0" distL="0" distR="0" wp14:anchorId="2A07BC6B" wp14:editId="05D42A12">
-                  <wp:extent cx="4572000" cy="1778000"/>
-                  <wp:effectExtent l="0" t="0" r="0" b="0"/>
-                  <wp:docPr id="7" name="Picture 7"/>
+                <wp:inline distT="0" distB="0" distL="0" distR="0" wp14:anchorId="48173732" wp14:editId="3DAD61D7">
+                  <wp:extent cx="4903470" cy="502920"/>
+                  <wp:effectExtent l="0" t="0" r="0" b="5080"/>
+                  <wp:docPr id="19" name="Picture 19"/>
                   <wp:cNvGraphicFramePr>
                     <a:graphicFrameLocks xmlns:a="http://schemas.openxmlformats.org/drawingml/2006/main" noChangeAspect="1"/>
                   </wp:cNvGraphicFramePr>
@@ -2404,7 +2105,7 @@
                         <pic:spPr>
                           <a:xfrm>
                             <a:off x="0" y="0"/>
-                            <a:ext cx="4572000" cy="1778000"/>
+                            <a:ext cx="4903470" cy="502920"/>
                           </a:xfrm>
                           <a:prstGeom prst="rect">
                             <a:avLst/>
@@ -2417,6 +2118,121 @@
               </w:drawing>
             </w:r>
           </w:p>
+          <w:p>
+            <w:pPr>
+              <w:rPr>
+                <w:iCs/>
+              </w:rPr>
+            </w:pPr>
+          </w:p>
+        </w:tc>
+      </w:tr>
+    </w:tbl>
+    <w:p/>
+    <w:p/>
+    <w:p/>
+    <w:p/>
+    <w:p/>
+    <w:p/>
+    <w:p/>
+    <w:p/>
+    <w:p>
+      <w:pPr>
+        <w:rPr>
+          <w:b/>
+          <w:bCs/>
+          <w:iCs/>
+          <w:sz w:val="28"/>
+          <w:szCs w:val="28"/>
+        </w:rPr>
+      </w:pPr>
+      <w:r>
+        <w:rPr>
+          <w:b/>
+          <w:bCs/>
+          <w:iCs/>
+          <w:sz w:val="28"/>
+          <w:szCs w:val="28"/>
+        </w:rPr>
+        <w:t>Choice</w:t>
+      </w:r>
+      <w:r>
+        <w:rPr>
+          <w:b/>
+          <w:bCs/>
+          <w:iCs/>
+          <w:sz w:val="28"/>
+          <w:szCs w:val="28"/>
+        </w:rPr>
+        <w:t xml:space="preserve"> checker Test Plan</w:t>
+      </w:r>
+      <w:r>
+        <w:rPr>
+          <w:b/>
+          <w:bCs/>
+          <w:iCs/>
+          <w:sz w:val="28"/>
+          <w:szCs w:val="28"/>
+        </w:rPr>
+        <w:t xml:space="preserve"> (Checks for the inputs &lt;loot&gt;, &lt;steal&gt;, &lt;job&gt;, &lt;shop&gt;</w:t>
+      </w:r>
+    </w:p>
+    <w:tbl>
+      <w:tblPr>
+        <w:tblStyle w:val="TableGrid"/>
+        <w:tblW w:w="9776" w:type="dxa"/>
+        <w:tblLook w:val="04A0" w:firstRow="1" w:lastRow="0" w:firstColumn="1" w:lastColumn="0" w:noHBand="0" w:noVBand="1"/>
+      </w:tblPr>
+      <w:tblGrid>
+        <w:gridCol w:w="1413"/>
+        <w:gridCol w:w="8363"/>
+      </w:tblGrid>
+      <w:tr>
+        <w:tc>
+          <w:tcPr>
+            <w:tcW w:w="1413" w:type="dxa"/>
+            <w:shd w:val="clear" w:color="auto" w:fill="A6A6A6" w:themeFill="background1" w:themeFillShade="A6"/>
+          </w:tcPr>
+          <w:p>
+            <w:pPr>
+              <w:rPr>
+                <w:b/>
+                <w:bCs/>
+                <w:iCs/>
+              </w:rPr>
+            </w:pPr>
+            <w:r>
+              <w:rPr>
+                <w:b/>
+                <w:bCs/>
+                <w:iCs/>
+              </w:rPr>
+              <w:t>Test Case</w:t>
+            </w:r>
+          </w:p>
+        </w:tc>
+        <w:tc>
+          <w:tcPr>
+            <w:tcW w:w="8363" w:type="dxa"/>
+            <w:shd w:val="clear" w:color="auto" w:fill="A6A6A6" w:themeFill="background1" w:themeFillShade="A6"/>
+          </w:tcPr>
+          <w:p>
+            <w:pPr>
+              <w:rPr>
+                <w:b/>
+                <w:bCs/>
+                <w:iCs/>
+              </w:rPr>
+            </w:pPr>
+            <w:r>
+              <w:rPr>
+                <w:b/>
+                <w:bCs/>
+                <w:iCs/>
+              </w:rPr>
+              <w:t>Expected Values</w:t>
+            </w:r>
+          </w:p>
         </w:tc>
       </w:tr>
       <w:tr>
@@ -2434,20 +2250,27 @@
               <w:rPr>
                 <w:iCs/>
               </w:rPr>
-              <w:t>User Input:</w:t>
-            </w:r>
-          </w:p>
-          <w:p>
-            <w:pPr>
-              <w:rPr>
-                <w:iCs/>
-              </w:rPr>
-            </w:pPr>
-            <w:r>
-              <w:rPr>
-                <w:iCs/>
-              </w:rPr>
-              <w:t>LOOT</w:t>
+              <w:t>User Input: loot</w:t>
+            </w:r>
+          </w:p>
+          <w:p>
+            <w:pPr>
+              <w:rPr>
+                <w:iCs/>
+              </w:rPr>
+            </w:pPr>
+          </w:p>
+          <w:p>
+            <w:pPr>
+              <w:rPr>
+                <w:iCs/>
+              </w:rPr>
+            </w:pPr>
+            <w:r>
+              <w:rPr>
+                <w:iCs/>
+              </w:rPr>
+              <w:t>User Input: steal</w:t>
             </w:r>
           </w:p>
           <w:p>
@@ -2481,14 +2304,15 @@
               <w:rPr>
                 <w:iCs/>
               </w:rPr>
-              <w:t>STEAL</w:t>
-            </w:r>
-            <w:r>
-              <w:rPr>
-                <w:iCs/>
-              </w:rPr>
-              <w:br/>
-            </w:r>
+              <w:t>job</w:t>
+            </w:r>
+          </w:p>
+          <w:p>
+            <w:pPr>
+              <w:rPr>
+                <w:iCs/>
+              </w:rPr>
+            </w:pPr>
           </w:p>
           <w:p>
             <w:pPr>
@@ -2513,14 +2337,15 @@
               <w:rPr>
                 <w:iCs/>
               </w:rPr>
-              <w:t>JOB</w:t>
-            </w:r>
-            <w:r>
-              <w:rPr>
-                <w:iCs/>
-              </w:rPr>
-              <w:br/>
-            </w:r>
+              <w:t>Shop</w:t>
+            </w:r>
+          </w:p>
+          <w:p>
+            <w:pPr>
+              <w:rPr>
+                <w:iCs/>
+              </w:rPr>
+            </w:pPr>
           </w:p>
           <w:p>
             <w:pPr>
@@ -2545,40 +2370,7 @@
               <w:rPr>
                 <w:iCs/>
               </w:rPr>
-              <w:t>SHOP</w:t>
-            </w:r>
-          </w:p>
-          <w:p>
-            <w:pPr>
-              <w:rPr>
-                <w:iCs/>
-              </w:rPr>
-            </w:pPr>
-          </w:p>
-          <w:p>
-            <w:pPr>
-              <w:rPr>
-                <w:iCs/>
-              </w:rPr>
-            </w:pPr>
-            <w:r>
-              <w:rPr>
-                <w:iCs/>
-              </w:rPr>
-              <w:t>User Input:</w:t>
-            </w:r>
-          </w:p>
-          <w:p>
-            <w:pPr>
-              <w:rPr>
-                <w:iCs/>
-              </w:rPr>
-            </w:pPr>
-            <w:r>
-              <w:rPr>
-                <w:iCs/>
-              </w:rPr>
-              <w:t>XXX</w:t>
+              <w:t>xxx</w:t>
             </w:r>
           </w:p>
         </w:tc>
@@ -2620,10 +2412,10 @@
               </w:rPr>
               <w:lastRenderedPageBreak/>
               <w:drawing>
-                <wp:inline distT="0" distB="0" distL="0" distR="0" wp14:anchorId="3CC9D830" wp14:editId="2677786A">
-                  <wp:extent cx="4686300" cy="1790700"/>
+                <wp:inline distT="0" distB="0" distL="0" distR="0" wp14:anchorId="2A07BC6B" wp14:editId="05D42A12">
+                  <wp:extent cx="4572000" cy="1778000"/>
                   <wp:effectExtent l="0" t="0" r="0" b="0"/>
-                  <wp:docPr id="8" name="Picture 8"/>
+                  <wp:docPr id="7" name="Picture 7"/>
                   <wp:cNvGraphicFramePr>
                     <a:graphicFrameLocks xmlns:a="http://schemas.openxmlformats.org/drawingml/2006/main" noChangeAspect="1"/>
                   </wp:cNvGraphicFramePr>
@@ -2643,7 +2435,7 @@
                         <pic:spPr>
                           <a:xfrm>
                             <a:off x="0" y="0"/>
-                            <a:ext cx="4686300" cy="1790700"/>
+                            <a:ext cx="4572000" cy="1778000"/>
                           </a:xfrm>
                           <a:prstGeom prst="rect">
                             <a:avLst/>
@@ -2687,7 +2479,7 @@
               <w:rPr>
                 <w:iCs/>
               </w:rPr>
-              <w:t>123</w:t>
+              <w:t>LOOT</w:t>
             </w:r>
           </w:p>
           <w:p>
@@ -2720,15 +2512,14 @@
               <w:rPr>
                 <w:iCs/>
               </w:rPr>
-              <w:t>Question</w:t>
-            </w:r>
-          </w:p>
-          <w:p>
-            <w:pPr>
-              <w:rPr>
-                <w:iCs/>
-              </w:rPr>
-            </w:pPr>
+              <w:t>STEAL</w:t>
+            </w:r>
+            <w:r>
+              <w:rPr>
+                <w:iCs/>
+              </w:rPr>
+              <w:br/>
+            </w:r>
           </w:p>
           <w:p>
             <w:pPr>
@@ -2753,15 +2544,14 @@
               <w:rPr>
                 <w:iCs/>
               </w:rPr>
-              <w:t>???</w:t>
-            </w:r>
-          </w:p>
-          <w:p>
-            <w:pPr>
-              <w:rPr>
-                <w:iCs/>
-              </w:rPr>
-            </w:pPr>
+              <w:t>JOB</w:t>
+            </w:r>
+            <w:r>
+              <w:rPr>
+                <w:iCs/>
+              </w:rPr>
+              <w:br/>
+            </w:r>
           </w:p>
           <w:p>
             <w:pPr>
@@ -2786,7 +2576,40 @@
               <w:rPr>
                 <w:iCs/>
               </w:rPr>
-              <w:t>exit</w:t>
+              <w:t>SHOP</w:t>
+            </w:r>
+          </w:p>
+          <w:p>
+            <w:pPr>
+              <w:rPr>
+                <w:iCs/>
+              </w:rPr>
+            </w:pPr>
+          </w:p>
+          <w:p>
+            <w:pPr>
+              <w:rPr>
+                <w:iCs/>
+              </w:rPr>
+            </w:pPr>
+            <w:r>
+              <w:rPr>
+                <w:iCs/>
+              </w:rPr>
+              <w:t>User Input:</w:t>
+            </w:r>
+          </w:p>
+          <w:p>
+            <w:pPr>
+              <w:rPr>
+                <w:iCs/>
+              </w:rPr>
+            </w:pPr>
+            <w:r>
+              <w:rPr>
+                <w:iCs/>
+              </w:rPr>
+              <w:t>XXX</w:t>
             </w:r>
           </w:p>
         </w:tc>
@@ -2804,27 +2627,15 @@
               <w:rPr>
                 <w:iCs/>
               </w:rPr>
-              <w:t xml:space="preserve"> </w:t>
-            </w:r>
-            <w:r>
-              <w:rPr>
-                <w:iCs/>
-              </w:rPr>
-              <w:t>ERROR, please choose Loot, Steal, Job, Shop or XXX to quit</w:t>
-            </w:r>
-          </w:p>
-          <w:p>
-            <w:pPr>
-              <w:rPr>
-                <w:iCs/>
-              </w:rPr>
-            </w:pPr>
-            <w:r>
-              <w:rPr>
-                <w:iCs/>
-              </w:rPr>
-              <w:t>Ask question again</w:t>
-            </w:r>
+              <w:t>You chose &lt;user choice&gt;</w:t>
+            </w:r>
+          </w:p>
+          <w:p>
+            <w:pPr>
+              <w:rPr>
+                <w:iCs/>
+              </w:rPr>
+            </w:pPr>
           </w:p>
           <w:p>
             <w:pPr>
@@ -2838,10 +2649,10 @@
                 <w:noProof/>
               </w:rPr>
               <w:drawing>
-                <wp:inline distT="0" distB="0" distL="0" distR="0" wp14:anchorId="3A961DC8" wp14:editId="2C015C65">
-                  <wp:extent cx="5168900" cy="1625600"/>
+                <wp:inline distT="0" distB="0" distL="0" distR="0" wp14:anchorId="3CC9D830" wp14:editId="2677786A">
+                  <wp:extent cx="4686300" cy="1790700"/>
                   <wp:effectExtent l="0" t="0" r="0" b="0"/>
-                  <wp:docPr id="9" name="Picture 9"/>
+                  <wp:docPr id="8" name="Picture 8"/>
                   <wp:cNvGraphicFramePr>
                     <a:graphicFrameLocks xmlns:a="http://schemas.openxmlformats.org/drawingml/2006/main" noChangeAspect="1"/>
                   </wp:cNvGraphicFramePr>
@@ -2861,7 +2672,7 @@
                         <pic:spPr>
                           <a:xfrm>
                             <a:off x="0" y="0"/>
-                            <a:ext cx="5168900" cy="1625600"/>
+                            <a:ext cx="4686300" cy="1790700"/>
                           </a:xfrm>
                           <a:prstGeom prst="rect">
                             <a:avLst/>
@@ -2876,175 +2687,172 @@
           </w:p>
         </w:tc>
       </w:tr>
-    </w:tbl>
-    <w:p/>
-    <w:p>
-      <w:pPr>
-        <w:rPr>
-          <w:b/>
-          <w:bCs/>
-          <w:iCs/>
-          <w:sz w:val="28"/>
-          <w:szCs w:val="28"/>
-        </w:rPr>
-      </w:pPr>
-      <w:bookmarkStart w:id="4" w:name="_r2mjn0x8q3w9" w:colFirst="0" w:colLast="0"/>
-      <w:bookmarkEnd w:id="4"/>
-    </w:p>
-    <w:p>
-      <w:pPr>
-        <w:rPr>
-          <w:b/>
-          <w:bCs/>
-          <w:iCs/>
-          <w:sz w:val="28"/>
-          <w:szCs w:val="28"/>
-        </w:rPr>
-      </w:pPr>
-    </w:p>
-    <w:p>
-      <w:pPr>
-        <w:rPr>
-          <w:b/>
-          <w:bCs/>
-          <w:iCs/>
-          <w:sz w:val="28"/>
-          <w:szCs w:val="28"/>
-        </w:rPr>
-      </w:pPr>
-    </w:p>
-    <w:p>
-      <w:pPr>
-        <w:rPr>
-          <w:b/>
-          <w:bCs/>
-          <w:iCs/>
-          <w:sz w:val="28"/>
-          <w:szCs w:val="28"/>
-        </w:rPr>
-      </w:pPr>
-    </w:p>
-    <w:p>
-      <w:pPr>
-        <w:rPr>
-          <w:b/>
-          <w:bCs/>
-          <w:iCs/>
-          <w:sz w:val="28"/>
-          <w:szCs w:val="28"/>
-        </w:rPr>
-      </w:pPr>
-      <w:r>
-        <w:rPr>
-          <w:b/>
-          <w:bCs/>
-          <w:iCs/>
-          <w:sz w:val="28"/>
-          <w:szCs w:val="28"/>
-        </w:rPr>
-        <w:t>Loot Test Plan</w:t>
-      </w:r>
-    </w:p>
-    <w:tbl>
-      <w:tblPr>
-        <w:tblStyle w:val="TableGrid"/>
-        <w:tblW w:w="0" w:type="auto"/>
-        <w:tblLook w:val="04A0" w:firstRow="1" w:lastRow="0" w:firstColumn="1" w:lastColumn="0" w:noHBand="0" w:noVBand="1"/>
-      </w:tblPr>
-      <w:tblGrid>
-        <w:gridCol w:w="2830"/>
-        <w:gridCol w:w="6520"/>
-      </w:tblGrid>
       <w:tr>
         <w:tc>
           <w:tcPr>
-            <w:tcW w:w="2830" w:type="dxa"/>
-            <w:shd w:val="clear" w:color="auto" w:fill="A6A6A6" w:themeFill="background1" w:themeFillShade="A6"/>
+            <w:tcW w:w="1413" w:type="dxa"/>
           </w:tcPr>
           <w:p>
             <w:pPr>
               <w:rPr>
-                <w:b/>
-                <w:bCs/>
-                <w:iCs/>
-              </w:rPr>
-            </w:pPr>
-            <w:r>
-              <w:rPr>
-                <w:b/>
-                <w:bCs/>
-                <w:iCs/>
-              </w:rPr>
-              <w:t>Test Case</w:t>
+                <w:iCs/>
+              </w:rPr>
+            </w:pPr>
+            <w:r>
+              <w:rPr>
+                <w:iCs/>
+              </w:rPr>
+              <w:t>User Input:</w:t>
+            </w:r>
+          </w:p>
+          <w:p>
+            <w:pPr>
+              <w:rPr>
+                <w:iCs/>
+              </w:rPr>
+            </w:pPr>
+            <w:r>
+              <w:rPr>
+                <w:iCs/>
+              </w:rPr>
+              <w:t>123</w:t>
+            </w:r>
+          </w:p>
+          <w:p>
+            <w:pPr>
+              <w:rPr>
+                <w:iCs/>
+              </w:rPr>
+            </w:pPr>
+          </w:p>
+          <w:p>
+            <w:pPr>
+              <w:rPr>
+                <w:iCs/>
+              </w:rPr>
+            </w:pPr>
+            <w:r>
+              <w:rPr>
+                <w:iCs/>
+              </w:rPr>
+              <w:t>User Input:</w:t>
+            </w:r>
+          </w:p>
+          <w:p>
+            <w:pPr>
+              <w:rPr>
+                <w:iCs/>
+              </w:rPr>
+            </w:pPr>
+            <w:r>
+              <w:rPr>
+                <w:iCs/>
+              </w:rPr>
+              <w:t>Question</w:t>
+            </w:r>
+          </w:p>
+          <w:p>
+            <w:pPr>
+              <w:rPr>
+                <w:iCs/>
+              </w:rPr>
+            </w:pPr>
+          </w:p>
+          <w:p>
+            <w:pPr>
+              <w:rPr>
+                <w:iCs/>
+              </w:rPr>
+            </w:pPr>
+            <w:r>
+              <w:rPr>
+                <w:iCs/>
+              </w:rPr>
+              <w:t>User Input:</w:t>
+            </w:r>
+          </w:p>
+          <w:p>
+            <w:pPr>
+              <w:rPr>
+                <w:iCs/>
+              </w:rPr>
+            </w:pPr>
+            <w:r>
+              <w:rPr>
+                <w:iCs/>
+              </w:rPr>
+              <w:t>???</w:t>
+            </w:r>
+          </w:p>
+          <w:p>
+            <w:pPr>
+              <w:rPr>
+                <w:iCs/>
+              </w:rPr>
+            </w:pPr>
+          </w:p>
+          <w:p>
+            <w:pPr>
+              <w:rPr>
+                <w:iCs/>
+              </w:rPr>
+            </w:pPr>
+            <w:r>
+              <w:rPr>
+                <w:iCs/>
+              </w:rPr>
+              <w:t>User Input:</w:t>
+            </w:r>
+          </w:p>
+          <w:p>
+            <w:pPr>
+              <w:rPr>
+                <w:iCs/>
+              </w:rPr>
+            </w:pPr>
+            <w:r>
+              <w:rPr>
+                <w:iCs/>
+              </w:rPr>
+              <w:t>exit</w:t>
             </w:r>
           </w:p>
         </w:tc>
         <w:tc>
           <w:tcPr>
-            <w:tcW w:w="6520" w:type="dxa"/>
-            <w:shd w:val="clear" w:color="auto" w:fill="A6A6A6" w:themeFill="background1" w:themeFillShade="A6"/>
+            <w:tcW w:w="8363" w:type="dxa"/>
           </w:tcPr>
           <w:p>
             <w:pPr>
               <w:rPr>
-                <w:b/>
-                <w:bCs/>
-                <w:iCs/>
-              </w:rPr>
-            </w:pPr>
-            <w:r>
-              <w:rPr>
-                <w:b/>
-                <w:bCs/>
-                <w:iCs/>
-              </w:rPr>
-              <w:t>Expected Values</w:t>
-            </w:r>
-          </w:p>
-        </w:tc>
-      </w:tr>
-      <w:tr>
-        <w:tc>
-          <w:tcPr>
-            <w:tcW w:w="2830" w:type="dxa"/>
-          </w:tcPr>
-          <w:p>
-            <w:pPr>
-              <w:rPr>
-                <w:iCs/>
-              </w:rPr>
-            </w:pPr>
-            <w:r>
-              <w:rPr>
-                <w:iCs/>
-              </w:rPr>
-              <w:t>Choose loot 10 times</w:t>
-            </w:r>
-          </w:p>
-        </w:tc>
-        <w:tc>
-          <w:tcPr>
-            <w:tcW w:w="6520" w:type="dxa"/>
-          </w:tcPr>
-          <w:p>
-            <w:pPr>
-              <w:rPr>
-                <w:iCs/>
-              </w:rPr>
-            </w:pPr>
-            <w:r>
-              <w:rPr>
-                <w:iCs/>
-              </w:rPr>
-              <w:t>Loot should be chosen 10 times with a 20% chance to get no money and if they do get money, they gain $8 + current balance</w:t>
-            </w:r>
-          </w:p>
-          <w:p>
-            <w:pPr>
-              <w:rPr>
-                <w:iCs/>
-              </w:rPr>
-            </w:pPr>
+                <w:iCs/>
+              </w:rPr>
+            </w:pPr>
+            <w:r>
+              <w:rPr>
+                <w:iCs/>
+              </w:rPr>
+              <w:t xml:space="preserve"> </w:t>
+            </w:r>
+            <w:r>
+              <w:rPr>
+                <w:iCs/>
+              </w:rPr>
+              <w:t>ERROR, please choose Loot, Steal, Job, Shop or XXX to quit</w:t>
+            </w:r>
+          </w:p>
+          <w:p>
+            <w:pPr>
+              <w:rPr>
+                <w:iCs/>
+              </w:rPr>
+            </w:pPr>
+            <w:r>
+              <w:rPr>
+                <w:iCs/>
+              </w:rPr>
+              <w:t>Ask question again</w:t>
+            </w:r>
           </w:p>
           <w:p>
             <w:pPr>
@@ -3058,10 +2866,10 @@
                 <w:noProof/>
               </w:rPr>
               <w:drawing>
-                <wp:inline distT="0" distB="0" distL="0" distR="0" wp14:anchorId="4D4B988F" wp14:editId="3FF46E73">
-                  <wp:extent cx="1858417" cy="2663092"/>
-                  <wp:effectExtent l="0" t="0" r="0" b="4445"/>
-                  <wp:docPr id="27" name="Picture 27"/>
+                <wp:inline distT="0" distB="0" distL="0" distR="0" wp14:anchorId="3A961DC8" wp14:editId="2C015C65">
+                  <wp:extent cx="5168900" cy="1625600"/>
+                  <wp:effectExtent l="0" t="0" r="0" b="0"/>
+                  <wp:docPr id="9" name="Picture 9"/>
                   <wp:cNvGraphicFramePr>
                     <a:graphicFrameLocks xmlns:a="http://schemas.openxmlformats.org/drawingml/2006/main" noChangeAspect="1"/>
                   </wp:cNvGraphicFramePr>
@@ -3081,7 +2889,7 @@
                         <pic:spPr>
                           <a:xfrm>
                             <a:off x="0" y="0"/>
-                            <a:ext cx="1864496" cy="2671804"/>
+                            <a:ext cx="5168900" cy="1625600"/>
                           </a:xfrm>
                           <a:prstGeom prst="rect">
                             <a:avLst/>
@@ -3097,11 +2905,9 @@
         </w:tc>
       </w:tr>
     </w:tbl>
-    <w:p>
-      <w:pPr>
-        <w:tabs>
-          <w:tab w:val="left" w:pos="2123"/>
-        </w:tabs>
+    <w:p/>
+    <w:p>
+      <w:pPr>
         <w:rPr>
           <w:b/>
           <w:bCs/>
@@ -3110,7 +2916,11 @@
           <w:szCs w:val="28"/>
         </w:rPr>
       </w:pPr>
-      <w:r>
+      <w:bookmarkStart w:id="4" w:name="_r2mjn0x8q3w9" w:colFirst="0" w:colLast="0"/>
+      <w:bookmarkEnd w:id="4"/>
+    </w:p>
+    <w:p>
+      <w:pPr>
         <w:rPr>
           <w:b/>
           <w:bCs/>
@@ -3118,14 +2928,10 @@
           <w:sz w:val="28"/>
           <w:szCs w:val="28"/>
         </w:rPr>
-        <w:tab/>
-      </w:r>
-    </w:p>
-    <w:p>
-      <w:pPr>
-        <w:tabs>
-          <w:tab w:val="left" w:pos="2123"/>
-        </w:tabs>
+      </w:pPr>
+    </w:p>
+    <w:p>
+      <w:pPr>
         <w:rPr>
           <w:b/>
           <w:bCs/>
@@ -3137,9 +2943,6 @@
     </w:p>
     <w:p>
       <w:pPr>
-        <w:tabs>
-          <w:tab w:val="left" w:pos="2123"/>
-        </w:tabs>
         <w:rPr>
           <w:b/>
           <w:bCs/>
@@ -3167,8 +2970,7 @@
           <w:sz w:val="28"/>
           <w:szCs w:val="28"/>
         </w:rPr>
-        <w:lastRenderedPageBreak/>
-        <w:t>Steal Test Plan</w:t>
+        <w:t>Loot Test Plan</w:t>
       </w:r>
     </w:p>
     <w:tbl>
@@ -3179,7 +2981,7 @@
       </w:tblPr>
       <w:tblGrid>
         <w:gridCol w:w="2830"/>
-        <w:gridCol w:w="7876"/>
+        <w:gridCol w:w="6520"/>
       </w:tblGrid>
       <w:tr>
         <w:tc>
@@ -3244,7 +3046,7 @@
               <w:rPr>
                 <w:iCs/>
               </w:rPr>
-              <w:t>Choose steal 10 times</w:t>
+              <w:t>Choose loot 10 times</w:t>
             </w:r>
           </w:p>
         </w:tc>
@@ -3262,14 +3064,15 @@
               <w:rPr>
                 <w:iCs/>
               </w:rPr>
-              <w:t xml:space="preserve">Steal is looped 10 times with a 50/50 chance to lose </w:t>
-            </w:r>
-            <w:r>
-              <w:rPr>
-                <w:iCs/>
-              </w:rPr>
-              <w:t xml:space="preserve">30% of current balance or gain 50% of money. (Balance is currently $100 for testing purposes). </w:t>
-            </w:r>
+              <w:t>Loot should be chosen 10 times with a 20% chance to get no money and if they do get money, they gain $8 + current balance</w:t>
+            </w:r>
+          </w:p>
+          <w:p>
+            <w:pPr>
+              <w:rPr>
+                <w:iCs/>
+              </w:rPr>
+            </w:pPr>
           </w:p>
           <w:p>
             <w:pPr>
@@ -3282,11 +3085,12 @@
                 <w:iCs/>
                 <w:noProof/>
               </w:rPr>
+              <w:lastRenderedPageBreak/>
               <w:drawing>
-                <wp:inline distT="0" distB="0" distL="0" distR="0" wp14:anchorId="14851861" wp14:editId="510503B3">
-                  <wp:extent cx="4864100" cy="2514600"/>
-                  <wp:effectExtent l="0" t="0" r="0" b="0"/>
-                  <wp:docPr id="16" name="Picture 16"/>
+                <wp:inline distT="0" distB="0" distL="0" distR="0" wp14:anchorId="4D4B988F" wp14:editId="3FF46E73">
+                  <wp:extent cx="1858417" cy="2663092"/>
+                  <wp:effectExtent l="0" t="0" r="0" b="4445"/>
+                  <wp:docPr id="27" name="Picture 27"/>
                   <wp:cNvGraphicFramePr>
                     <a:graphicFrameLocks xmlns:a="http://schemas.openxmlformats.org/drawingml/2006/main" noChangeAspect="1"/>
                   </wp:cNvGraphicFramePr>
@@ -3306,7 +3110,7 @@
                         <pic:spPr>
                           <a:xfrm>
                             <a:off x="0" y="0"/>
-                            <a:ext cx="4864100" cy="2514600"/>
+                            <a:ext cx="1864496" cy="2671804"/>
                           </a:xfrm>
                           <a:prstGeom prst="rect">
                             <a:avLst/>
@@ -3319,18 +3123,14 @@
               </w:drawing>
             </w:r>
           </w:p>
-          <w:p>
-            <w:pPr>
-              <w:rPr>
-                <w:iCs/>
-              </w:rPr>
-            </w:pPr>
-          </w:p>
         </w:tc>
       </w:tr>
     </w:tbl>
     <w:p>
       <w:pPr>
+        <w:tabs>
+          <w:tab w:val="left" w:pos="2123"/>
+        </w:tabs>
         <w:rPr>
           <w:b/>
           <w:bCs/>
@@ -3339,9 +3139,7 @@
           <w:szCs w:val="28"/>
         </w:rPr>
       </w:pPr>
-    </w:p>
-    <w:p>
-      <w:pPr>
+      <w:r>
         <w:rPr>
           <w:b/>
           <w:bCs/>
@@ -3349,10 +3147,15 @@
           <w:sz w:val="28"/>
           <w:szCs w:val="28"/>
         </w:rPr>
-      </w:pPr>
-    </w:p>
-    <w:p>
-      <w:pPr>
+        <w:lastRenderedPageBreak/>
+        <w:tab/>
+      </w:r>
+    </w:p>
+    <w:p>
+      <w:pPr>
+        <w:tabs>
+          <w:tab w:val="left" w:pos="2123"/>
+        </w:tabs>
         <w:rPr>
           <w:b/>
           <w:bCs/>
@@ -3364,248 +3167,9 @@
     </w:p>
     <w:p>
       <w:pPr>
-        <w:rPr>
-          <w:b/>
-          <w:bCs/>
-          <w:iCs/>
-          <w:sz w:val="28"/>
-          <w:szCs w:val="28"/>
-        </w:rPr>
-      </w:pPr>
-    </w:p>
-    <w:p>
-      <w:pPr>
-        <w:rPr>
-          <w:b/>
-          <w:bCs/>
-          <w:iCs/>
-          <w:sz w:val="28"/>
-          <w:szCs w:val="28"/>
-        </w:rPr>
-      </w:pPr>
-    </w:p>
-    <w:p>
-      <w:pPr>
-        <w:rPr>
-          <w:b/>
-          <w:bCs/>
-          <w:iCs/>
-          <w:sz w:val="28"/>
-          <w:szCs w:val="28"/>
-        </w:rPr>
-      </w:pPr>
-    </w:p>
-    <w:p>
-      <w:pPr>
-        <w:rPr>
-          <w:b/>
-          <w:bCs/>
-          <w:iCs/>
-          <w:sz w:val="28"/>
-          <w:szCs w:val="28"/>
-        </w:rPr>
-      </w:pPr>
-    </w:p>
-    <w:p>
-      <w:pPr>
-        <w:rPr>
-          <w:b/>
-          <w:bCs/>
-          <w:iCs/>
-          <w:sz w:val="28"/>
-          <w:szCs w:val="28"/>
-        </w:rPr>
-      </w:pPr>
-    </w:p>
-    <w:p>
-      <w:pPr>
-        <w:rPr>
-          <w:b/>
-          <w:bCs/>
-          <w:iCs/>
-          <w:sz w:val="28"/>
-          <w:szCs w:val="28"/>
-        </w:rPr>
-      </w:pPr>
-    </w:p>
-    <w:p>
-      <w:pPr>
-        <w:rPr>
-          <w:b/>
-          <w:bCs/>
-          <w:iCs/>
-          <w:sz w:val="28"/>
-          <w:szCs w:val="28"/>
-        </w:rPr>
-      </w:pPr>
-    </w:p>
-    <w:p>
-      <w:pPr>
-        <w:rPr>
-          <w:b/>
-          <w:bCs/>
-          <w:iCs/>
-          <w:sz w:val="28"/>
-          <w:szCs w:val="28"/>
-        </w:rPr>
-      </w:pPr>
-    </w:p>
-    <w:p>
-      <w:pPr>
-        <w:rPr>
-          <w:b/>
-          <w:bCs/>
-          <w:iCs/>
-          <w:sz w:val="28"/>
-          <w:szCs w:val="28"/>
-        </w:rPr>
-      </w:pPr>
-    </w:p>
-    <w:p>
-      <w:pPr>
-        <w:rPr>
-          <w:b/>
-          <w:bCs/>
-          <w:iCs/>
-          <w:sz w:val="28"/>
-          <w:szCs w:val="28"/>
-        </w:rPr>
-      </w:pPr>
-    </w:p>
-    <w:p>
-      <w:pPr>
-        <w:rPr>
-          <w:b/>
-          <w:bCs/>
-          <w:iCs/>
-          <w:sz w:val="28"/>
-          <w:szCs w:val="28"/>
-        </w:rPr>
-      </w:pPr>
-    </w:p>
-    <w:p>
-      <w:pPr>
-        <w:rPr>
-          <w:b/>
-          <w:bCs/>
-          <w:iCs/>
-          <w:sz w:val="28"/>
-          <w:szCs w:val="28"/>
-        </w:rPr>
-      </w:pPr>
-    </w:p>
-    <w:p>
-      <w:pPr>
-        <w:rPr>
-          <w:b/>
-          <w:bCs/>
-          <w:iCs/>
-          <w:sz w:val="28"/>
-          <w:szCs w:val="28"/>
-        </w:rPr>
-      </w:pPr>
-    </w:p>
-    <w:p>
-      <w:pPr>
-        <w:rPr>
-          <w:b/>
-          <w:bCs/>
-          <w:iCs/>
-          <w:sz w:val="28"/>
-          <w:szCs w:val="28"/>
-        </w:rPr>
-      </w:pPr>
-    </w:p>
-    <w:p>
-      <w:pPr>
-        <w:rPr>
-          <w:b/>
-          <w:bCs/>
-          <w:iCs/>
-          <w:sz w:val="28"/>
-          <w:szCs w:val="28"/>
-        </w:rPr>
-      </w:pPr>
-    </w:p>
-    <w:p>
-      <w:pPr>
-        <w:rPr>
-          <w:b/>
-          <w:bCs/>
-          <w:iCs/>
-          <w:sz w:val="28"/>
-          <w:szCs w:val="28"/>
-        </w:rPr>
-      </w:pPr>
-    </w:p>
-    <w:p>
-      <w:pPr>
-        <w:rPr>
-          <w:b/>
-          <w:bCs/>
-          <w:iCs/>
-          <w:sz w:val="28"/>
-          <w:szCs w:val="28"/>
-        </w:rPr>
-      </w:pPr>
-    </w:p>
-    <w:p>
-      <w:pPr>
-        <w:rPr>
-          <w:b/>
-          <w:bCs/>
-          <w:iCs/>
-          <w:sz w:val="28"/>
-          <w:szCs w:val="28"/>
-        </w:rPr>
-      </w:pPr>
-    </w:p>
-    <w:p>
-      <w:pPr>
-        <w:rPr>
-          <w:b/>
-          <w:bCs/>
-          <w:iCs/>
-          <w:sz w:val="28"/>
-          <w:szCs w:val="28"/>
-        </w:rPr>
-      </w:pPr>
-    </w:p>
-    <w:p>
-      <w:pPr>
-        <w:rPr>
-          <w:b/>
-          <w:bCs/>
-          <w:iCs/>
-          <w:sz w:val="28"/>
-          <w:szCs w:val="28"/>
-        </w:rPr>
-      </w:pPr>
-    </w:p>
-    <w:p>
-      <w:pPr>
-        <w:rPr>
-          <w:b/>
-          <w:bCs/>
-          <w:iCs/>
-          <w:sz w:val="28"/>
-          <w:szCs w:val="28"/>
-        </w:rPr>
-      </w:pPr>
-    </w:p>
-    <w:p>
-      <w:pPr>
-        <w:rPr>
-          <w:b/>
-          <w:bCs/>
-          <w:iCs/>
-          <w:sz w:val="28"/>
-          <w:szCs w:val="28"/>
-        </w:rPr>
-      </w:pPr>
-    </w:p>
-    <w:p>
-      <w:pPr>
+        <w:tabs>
+          <w:tab w:val="left" w:pos="2123"/>
+        </w:tabs>
         <w:rPr>
           <w:b/>
           <w:bCs/>
@@ -3643,13 +3207,13 @@
         <w:tblLook w:val="04A0" w:firstRow="1" w:lastRow="0" w:firstColumn="1" w:lastColumn="0" w:noHBand="0" w:noVBand="1"/>
       </w:tblPr>
       <w:tblGrid>
-        <w:gridCol w:w="1614"/>
-        <w:gridCol w:w="7736"/>
+        <w:gridCol w:w="2830"/>
+        <w:gridCol w:w="7876"/>
       </w:tblGrid>
       <w:tr>
         <w:tc>
           <w:tcPr>
-            <w:tcW w:w="1614" w:type="dxa"/>
+            <w:tcW w:w="2830" w:type="dxa"/>
             <w:shd w:val="clear" w:color="auto" w:fill="A6A6A6" w:themeFill="background1" w:themeFillShade="A6"/>
           </w:tcPr>
           <w:p>
@@ -3672,7 +3236,7 @@
         </w:tc>
         <w:tc>
           <w:tcPr>
-            <w:tcW w:w="7736" w:type="dxa"/>
+            <w:tcW w:w="6520" w:type="dxa"/>
             <w:shd w:val="clear" w:color="auto" w:fill="A6A6A6" w:themeFill="background1" w:themeFillShade="A6"/>
           </w:tcPr>
           <w:p>
@@ -3697,7 +3261,7 @@
       <w:tr>
         <w:tc>
           <w:tcPr>
-            <w:tcW w:w="1614" w:type="dxa"/>
+            <w:tcW w:w="2830" w:type="dxa"/>
           </w:tcPr>
           <w:p>
             <w:pPr>
@@ -3705,11 +3269,17 @@
                 <w:iCs/>
               </w:rPr>
             </w:pPr>
+            <w:r>
+              <w:rPr>
+                <w:iCs/>
+              </w:rPr>
+              <w:t>Choose steal 10 times</w:t>
+            </w:r>
           </w:p>
         </w:tc>
         <w:tc>
           <w:tcPr>
-            <w:tcW w:w="7736" w:type="dxa"/>
+            <w:tcW w:w="6520" w:type="dxa"/>
           </w:tcPr>
           <w:p>
             <w:pPr>
@@ -3720,13 +3290,32 @@
             <w:r>
               <w:rPr>
                 <w:iCs/>
+              </w:rPr>
+              <w:t xml:space="preserve">Steal is looped 10 times with a 50/50 chance to lose </w:t>
+            </w:r>
+            <w:r>
+              <w:rPr>
+                <w:iCs/>
+              </w:rPr>
+              <w:t xml:space="preserve">30% of current balance or gain 50% of money. (Balance is currently $100 for testing purposes). </w:t>
+            </w:r>
+          </w:p>
+          <w:p>
+            <w:pPr>
+              <w:rPr>
+                <w:iCs/>
+              </w:rPr>
+            </w:pPr>
+            <w:r>
+              <w:rPr>
+                <w:iCs/>
                 <w:noProof/>
               </w:rPr>
               <w:drawing>
-                <wp:inline distT="0" distB="0" distL="0" distR="0" wp14:anchorId="657DB22D" wp14:editId="22295898">
-                  <wp:extent cx="4775200" cy="2540000"/>
+                <wp:inline distT="0" distB="0" distL="0" distR="0" wp14:anchorId="14851861" wp14:editId="510503B3">
+                  <wp:extent cx="4864100" cy="2514600"/>
                   <wp:effectExtent l="0" t="0" r="0" b="0"/>
-                  <wp:docPr id="29" name="Picture 29"/>
+                  <wp:docPr id="16" name="Picture 16"/>
                   <wp:cNvGraphicFramePr>
                     <a:graphicFrameLocks xmlns:a="http://schemas.openxmlformats.org/drawingml/2006/main" noChangeAspect="1"/>
                   </wp:cNvGraphicFramePr>
@@ -3746,6 +3335,277 @@
                         <pic:spPr>
                           <a:xfrm>
                             <a:off x="0" y="0"/>
+                            <a:ext cx="4864100" cy="2514600"/>
+                          </a:xfrm>
+                          <a:prstGeom prst="rect">
+                            <a:avLst/>
+                          </a:prstGeom>
+                        </pic:spPr>
+                      </pic:pic>
+                    </a:graphicData>
+                  </a:graphic>
+                </wp:inline>
+              </w:drawing>
+            </w:r>
+          </w:p>
+          <w:p>
+            <w:pPr>
+              <w:rPr>
+                <w:iCs/>
+              </w:rPr>
+            </w:pPr>
+          </w:p>
+        </w:tc>
+      </w:tr>
+    </w:tbl>
+    <w:p>
+      <w:pPr>
+        <w:rPr>
+          <w:b/>
+          <w:bCs/>
+          <w:iCs/>
+          <w:sz w:val="28"/>
+          <w:szCs w:val="28"/>
+        </w:rPr>
+      </w:pPr>
+    </w:p>
+    <w:p>
+      <w:pPr>
+        <w:rPr>
+          <w:b/>
+          <w:bCs/>
+          <w:iCs/>
+          <w:sz w:val="28"/>
+          <w:szCs w:val="28"/>
+        </w:rPr>
+      </w:pPr>
+    </w:p>
+    <w:p>
+      <w:pPr>
+        <w:rPr>
+          <w:b/>
+          <w:bCs/>
+          <w:iCs/>
+          <w:sz w:val="28"/>
+          <w:szCs w:val="28"/>
+        </w:rPr>
+      </w:pPr>
+    </w:p>
+    <w:p>
+      <w:pPr>
+        <w:rPr>
+          <w:b/>
+          <w:bCs/>
+          <w:iCs/>
+          <w:sz w:val="28"/>
+          <w:szCs w:val="28"/>
+        </w:rPr>
+      </w:pPr>
+    </w:p>
+    <w:p>
+      <w:pPr>
+        <w:rPr>
+          <w:b/>
+          <w:bCs/>
+          <w:iCs/>
+          <w:sz w:val="28"/>
+          <w:szCs w:val="28"/>
+        </w:rPr>
+      </w:pPr>
+    </w:p>
+    <w:p>
+      <w:pPr>
+        <w:rPr>
+          <w:b/>
+          <w:bCs/>
+          <w:iCs/>
+          <w:sz w:val="28"/>
+          <w:szCs w:val="28"/>
+        </w:rPr>
+      </w:pPr>
+    </w:p>
+    <w:p>
+      <w:pPr>
+        <w:rPr>
+          <w:b/>
+          <w:bCs/>
+          <w:iCs/>
+          <w:sz w:val="28"/>
+          <w:szCs w:val="28"/>
+        </w:rPr>
+      </w:pPr>
+    </w:p>
+    <w:p>
+      <w:pPr>
+        <w:rPr>
+          <w:b/>
+          <w:bCs/>
+          <w:iCs/>
+          <w:sz w:val="28"/>
+          <w:szCs w:val="28"/>
+        </w:rPr>
+      </w:pPr>
+    </w:p>
+    <w:p>
+      <w:pPr>
+        <w:rPr>
+          <w:b/>
+          <w:bCs/>
+          <w:iCs/>
+          <w:sz w:val="28"/>
+          <w:szCs w:val="28"/>
+        </w:rPr>
+      </w:pPr>
+    </w:p>
+    <w:p>
+      <w:pPr>
+        <w:rPr>
+          <w:b/>
+          <w:bCs/>
+          <w:iCs/>
+          <w:sz w:val="28"/>
+          <w:szCs w:val="28"/>
+        </w:rPr>
+      </w:pPr>
+    </w:p>
+    <w:p>
+      <w:pPr>
+        <w:rPr>
+          <w:b/>
+          <w:bCs/>
+          <w:iCs/>
+          <w:sz w:val="28"/>
+          <w:szCs w:val="28"/>
+        </w:rPr>
+      </w:pPr>
+      <w:r>
+        <w:rPr>
+          <w:b/>
+          <w:bCs/>
+          <w:iCs/>
+          <w:sz w:val="28"/>
+          <w:szCs w:val="28"/>
+        </w:rPr>
+        <w:lastRenderedPageBreak/>
+        <w:t>Steal Test Plan</w:t>
+      </w:r>
+    </w:p>
+    <w:tbl>
+      <w:tblPr>
+        <w:tblStyle w:val="TableGrid"/>
+        <w:tblW w:w="0" w:type="auto"/>
+        <w:tblLook w:val="04A0" w:firstRow="1" w:lastRow="0" w:firstColumn="1" w:lastColumn="0" w:noHBand="0" w:noVBand="1"/>
+      </w:tblPr>
+      <w:tblGrid>
+        <w:gridCol w:w="1614"/>
+        <w:gridCol w:w="7736"/>
+      </w:tblGrid>
+      <w:tr>
+        <w:tc>
+          <w:tcPr>
+            <w:tcW w:w="1614" w:type="dxa"/>
+            <w:shd w:val="clear" w:color="auto" w:fill="A6A6A6" w:themeFill="background1" w:themeFillShade="A6"/>
+          </w:tcPr>
+          <w:p>
+            <w:pPr>
+              <w:rPr>
+                <w:b/>
+                <w:bCs/>
+                <w:iCs/>
+              </w:rPr>
+            </w:pPr>
+            <w:r>
+              <w:rPr>
+                <w:b/>
+                <w:bCs/>
+                <w:iCs/>
+              </w:rPr>
+              <w:t>Test Case</w:t>
+            </w:r>
+          </w:p>
+        </w:tc>
+        <w:tc>
+          <w:tcPr>
+            <w:tcW w:w="7736" w:type="dxa"/>
+            <w:shd w:val="clear" w:color="auto" w:fill="A6A6A6" w:themeFill="background1" w:themeFillShade="A6"/>
+          </w:tcPr>
+          <w:p>
+            <w:pPr>
+              <w:rPr>
+                <w:b/>
+                <w:bCs/>
+                <w:iCs/>
+              </w:rPr>
+            </w:pPr>
+            <w:r>
+              <w:rPr>
+                <w:b/>
+                <w:bCs/>
+                <w:iCs/>
+              </w:rPr>
+              <w:t>Expected Values</w:t>
+            </w:r>
+          </w:p>
+        </w:tc>
+      </w:tr>
+      <w:tr>
+        <w:tc>
+          <w:tcPr>
+            <w:tcW w:w="1614" w:type="dxa"/>
+          </w:tcPr>
+          <w:p>
+            <w:pPr>
+              <w:rPr>
+                <w:iCs/>
+              </w:rPr>
+            </w:pPr>
+            <w:r>
+              <w:rPr>
+                <w:iCs/>
+              </w:rPr>
+              <w:t>Steal ran 10 times.</w:t>
+            </w:r>
+          </w:p>
+        </w:tc>
+        <w:tc>
+          <w:tcPr>
+            <w:tcW w:w="7736" w:type="dxa"/>
+          </w:tcPr>
+          <w:p>
+            <w:pPr>
+              <w:rPr>
+                <w:iCs/>
+              </w:rPr>
+            </w:pPr>
+            <w:r>
+              <w:rPr>
+                <w:iCs/>
+                <w:noProof/>
+              </w:rPr>
+              <w:drawing>
+                <wp:inline distT="0" distB="0" distL="0" distR="0" wp14:anchorId="657DB22D" wp14:editId="22295898">
+                  <wp:extent cx="4775200" cy="2540000"/>
+                  <wp:effectExtent l="0" t="0" r="0" b="0"/>
+                  <wp:docPr id="29" name="Picture 29"/>
+                  <wp:cNvGraphicFramePr>
+                    <a:graphicFrameLocks xmlns:a="http://schemas.openxmlformats.org/drawingml/2006/main" noChangeAspect="1"/>
+                  </wp:cNvGraphicFramePr>
+                  <a:graphic xmlns:a="http://schemas.openxmlformats.org/drawingml/2006/main">
+                    <a:graphicData uri="http://schemas.openxmlformats.org/drawingml/2006/picture">
+                      <pic:pic xmlns:pic="http://schemas.openxmlformats.org/drawingml/2006/picture">
+                        <pic:nvPicPr>
+                          <pic:cNvPr id="1" name=""/>
+                          <pic:cNvPicPr/>
+                        </pic:nvPicPr>
+                        <pic:blipFill>
+                          <a:blip r:embed="rId26"/>
+                          <a:stretch>
+                            <a:fillRect/>
+                          </a:stretch>
+                        </pic:blipFill>
+                        <pic:spPr>
+                          <a:xfrm>
+                            <a:off x="0" y="0"/>
                             <a:ext cx="4775200" cy="2540000"/>
                           </a:xfrm>
                           <a:prstGeom prst="rect">
@@ -4139,7 +3999,7 @@
                           <pic:cNvPicPr/>
                         </pic:nvPicPr>
                         <pic:blipFill rotWithShape="1">
-                          <a:blip r:embed="rId26"/>
+                          <a:blip r:embed="rId27"/>
                           <a:srcRect b="24221"/>
                           <a:stretch/>
                         </pic:blipFill>
@@ -4210,17 +4070,8 @@
           <w:sz w:val="28"/>
           <w:szCs w:val="28"/>
         </w:rPr>
-        <w:t>Shop</w:t>
-      </w:r>
-      <w:r>
-        <w:rPr>
-          <w:b/>
-          <w:bCs/>
-          <w:iCs/>
-          <w:sz w:val="28"/>
-          <w:szCs w:val="28"/>
-        </w:rPr>
-        <w:t xml:space="preserve"> Test Plan</w:t>
+        <w:lastRenderedPageBreak/>
+        <w:t>Shop Test Plan</w:t>
       </w:r>
     </w:p>
     <w:tbl>
@@ -4300,13 +4151,7 @@
               <w:rPr>
                 <w:iCs/>
               </w:rPr>
-              <w:t xml:space="preserve">User Input: </w:t>
-            </w:r>
-            <w:r>
-              <w:rPr>
-                <w:iCs/>
-              </w:rPr>
-              <w:t>food</w:t>
+              <w:t>User Input: food</w:t>
             </w:r>
           </w:p>
           <w:p>
@@ -4523,23 +4368,192 @@
                 <w:iCs/>
               </w:rPr>
             </w:pPr>
-            <w:r>
-              <w:rPr>
-                <w:iCs/>
-              </w:rPr>
-              <w:t xml:space="preserve">User input: loot / steal / job (with </w:t>
-            </w:r>
-            <w:r>
-              <w:rPr>
-                <w:iCs/>
-              </w:rPr>
-              <w:t>in</w:t>
-            </w:r>
-            <w:r>
-              <w:rPr>
-                <w:iCs/>
-              </w:rPr>
-              <w:t>sufficient money)</w:t>
+          </w:p>
+          <w:p>
+            <w:pPr>
+              <w:rPr>
+                <w:iCs/>
+              </w:rPr>
+            </w:pPr>
+            <w:r>
+              <w:rPr>
+                <w:iCs/>
+              </w:rPr>
+              <w:t>User input: loot / steal / job (with insufficient money)</w:t>
+            </w:r>
+          </w:p>
+          <w:p>
+            <w:pPr>
+              <w:rPr>
+                <w:iCs/>
+              </w:rPr>
+            </w:pPr>
+          </w:p>
+          <w:p>
+            <w:pPr>
+              <w:rPr>
+                <w:iCs/>
+              </w:rPr>
+            </w:pPr>
+          </w:p>
+          <w:p>
+            <w:pPr>
+              <w:rPr>
+                <w:iCs/>
+              </w:rPr>
+            </w:pPr>
+          </w:p>
+          <w:p>
+            <w:pPr>
+              <w:rPr>
+                <w:iCs/>
+              </w:rPr>
+            </w:pPr>
+          </w:p>
+          <w:p>
+            <w:pPr>
+              <w:rPr>
+                <w:iCs/>
+              </w:rPr>
+            </w:pPr>
+          </w:p>
+          <w:p>
+            <w:pPr>
+              <w:rPr>
+                <w:iCs/>
+              </w:rPr>
+            </w:pPr>
+          </w:p>
+          <w:p>
+            <w:pPr>
+              <w:rPr>
+                <w:iCs/>
+              </w:rPr>
+            </w:pPr>
+          </w:p>
+          <w:p>
+            <w:pPr>
+              <w:rPr>
+                <w:iCs/>
+              </w:rPr>
+            </w:pPr>
+          </w:p>
+          <w:p>
+            <w:pPr>
+              <w:rPr>
+                <w:iCs/>
+              </w:rPr>
+            </w:pPr>
+          </w:p>
+          <w:p>
+            <w:pPr>
+              <w:rPr>
+                <w:iCs/>
+              </w:rPr>
+            </w:pPr>
+          </w:p>
+          <w:p>
+            <w:pPr>
+              <w:rPr>
+                <w:iCs/>
+              </w:rPr>
+            </w:pPr>
+          </w:p>
+          <w:p>
+            <w:pPr>
+              <w:rPr>
+                <w:iCs/>
+              </w:rPr>
+            </w:pPr>
+          </w:p>
+          <w:p>
+            <w:pPr>
+              <w:rPr>
+                <w:iCs/>
+              </w:rPr>
+            </w:pPr>
+          </w:p>
+          <w:p>
+            <w:pPr>
+              <w:rPr>
+                <w:iCs/>
+              </w:rPr>
+            </w:pPr>
+          </w:p>
+          <w:p>
+            <w:pPr>
+              <w:rPr>
+                <w:iCs/>
+              </w:rPr>
+            </w:pPr>
+          </w:p>
+          <w:p>
+            <w:pPr>
+              <w:rPr>
+                <w:iCs/>
+              </w:rPr>
+            </w:pPr>
+          </w:p>
+          <w:p>
+            <w:pPr>
+              <w:rPr>
+                <w:iCs/>
+              </w:rPr>
+            </w:pPr>
+          </w:p>
+          <w:p>
+            <w:pPr>
+              <w:rPr>
+                <w:iCs/>
+              </w:rPr>
+            </w:pPr>
+          </w:p>
+          <w:p>
+            <w:pPr>
+              <w:rPr>
+                <w:iCs/>
+              </w:rPr>
+            </w:pPr>
+          </w:p>
+          <w:p>
+            <w:pPr>
+              <w:rPr>
+                <w:iCs/>
+              </w:rPr>
+            </w:pPr>
+          </w:p>
+          <w:p>
+            <w:pPr>
+              <w:rPr>
+                <w:iCs/>
+              </w:rPr>
+            </w:pPr>
+          </w:p>
+          <w:p>
+            <w:pPr>
+              <w:rPr>
+                <w:iCs/>
+              </w:rPr>
+            </w:pPr>
+          </w:p>
+          <w:p>
+            <w:pPr>
+              <w:rPr>
+                <w:iCs/>
+              </w:rPr>
+            </w:pPr>
+          </w:p>
+          <w:p>
+            <w:pPr>
+              <w:rPr>
+                <w:iCs/>
+              </w:rPr>
+            </w:pPr>
+            <w:r>
+              <w:rPr>
+                <w:iCs/>
+              </w:rPr>
+              <w:t>User input: exit</w:t>
             </w:r>
           </w:p>
         </w:tc>
@@ -4556,66 +4570,14 @@
             <w:r>
               <w:rPr>
                 <w:iCs/>
-              </w:rPr>
+                <w:noProof/>
+              </w:rPr>
+              <w:lastRenderedPageBreak/>
               <w:drawing>
                 <wp:inline distT="0" distB="0" distL="0" distR="0" wp14:anchorId="3AC13AEA" wp14:editId="40550D52">
                   <wp:extent cx="3094892" cy="783518"/>
                   <wp:effectExtent l="0" t="0" r="4445" b="4445"/>
                   <wp:docPr id="17" name="Picture 17"/>
-                  <wp:cNvGraphicFramePr>
-                    <a:graphicFrameLocks xmlns:a="http://schemas.openxmlformats.org/drawingml/2006/main" noChangeAspect="1"/>
-                  </wp:cNvGraphicFramePr>
-                  <a:graphic xmlns:a="http://schemas.openxmlformats.org/drawingml/2006/main">
-                    <a:graphicData uri="http://schemas.openxmlformats.org/drawingml/2006/picture">
-                      <pic:pic xmlns:pic="http://schemas.openxmlformats.org/drawingml/2006/picture">
-                        <pic:nvPicPr>
-                          <pic:cNvPr id="1" name=""/>
-                          <pic:cNvPicPr/>
-                        </pic:nvPicPr>
-                        <pic:blipFill>
-                          <a:blip r:embed="rId27"/>
-                          <a:stretch>
-                            <a:fillRect/>
-                          </a:stretch>
-                        </pic:blipFill>
-                        <pic:spPr>
-                          <a:xfrm>
-                            <a:off x="0" y="0"/>
-                            <a:ext cx="3213793" cy="813620"/>
-                          </a:xfrm>
-                          <a:prstGeom prst="rect">
-                            <a:avLst/>
-                          </a:prstGeom>
-                        </pic:spPr>
-                      </pic:pic>
-                    </a:graphicData>
-                  </a:graphic>
-                </wp:inline>
-              </w:drawing>
-            </w:r>
-          </w:p>
-          <w:p>
-            <w:pPr>
-              <w:rPr>
-                <w:iCs/>
-              </w:rPr>
-            </w:pPr>
-          </w:p>
-          <w:p>
-            <w:pPr>
-              <w:rPr>
-                <w:iCs/>
-              </w:rPr>
-            </w:pPr>
-            <w:r>
-              <w:rPr>
-                <w:iCs/>
-              </w:rPr>
-              <w:drawing>
-                <wp:inline distT="0" distB="0" distL="0" distR="0" wp14:anchorId="0AFF1B8E" wp14:editId="3655D46E">
-                  <wp:extent cx="3375873" cy="728980"/>
-                  <wp:effectExtent l="0" t="0" r="2540" b="0"/>
-                  <wp:docPr id="20" name="Picture 20"/>
                   <wp:cNvGraphicFramePr>
                     <a:graphicFrameLocks xmlns:a="http://schemas.openxmlformats.org/drawingml/2006/main" noChangeAspect="1"/>
                   </wp:cNvGraphicFramePr>
@@ -4635,7 +4597,7 @@
                         <pic:spPr>
                           <a:xfrm>
                             <a:off x="0" y="0"/>
-                            <a:ext cx="3427617" cy="740154"/>
+                            <a:ext cx="3213793" cy="813620"/>
                           </a:xfrm>
                           <a:prstGeom prst="rect">
                             <a:avLst/>
@@ -4656,12 +4618,21 @@
             </w:pPr>
           </w:p>
           <w:p>
-            <w:r>
+            <w:pPr>
+              <w:rPr>
+                <w:iCs/>
+              </w:rPr>
+            </w:pPr>
+            <w:r>
+              <w:rPr>
+                <w:iCs/>
+                <w:noProof/>
+              </w:rPr>
               <w:drawing>
-                <wp:inline distT="0" distB="0" distL="0" distR="0" wp14:anchorId="027B33E9" wp14:editId="0815F414">
-                  <wp:extent cx="2959566" cy="2778369"/>
-                  <wp:effectExtent l="0" t="0" r="0" b="3175"/>
-                  <wp:docPr id="21" name="Picture 21"/>
+                <wp:inline distT="0" distB="0" distL="0" distR="0" wp14:anchorId="0AFF1B8E" wp14:editId="3655D46E">
+                  <wp:extent cx="3375873" cy="728980"/>
+                  <wp:effectExtent l="0" t="0" r="2540" b="0"/>
+                  <wp:docPr id="20" name="Picture 20"/>
                   <wp:cNvGraphicFramePr>
                     <a:graphicFrameLocks xmlns:a="http://schemas.openxmlformats.org/drawingml/2006/main" noChangeAspect="1"/>
                   </wp:cNvGraphicFramePr>
@@ -4681,7 +4652,7 @@
                         <pic:spPr>
                           <a:xfrm>
                             <a:off x="0" y="0"/>
-                            <a:ext cx="2987207" cy="2804318"/>
+                            <a:ext cx="3427617" cy="740154"/>
                           </a:xfrm>
                           <a:prstGeom prst="rect">
                             <a:avLst/>
@@ -4694,15 +4665,23 @@
               </w:drawing>
             </w:r>
           </w:p>
-          <w:p/>
-          <w:p>
-            <w:r>
-              <w:lastRenderedPageBreak/>
+          <w:p>
+            <w:pPr>
+              <w:rPr>
+                <w:iCs/>
+              </w:rPr>
+            </w:pPr>
+          </w:p>
+          <w:p>
+            <w:r>
+              <w:rPr>
+                <w:noProof/>
+              </w:rPr>
               <w:drawing>
-                <wp:inline distT="0" distB="0" distL="0" distR="0" wp14:anchorId="5AFFF14B" wp14:editId="76EB0A4B">
-                  <wp:extent cx="1938693" cy="3868615"/>
-                  <wp:effectExtent l="0" t="0" r="4445" b="5080"/>
-                  <wp:docPr id="22" name="Picture 22"/>
+                <wp:inline distT="0" distB="0" distL="0" distR="0" wp14:anchorId="027B33E9" wp14:editId="0815F414">
+                  <wp:extent cx="2959566" cy="2778369"/>
+                  <wp:effectExtent l="0" t="0" r="0" b="3175"/>
+                  <wp:docPr id="21" name="Picture 21"/>
                   <wp:cNvGraphicFramePr>
                     <a:graphicFrameLocks xmlns:a="http://schemas.openxmlformats.org/drawingml/2006/main" noChangeAspect="1"/>
                   </wp:cNvGraphicFramePr>
@@ -4722,6 +4701,49 @@
                         <pic:spPr>
                           <a:xfrm>
                             <a:off x="0" y="0"/>
+                            <a:ext cx="2987207" cy="2804318"/>
+                          </a:xfrm>
+                          <a:prstGeom prst="rect">
+                            <a:avLst/>
+                          </a:prstGeom>
+                        </pic:spPr>
+                      </pic:pic>
+                    </a:graphicData>
+                  </a:graphic>
+                </wp:inline>
+              </w:drawing>
+            </w:r>
+          </w:p>
+          <w:p/>
+          <w:p>
+            <w:r>
+              <w:rPr>
+                <w:noProof/>
+              </w:rPr>
+              <w:drawing>
+                <wp:inline distT="0" distB="0" distL="0" distR="0" wp14:anchorId="5AFFF14B" wp14:editId="76EB0A4B">
+                  <wp:extent cx="1938693" cy="3868615"/>
+                  <wp:effectExtent l="0" t="0" r="4445" b="5080"/>
+                  <wp:docPr id="22" name="Picture 22"/>
+                  <wp:cNvGraphicFramePr>
+                    <a:graphicFrameLocks xmlns:a="http://schemas.openxmlformats.org/drawingml/2006/main" noChangeAspect="1"/>
+                  </wp:cNvGraphicFramePr>
+                  <a:graphic xmlns:a="http://schemas.openxmlformats.org/drawingml/2006/main">
+                    <a:graphicData uri="http://schemas.openxmlformats.org/drawingml/2006/picture">
+                      <pic:pic xmlns:pic="http://schemas.openxmlformats.org/drawingml/2006/picture">
+                        <pic:nvPicPr>
+                          <pic:cNvPr id="1" name=""/>
+                          <pic:cNvPicPr/>
+                        </pic:nvPicPr>
+                        <pic:blipFill>
+                          <a:blip r:embed="rId31"/>
+                          <a:stretch>
+                            <a:fillRect/>
+                          </a:stretch>
+                        </pic:blipFill>
+                        <pic:spPr>
+                          <a:xfrm>
+                            <a:off x="0" y="0"/>
                             <a:ext cx="1987510" cy="3966028"/>
                           </a:xfrm>
                           <a:prstGeom prst="rect">
@@ -4735,14 +4757,686 @@
               </w:drawing>
             </w:r>
           </w:p>
+          <w:p/>
+          <w:p>
+            <w:r>
+              <w:drawing>
+                <wp:inline distT="0" distB="0" distL="0" distR="0" wp14:anchorId="4DA9C6D6" wp14:editId="053DE4C0">
+                  <wp:extent cx="3136900" cy="1473200"/>
+                  <wp:effectExtent l="0" t="0" r="0" b="0"/>
+                  <wp:docPr id="25" name="Picture 25"/>
+                  <wp:cNvGraphicFramePr>
+                    <a:graphicFrameLocks xmlns:a="http://schemas.openxmlformats.org/drawingml/2006/main" noChangeAspect="1"/>
+                  </wp:cNvGraphicFramePr>
+                  <a:graphic xmlns:a="http://schemas.openxmlformats.org/drawingml/2006/main">
+                    <a:graphicData uri="http://schemas.openxmlformats.org/drawingml/2006/picture">
+                      <pic:pic xmlns:pic="http://schemas.openxmlformats.org/drawingml/2006/picture">
+                        <pic:nvPicPr>
+                          <pic:cNvPr id="1" name=""/>
+                          <pic:cNvPicPr/>
+                        </pic:nvPicPr>
+                        <pic:blipFill>
+                          <a:blip r:embed="rId32"/>
+                          <a:stretch>
+                            <a:fillRect/>
+                          </a:stretch>
+                        </pic:blipFill>
+                        <pic:spPr>
+                          <a:xfrm>
+                            <a:off x="0" y="0"/>
+                            <a:ext cx="3136900" cy="1473200"/>
+                          </a:xfrm>
+                          <a:prstGeom prst="rect">
+                            <a:avLst/>
+                          </a:prstGeom>
+                        </pic:spPr>
+                      </pic:pic>
+                    </a:graphicData>
+                  </a:graphic>
+                </wp:inline>
+              </w:drawing>
+            </w:r>
+          </w:p>
         </w:tc>
       </w:tr>
     </w:tbl>
     <w:p>
       <w:pPr>
+        <w:rPr>
+          <w:b/>
+          <w:bCs/>
+          <w:iCs/>
+          <w:sz w:val="28"/>
+          <w:szCs w:val="28"/>
+        </w:rPr>
+      </w:pPr>
+    </w:p>
+    <w:p>
+      <w:pPr>
+        <w:rPr>
+          <w:b/>
+          <w:bCs/>
+          <w:iCs/>
+          <w:sz w:val="28"/>
+          <w:szCs w:val="28"/>
+        </w:rPr>
+      </w:pPr>
+      <w:r>
+        <w:rPr>
+          <w:b/>
+          <w:bCs/>
+          <w:iCs/>
+          <w:sz w:val="28"/>
+          <w:szCs w:val="28"/>
+        </w:rPr>
+        <w:t>End Game Test</w:t>
+      </w:r>
+    </w:p>
+    <w:tbl>
+      <w:tblPr>
+        <w:tblStyle w:val="TableGrid"/>
+        <w:tblW w:w="0" w:type="auto"/>
+        <w:tblLook w:val="04A0" w:firstRow="1" w:lastRow="0" w:firstColumn="1" w:lastColumn="0" w:noHBand="0" w:noVBand="1"/>
+      </w:tblPr>
+      <w:tblGrid>
+        <w:gridCol w:w="2514"/>
+        <w:gridCol w:w="8276"/>
+      </w:tblGrid>
+      <w:tr>
+        <w:tc>
+          <w:tcPr>
+            <w:tcW w:w="3539" w:type="dxa"/>
+            <w:shd w:val="clear" w:color="auto" w:fill="A6A6A6" w:themeFill="background1" w:themeFillShade="A6"/>
+          </w:tcPr>
+          <w:p>
+            <w:pPr>
+              <w:rPr>
+                <w:b/>
+                <w:bCs/>
+                <w:iCs/>
+              </w:rPr>
+            </w:pPr>
+            <w:r>
+              <w:rPr>
+                <w:b/>
+                <w:bCs/>
+                <w:iCs/>
+              </w:rPr>
+              <w:t>Test Case</w:t>
+            </w:r>
+          </w:p>
+        </w:tc>
+        <w:tc>
+          <w:tcPr>
+            <w:tcW w:w="5811" w:type="dxa"/>
+            <w:shd w:val="clear" w:color="auto" w:fill="A6A6A6" w:themeFill="background1" w:themeFillShade="A6"/>
+          </w:tcPr>
+          <w:p>
+            <w:pPr>
+              <w:rPr>
+                <w:b/>
+                <w:bCs/>
+                <w:iCs/>
+              </w:rPr>
+            </w:pPr>
+            <w:r>
+              <w:rPr>
+                <w:b/>
+                <w:bCs/>
+                <w:iCs/>
+              </w:rPr>
+              <w:t>Expected Values</w:t>
+            </w:r>
+          </w:p>
+        </w:tc>
+      </w:tr>
+      <w:tr>
+        <w:trPr>
+          <w:trHeight w:val="3756"/>
+        </w:trPr>
+        <w:tc>
+          <w:tcPr>
+            <w:tcW w:w="3539" w:type="dxa"/>
+          </w:tcPr>
+          <w:p>
+            <w:pPr>
+              <w:rPr>
+                <w:iCs/>
+              </w:rPr>
+            </w:pPr>
+            <w:r>
+              <w:rPr>
+                <w:iCs/>
+              </w:rPr>
+              <w:t xml:space="preserve">User input: </w:t>
+            </w:r>
+            <w:r>
+              <w:rPr>
+                <w:iCs/>
+              </w:rPr>
+              <w:t>xxx</w:t>
+            </w:r>
+          </w:p>
+          <w:p>
+            <w:pPr>
+              <w:rPr>
+                <w:iCs/>
+              </w:rPr>
+            </w:pPr>
+          </w:p>
+          <w:p>
+            <w:pPr>
+              <w:rPr>
+                <w:iCs/>
+              </w:rPr>
+            </w:pPr>
+          </w:p>
+          <w:p>
+            <w:pPr>
+              <w:rPr>
+                <w:iCs/>
+              </w:rPr>
+            </w:pPr>
+          </w:p>
+          <w:p>
+            <w:pPr>
+              <w:rPr>
+                <w:iCs/>
+              </w:rPr>
+            </w:pPr>
+            <w:r>
+              <w:rPr>
+                <w:iCs/>
+              </w:rPr>
+              <w:t>If user didn’t meet money goal within the rounds played</w:t>
+            </w:r>
+          </w:p>
+          <w:p>
+            <w:pPr>
+              <w:rPr>
+                <w:iCs/>
+              </w:rPr>
+            </w:pPr>
+          </w:p>
+          <w:p>
+            <w:pPr>
+              <w:rPr>
+                <w:iCs/>
+              </w:rPr>
+            </w:pPr>
+          </w:p>
+          <w:p>
+            <w:pPr>
+              <w:rPr>
+                <w:iCs/>
+              </w:rPr>
+            </w:pPr>
+          </w:p>
+          <w:p>
+            <w:pPr>
+              <w:rPr>
+                <w:iCs/>
+              </w:rPr>
+            </w:pPr>
+          </w:p>
+          <w:p>
+            <w:pPr>
+              <w:rPr>
+                <w:iCs/>
+              </w:rPr>
+            </w:pPr>
+            <w:r>
+              <w:rPr>
+                <w:iCs/>
+              </w:rPr>
+              <w:t>User input: invalid</w:t>
+            </w:r>
+          </w:p>
+        </w:tc>
+        <w:tc>
+          <w:tcPr>
+            <w:tcW w:w="5811" w:type="dxa"/>
+          </w:tcPr>
+          <w:p>
+            <w:pPr>
+              <w:rPr>
+                <w:iCs/>
+              </w:rPr>
+            </w:pPr>
+          </w:p>
+          <w:p>
+            <w:pPr>
+              <w:rPr>
+                <w:iCs/>
+              </w:rPr>
+            </w:pPr>
+          </w:p>
+          <w:p>
+            <w:pPr>
+              <w:rPr>
+                <w:iCs/>
+              </w:rPr>
+            </w:pPr>
+          </w:p>
+          <w:p>
+            <w:pPr>
+              <w:rPr>
+                <w:iCs/>
+              </w:rPr>
+            </w:pPr>
+          </w:p>
+          <w:p>
+            <w:pPr>
+              <w:rPr>
+                <w:iCs/>
+              </w:rPr>
+            </w:pPr>
+            <w:r>
+              <w:rPr>
+                <w:iCs/>
+              </w:rPr>
+              <w:drawing>
+                <wp:inline distT="0" distB="0" distL="0" distR="0" wp14:anchorId="6E8BF899" wp14:editId="0ACCE798">
+                  <wp:extent cx="5118100" cy="1435100"/>
+                  <wp:effectExtent l="0" t="0" r="0" b="0"/>
+                  <wp:docPr id="35" name="Picture 35"/>
+                  <wp:cNvGraphicFramePr>
+                    <a:graphicFrameLocks xmlns:a="http://schemas.openxmlformats.org/drawingml/2006/main" noChangeAspect="1"/>
+                  </wp:cNvGraphicFramePr>
+                  <a:graphic xmlns:a="http://schemas.openxmlformats.org/drawingml/2006/main">
+                    <a:graphicData uri="http://schemas.openxmlformats.org/drawingml/2006/picture">
+                      <pic:pic xmlns:pic="http://schemas.openxmlformats.org/drawingml/2006/picture">
+                        <pic:nvPicPr>
+                          <pic:cNvPr id="1" name=""/>
+                          <pic:cNvPicPr/>
+                        </pic:nvPicPr>
+                        <pic:blipFill>
+                          <a:blip r:embed="rId33"/>
+                          <a:stretch>
+                            <a:fillRect/>
+                          </a:stretch>
+                        </pic:blipFill>
+                        <pic:spPr>
+                          <a:xfrm>
+                            <a:off x="0" y="0"/>
+                            <a:ext cx="5118100" cy="1435100"/>
+                          </a:xfrm>
+                          <a:prstGeom prst="rect">
+                            <a:avLst/>
+                          </a:prstGeom>
+                        </pic:spPr>
+                      </pic:pic>
+                    </a:graphicData>
+                  </a:graphic>
+                </wp:inline>
+              </w:drawing>
+            </w:r>
+          </w:p>
+        </w:tc>
+      </w:tr>
+    </w:tbl>
+    <w:p>
+      <w:pPr>
         <w:pStyle w:val="Heading3"/>
       </w:pPr>
     </w:p>
+    <w:p/>
+    <w:p/>
+    <w:p/>
+    <w:p/>
+    <w:p/>
+    <w:p/>
+    <w:p/>
+    <w:p/>
+    <w:p/>
+    <w:p/>
+    <w:p/>
+    <w:p/>
+    <w:p/>
+    <w:p/>
+    <w:p/>
+    <w:p/>
+    <w:p>
+      <w:pPr>
+        <w:rPr>
+          <w:b/>
+          <w:bCs/>
+          <w:iCs/>
+          <w:sz w:val="28"/>
+          <w:szCs w:val="28"/>
+        </w:rPr>
+      </w:pPr>
+      <w:r>
+        <w:rPr>
+          <w:b/>
+          <w:bCs/>
+          <w:iCs/>
+          <w:sz w:val="28"/>
+          <w:szCs w:val="28"/>
+        </w:rPr>
+        <w:t>Play Again Plan</w:t>
+      </w:r>
+    </w:p>
+    <w:tbl>
+      <w:tblPr>
+        <w:tblStyle w:val="TableGrid"/>
+        <w:tblW w:w="0" w:type="auto"/>
+        <w:tblLook w:val="04A0" w:firstRow="1" w:lastRow="0" w:firstColumn="1" w:lastColumn="0" w:noHBand="0" w:noVBand="1"/>
+      </w:tblPr>
+      <w:tblGrid>
+        <w:gridCol w:w="3094"/>
+        <w:gridCol w:w="7696"/>
+      </w:tblGrid>
+      <w:tr>
+        <w:tc>
+          <w:tcPr>
+            <w:tcW w:w="3539" w:type="dxa"/>
+            <w:shd w:val="clear" w:color="auto" w:fill="A6A6A6" w:themeFill="background1" w:themeFillShade="A6"/>
+          </w:tcPr>
+          <w:p>
+            <w:pPr>
+              <w:rPr>
+                <w:b/>
+                <w:bCs/>
+                <w:iCs/>
+              </w:rPr>
+            </w:pPr>
+            <w:r>
+              <w:rPr>
+                <w:b/>
+                <w:bCs/>
+                <w:iCs/>
+              </w:rPr>
+              <w:lastRenderedPageBreak/>
+              <w:t>Test Case</w:t>
+            </w:r>
+          </w:p>
+        </w:tc>
+        <w:tc>
+          <w:tcPr>
+            <w:tcW w:w="5811" w:type="dxa"/>
+            <w:shd w:val="clear" w:color="auto" w:fill="A6A6A6" w:themeFill="background1" w:themeFillShade="A6"/>
+          </w:tcPr>
+          <w:p>
+            <w:pPr>
+              <w:rPr>
+                <w:b/>
+                <w:bCs/>
+                <w:iCs/>
+              </w:rPr>
+            </w:pPr>
+            <w:r>
+              <w:rPr>
+                <w:b/>
+                <w:bCs/>
+                <w:iCs/>
+              </w:rPr>
+              <w:t>Expected Values</w:t>
+            </w:r>
+          </w:p>
+        </w:tc>
+      </w:tr>
+      <w:tr>
+        <w:trPr>
+          <w:trHeight w:val="3756"/>
+        </w:trPr>
+        <w:tc>
+          <w:tcPr>
+            <w:tcW w:w="3539" w:type="dxa"/>
+          </w:tcPr>
+          <w:p>
+            <w:pPr>
+              <w:rPr>
+                <w:iCs/>
+              </w:rPr>
+            </w:pPr>
+            <w:r>
+              <w:rPr>
+                <w:iCs/>
+              </w:rPr>
+              <w:t>User input: no</w:t>
+            </w:r>
+          </w:p>
+          <w:p>
+            <w:pPr>
+              <w:rPr>
+                <w:iCs/>
+              </w:rPr>
+            </w:pPr>
+          </w:p>
+          <w:p>
+            <w:pPr>
+              <w:rPr>
+                <w:iCs/>
+              </w:rPr>
+            </w:pPr>
+          </w:p>
+          <w:p>
+            <w:pPr>
+              <w:rPr>
+                <w:iCs/>
+              </w:rPr>
+            </w:pPr>
+          </w:p>
+          <w:p>
+            <w:pPr>
+              <w:rPr>
+                <w:iCs/>
+              </w:rPr>
+            </w:pPr>
+            <w:r>
+              <w:rPr>
+                <w:iCs/>
+              </w:rPr>
+              <w:t>User input: yes</w:t>
+            </w:r>
+          </w:p>
+          <w:p>
+            <w:pPr>
+              <w:rPr>
+                <w:iCs/>
+              </w:rPr>
+            </w:pPr>
+          </w:p>
+          <w:p>
+            <w:pPr>
+              <w:rPr>
+                <w:iCs/>
+              </w:rPr>
+            </w:pPr>
+          </w:p>
+          <w:p>
+            <w:pPr>
+              <w:rPr>
+                <w:iCs/>
+              </w:rPr>
+            </w:pPr>
+          </w:p>
+          <w:p>
+            <w:pPr>
+              <w:rPr>
+                <w:iCs/>
+              </w:rPr>
+            </w:pPr>
+          </w:p>
+          <w:p>
+            <w:pPr>
+              <w:rPr>
+                <w:iCs/>
+              </w:rPr>
+            </w:pPr>
+            <w:r>
+              <w:rPr>
+                <w:iCs/>
+              </w:rPr>
+              <w:t>User input: invalid</w:t>
+            </w:r>
+          </w:p>
+        </w:tc>
+        <w:tc>
+          <w:tcPr>
+            <w:tcW w:w="5811" w:type="dxa"/>
+          </w:tcPr>
+          <w:p>
+            <w:pPr>
+              <w:rPr>
+                <w:iCs/>
+              </w:rPr>
+            </w:pPr>
+            <w:r>
+              <w:rPr>
+                <w:noProof/>
+              </w:rPr>
+              <w:drawing>
+                <wp:inline distT="0" distB="0" distL="0" distR="0" wp14:anchorId="0FCF7058" wp14:editId="2415A3A2">
+                  <wp:extent cx="4089400" cy="533400"/>
+                  <wp:effectExtent l="0" t="0" r="0" b="0"/>
+                  <wp:docPr id="10" name="Picture 10"/>
+                  <wp:cNvGraphicFramePr>
+                    <a:graphicFrameLocks xmlns:a="http://schemas.openxmlformats.org/drawingml/2006/main" noChangeAspect="1"/>
+                  </wp:cNvGraphicFramePr>
+                  <a:graphic xmlns:a="http://schemas.openxmlformats.org/drawingml/2006/main">
+                    <a:graphicData uri="http://schemas.openxmlformats.org/drawingml/2006/picture">
+                      <pic:pic xmlns:pic="http://schemas.openxmlformats.org/drawingml/2006/picture">
+                        <pic:nvPicPr>
+                          <pic:cNvPr id="1" name=""/>
+                          <pic:cNvPicPr/>
+                        </pic:nvPicPr>
+                        <pic:blipFill>
+                          <a:blip r:embed="rId34"/>
+                          <a:stretch>
+                            <a:fillRect/>
+                          </a:stretch>
+                        </pic:blipFill>
+                        <pic:spPr>
+                          <a:xfrm>
+                            <a:off x="0" y="0"/>
+                            <a:ext cx="4089400" cy="533400"/>
+                          </a:xfrm>
+                          <a:prstGeom prst="rect">
+                            <a:avLst/>
+                          </a:prstGeom>
+                        </pic:spPr>
+                      </pic:pic>
+                    </a:graphicData>
+                  </a:graphic>
+                </wp:inline>
+              </w:drawing>
+            </w:r>
+          </w:p>
+          <w:p>
+            <w:pPr>
+              <w:rPr>
+                <w:iCs/>
+              </w:rPr>
+            </w:pPr>
+          </w:p>
+          <w:p>
+            <w:pPr>
+              <w:rPr>
+                <w:iCs/>
+              </w:rPr>
+            </w:pPr>
+            <w:r>
+              <w:rPr>
+                <w:iCs/>
+                <w:noProof/>
+              </w:rPr>
+              <w:drawing>
+                <wp:inline distT="0" distB="0" distL="0" distR="0" wp14:anchorId="3549E1E0" wp14:editId="6E6B2238">
+                  <wp:extent cx="4076700" cy="546100"/>
+                  <wp:effectExtent l="0" t="0" r="0" b="0"/>
+                  <wp:docPr id="24" name="Picture 24"/>
+                  <wp:cNvGraphicFramePr>
+                    <a:graphicFrameLocks xmlns:a="http://schemas.openxmlformats.org/drawingml/2006/main" noChangeAspect="1"/>
+                  </wp:cNvGraphicFramePr>
+                  <a:graphic xmlns:a="http://schemas.openxmlformats.org/drawingml/2006/main">
+                    <a:graphicData uri="http://schemas.openxmlformats.org/drawingml/2006/picture">
+                      <pic:pic xmlns:pic="http://schemas.openxmlformats.org/drawingml/2006/picture">
+                        <pic:nvPicPr>
+                          <pic:cNvPr id="1" name=""/>
+                          <pic:cNvPicPr/>
+                        </pic:nvPicPr>
+                        <pic:blipFill>
+                          <a:blip r:embed="rId35"/>
+                          <a:stretch>
+                            <a:fillRect/>
+                          </a:stretch>
+                        </pic:blipFill>
+                        <pic:spPr>
+                          <a:xfrm>
+                            <a:off x="0" y="0"/>
+                            <a:ext cx="4076700" cy="546100"/>
+                          </a:xfrm>
+                          <a:prstGeom prst="rect">
+                            <a:avLst/>
+                          </a:prstGeom>
+                        </pic:spPr>
+                      </pic:pic>
+                    </a:graphicData>
+                  </a:graphic>
+                </wp:inline>
+              </w:drawing>
+            </w:r>
+          </w:p>
+          <w:p>
+            <w:pPr>
+              <w:rPr>
+                <w:iCs/>
+              </w:rPr>
+            </w:pPr>
+          </w:p>
+          <w:p>
+            <w:pPr>
+              <w:rPr>
+                <w:iCs/>
+              </w:rPr>
+            </w:pPr>
+            <w:r>
+              <w:rPr>
+                <w:iCs/>
+              </w:rPr>
+              <w:drawing>
+                <wp:inline distT="0" distB="0" distL="0" distR="0" wp14:anchorId="6ADFC810" wp14:editId="260B00FB">
+                  <wp:extent cx="4749800" cy="1752600"/>
+                  <wp:effectExtent l="0" t="0" r="0" b="0"/>
+                  <wp:docPr id="26" name="Picture 26"/>
+                  <wp:cNvGraphicFramePr>
+                    <a:graphicFrameLocks xmlns:a="http://schemas.openxmlformats.org/drawingml/2006/main" noChangeAspect="1"/>
+                  </wp:cNvGraphicFramePr>
+                  <a:graphic xmlns:a="http://schemas.openxmlformats.org/drawingml/2006/main">
+                    <a:graphicData uri="http://schemas.openxmlformats.org/drawingml/2006/picture">
+                      <pic:pic xmlns:pic="http://schemas.openxmlformats.org/drawingml/2006/picture">
+                        <pic:nvPicPr>
+                          <pic:cNvPr id="1" name=""/>
+                          <pic:cNvPicPr/>
+                        </pic:nvPicPr>
+                        <pic:blipFill>
+                          <a:blip r:embed="rId36"/>
+                          <a:stretch>
+                            <a:fillRect/>
+                          </a:stretch>
+                        </pic:blipFill>
+                        <pic:spPr>
+                          <a:xfrm>
+                            <a:off x="0" y="0"/>
+                            <a:ext cx="4749800" cy="1752600"/>
+                          </a:xfrm>
+                          <a:prstGeom prst="rect">
+                            <a:avLst/>
+                          </a:prstGeom>
+                        </pic:spPr>
+                      </pic:pic>
+                    </a:graphicData>
+                  </a:graphic>
+                </wp:inline>
+              </w:drawing>
+            </w:r>
+          </w:p>
+        </w:tc>
+      </w:tr>
+    </w:tbl>
+    <w:p/>
     <w:p>
       <w:pPr>
         <w:pStyle w:val="Heading3"/>
@@ -4875,23 +5569,7 @@
           <w:rFonts w:ascii="Calibri" w:eastAsia="Calibri" w:hAnsi="Calibri" w:cs="Calibri"/>
           <w:b/>
         </w:rPr>
-        <w:t xml:space="preserve">How have you </w:t>
-      </w:r>
-      <w:proofErr w:type="spellStart"/>
-      <w:r>
-        <w:rPr>
-          <w:rFonts w:ascii="Calibri" w:eastAsia="Calibri" w:hAnsi="Calibri" w:cs="Calibri"/>
-          <w:b/>
-        </w:rPr>
-        <w:t>honoured</w:t>
-      </w:r>
-      <w:proofErr w:type="spellEnd"/>
-      <w:r>
-        <w:rPr>
-          <w:rFonts w:ascii="Calibri" w:eastAsia="Calibri" w:hAnsi="Calibri" w:cs="Calibri"/>
-          <w:b/>
-        </w:rPr>
-        <w:t xml:space="preserve"> copyright?</w:t>
+        <w:t>How have you honoured copyright?</w:t>
       </w:r>
     </w:p>
     <w:p>
@@ -4908,7 +5586,6 @@
           <w:rFonts w:ascii="Calibri" w:eastAsia="Calibri" w:hAnsi="Calibri" w:cs="Calibri"/>
           <w:i/>
         </w:rPr>
-        <w:lastRenderedPageBreak/>
         <w:t>Answer here</w:t>
       </w:r>
     </w:p>
@@ -4995,20 +5672,8 @@
           <w:szCs w:val="52"/>
           <w:lang w:val="en"/>
         </w:rPr>
-        <w:t>Documentation </w:t>
-      </w:r>
-      <w:proofErr w:type="spellStart"/>
-      <w:r>
-        <w:rPr>
-          <w:rStyle w:val="normaltextrun"/>
-          <w:rFonts w:ascii="Arial" w:hAnsi="Arial" w:cs="Arial"/>
-          <w:sz w:val="52"/>
-          <w:szCs w:val="52"/>
-          <w:lang w:val="en"/>
-        </w:rPr>
-        <w:t>Templatee</w:t>
-      </w:r>
-      <w:proofErr w:type="spellEnd"/>
+        <w:t>Documentation Templatee</w:t>
+      </w:r>
       <w:r>
         <w:rPr>
           <w:rStyle w:val="eop"/>
@@ -5064,39 +5729,7 @@
           <w:szCs w:val="22"/>
           <w:lang w:val="en"/>
         </w:rPr>
-        <w:t>You MUST provide evidence showing how the problem has been decomposed, how the components have been developed and </w:t>
-      </w:r>
-      <w:proofErr w:type="spellStart"/>
-      <w:r>
-        <w:rPr>
-          <w:rStyle w:val="normaltextrun"/>
-          <w:rFonts w:ascii="Arial" w:hAnsi="Arial" w:cs="Arial"/>
-          <w:b/>
-          <w:bCs/>
-          <w:i/>
-          <w:iCs/>
-          <w:color w:val="990000"/>
-          <w:sz w:val="22"/>
-          <w:szCs w:val="22"/>
-          <w:lang w:val="en"/>
-        </w:rPr>
-        <w:t>trialled</w:t>
-      </w:r>
-      <w:proofErr w:type="spellEnd"/>
-      <w:r>
-        <w:rPr>
-          <w:rStyle w:val="normaltextrun"/>
-          <w:rFonts w:ascii="Arial" w:hAnsi="Arial" w:cs="Arial"/>
-          <w:b/>
-          <w:bCs/>
-          <w:i/>
-          <w:iCs/>
-          <w:color w:val="990000"/>
-          <w:sz w:val="22"/>
-          <w:szCs w:val="22"/>
-          <w:lang w:val="en"/>
-        </w:rPr>
-        <w:t>, and of how they have been assembled and tested to create a final, working outcome.</w:t>
+        <w:t>You MUST provide evidence showing how the problem has been decomposed, how the components have been developed and trialled, and of how they have been assembled and tested to create a final, working outcome.</w:t>
       </w:r>
       <w:r>
         <w:rPr>
@@ -5986,9 +6619,62 @@
           <w:szCs w:val="22"/>
           <w:lang w:val="en"/>
         </w:rPr>
-        <w:t>Why do we </w:t>
-      </w:r>
-      <w:proofErr w:type="spellStart"/>
+        <w:t>Why do we honour copyright?</w:t>
+      </w:r>
+      <w:r>
+        <w:rPr>
+          <w:rStyle w:val="eop"/>
+          <w:rFonts w:ascii="Calibri" w:hAnsi="Calibri" w:cs="Calibri"/>
+          <w:sz w:val="22"/>
+          <w:szCs w:val="22"/>
+        </w:rPr>
+        <w:t> </w:t>
+      </w:r>
+    </w:p>
+    <w:p>
+      <w:pPr>
+        <w:pStyle w:val="paragraph"/>
+        <w:spacing w:before="0" w:beforeAutospacing="0" w:after="0" w:afterAutospacing="0"/>
+        <w:textAlignment w:val="baseline"/>
+        <w:rPr>
+          <w:rFonts w:ascii="Segoe UI" w:hAnsi="Segoe UI" w:cs="Segoe UI"/>
+          <w:sz w:val="18"/>
+          <w:szCs w:val="18"/>
+        </w:rPr>
+      </w:pPr>
+      <w:r>
+        <w:rPr>
+          <w:rStyle w:val="normaltextrun"/>
+          <w:rFonts w:ascii="Calibri" w:hAnsi="Calibri" w:cs="Calibri"/>
+          <w:i/>
+          <w:iCs/>
+          <w:sz w:val="22"/>
+          <w:szCs w:val="22"/>
+          <w:lang w:val="en"/>
+        </w:rPr>
+        <w:t>Answer here</w:t>
+      </w:r>
+      <w:r>
+        <w:rPr>
+          <w:rStyle w:val="eop"/>
+          <w:rFonts w:ascii="Calibri" w:hAnsi="Calibri" w:cs="Calibri"/>
+          <w:sz w:val="22"/>
+          <w:szCs w:val="22"/>
+        </w:rPr>
+        <w:t> </w:t>
+      </w:r>
+    </w:p>
+    <w:p>
+      <w:pPr>
+        <w:pStyle w:val="paragraph"/>
+        <w:spacing w:before="0" w:beforeAutospacing="0" w:after="0" w:afterAutospacing="0"/>
+        <w:textAlignment w:val="baseline"/>
+        <w:rPr>
+          <w:rFonts w:ascii="Segoe UI" w:hAnsi="Segoe UI" w:cs="Segoe UI"/>
+          <w:sz w:val="18"/>
+          <w:szCs w:val="18"/>
+        </w:rPr>
+      </w:pPr>
       <w:r>
         <w:rPr>
           <w:rStyle w:val="normaltextrun"/>
@@ -5999,9 +6685,62 @@
           <w:szCs w:val="22"/>
           <w:lang w:val="en"/>
         </w:rPr>
-        <w:t>honour</w:t>
-      </w:r>
-      <w:proofErr w:type="spellEnd"/>
+        <w:t>How have you honoured copyright?</w:t>
+      </w:r>
+      <w:r>
+        <w:rPr>
+          <w:rStyle w:val="eop"/>
+          <w:rFonts w:ascii="Calibri" w:hAnsi="Calibri" w:cs="Calibri"/>
+          <w:sz w:val="22"/>
+          <w:szCs w:val="22"/>
+        </w:rPr>
+        <w:t> </w:t>
+      </w:r>
+    </w:p>
+    <w:p>
+      <w:pPr>
+        <w:pStyle w:val="paragraph"/>
+        <w:spacing w:before="0" w:beforeAutospacing="0" w:after="0" w:afterAutospacing="0"/>
+        <w:textAlignment w:val="baseline"/>
+        <w:rPr>
+          <w:rFonts w:ascii="Segoe UI" w:hAnsi="Segoe UI" w:cs="Segoe UI"/>
+          <w:sz w:val="18"/>
+          <w:szCs w:val="18"/>
+        </w:rPr>
+      </w:pPr>
+      <w:r>
+        <w:rPr>
+          <w:rStyle w:val="normaltextrun"/>
+          <w:rFonts w:ascii="Calibri" w:hAnsi="Calibri" w:cs="Calibri"/>
+          <w:i/>
+          <w:iCs/>
+          <w:sz w:val="22"/>
+          <w:szCs w:val="22"/>
+          <w:lang w:val="en"/>
+        </w:rPr>
+        <w:t>Answer here</w:t>
+      </w:r>
+      <w:r>
+        <w:rPr>
+          <w:rStyle w:val="eop"/>
+          <w:rFonts w:ascii="Calibri" w:hAnsi="Calibri" w:cs="Calibri"/>
+          <w:sz w:val="22"/>
+          <w:szCs w:val="22"/>
+        </w:rPr>
+        <w:t> </w:t>
+      </w:r>
+    </w:p>
+    <w:p>
+      <w:pPr>
+        <w:pStyle w:val="paragraph"/>
+        <w:spacing w:before="0" w:beforeAutospacing="0" w:after="0" w:afterAutospacing="0"/>
+        <w:textAlignment w:val="baseline"/>
+        <w:rPr>
+          <w:rFonts w:ascii="Segoe UI" w:hAnsi="Segoe UI" w:cs="Segoe UI"/>
+          <w:sz w:val="18"/>
+          <w:szCs w:val="18"/>
+        </w:rPr>
+      </w:pPr>
       <w:r>
         <w:rPr>
           <w:rStyle w:val="normaltextrun"/>
@@ -6012,7 +6751,7 @@
           <w:szCs w:val="22"/>
           <w:lang w:val="en"/>
         </w:rPr>
-        <w:t> copyright?</w:t>
+        <w:t>Why do you need to make your quiz easy to use?</w:t>
       </w:r>
       <w:r>
         <w:rPr>
@@ -6045,165 +6784,6 @@
           <w:szCs w:val="22"/>
           <w:lang w:val="en"/>
         </w:rPr>
-        <w:t>Answer here</w:t>
-      </w:r>
-      <w:r>
-        <w:rPr>
-          <w:rStyle w:val="eop"/>
-          <w:rFonts w:ascii="Calibri" w:hAnsi="Calibri" w:cs="Calibri"/>
-          <w:sz w:val="22"/>
-          <w:szCs w:val="22"/>
-        </w:rPr>
-        <w:t> </w:t>
-      </w:r>
-    </w:p>
-    <w:p>
-      <w:pPr>
-        <w:pStyle w:val="paragraph"/>
-        <w:spacing w:before="0" w:beforeAutospacing="0" w:after="0" w:afterAutospacing="0"/>
-        <w:textAlignment w:val="baseline"/>
-        <w:rPr>
-          <w:rFonts w:ascii="Segoe UI" w:hAnsi="Segoe UI" w:cs="Segoe UI"/>
-          <w:sz w:val="18"/>
-          <w:szCs w:val="18"/>
-        </w:rPr>
-      </w:pPr>
-      <w:r>
-        <w:rPr>
-          <w:rStyle w:val="normaltextrun"/>
-          <w:rFonts w:ascii="Calibri" w:hAnsi="Calibri" w:cs="Calibri"/>
-          <w:b/>
-          <w:bCs/>
-          <w:sz w:val="22"/>
-          <w:szCs w:val="22"/>
-          <w:lang w:val="en"/>
-        </w:rPr>
-        <w:t>How have you </w:t>
-      </w:r>
-      <w:proofErr w:type="spellStart"/>
-      <w:r>
-        <w:rPr>
-          <w:rStyle w:val="normaltextrun"/>
-          <w:rFonts w:ascii="Calibri" w:hAnsi="Calibri" w:cs="Calibri"/>
-          <w:b/>
-          <w:bCs/>
-          <w:sz w:val="22"/>
-          <w:szCs w:val="22"/>
-          <w:lang w:val="en"/>
-        </w:rPr>
-        <w:t>honoured</w:t>
-      </w:r>
-      <w:proofErr w:type="spellEnd"/>
-      <w:r>
-        <w:rPr>
-          <w:rStyle w:val="normaltextrun"/>
-          <w:rFonts w:ascii="Calibri" w:hAnsi="Calibri" w:cs="Calibri"/>
-          <w:b/>
-          <w:bCs/>
-          <w:sz w:val="22"/>
-          <w:szCs w:val="22"/>
-          <w:lang w:val="en"/>
-        </w:rPr>
-        <w:t> copyright?</w:t>
-      </w:r>
-      <w:r>
-        <w:rPr>
-          <w:rStyle w:val="eop"/>
-          <w:rFonts w:ascii="Calibri" w:hAnsi="Calibri" w:cs="Calibri"/>
-          <w:sz w:val="22"/>
-          <w:szCs w:val="22"/>
-        </w:rPr>
-        <w:t> </w:t>
-      </w:r>
-    </w:p>
-    <w:p>
-      <w:pPr>
-        <w:pStyle w:val="paragraph"/>
-        <w:spacing w:before="0" w:beforeAutospacing="0" w:after="0" w:afterAutospacing="0"/>
-        <w:textAlignment w:val="baseline"/>
-        <w:rPr>
-          <w:rFonts w:ascii="Segoe UI" w:hAnsi="Segoe UI" w:cs="Segoe UI"/>
-          <w:sz w:val="18"/>
-          <w:szCs w:val="18"/>
-        </w:rPr>
-      </w:pPr>
-      <w:r>
-        <w:rPr>
-          <w:rStyle w:val="normaltextrun"/>
-          <w:rFonts w:ascii="Calibri" w:hAnsi="Calibri" w:cs="Calibri"/>
-          <w:i/>
-          <w:iCs/>
-          <w:sz w:val="22"/>
-          <w:szCs w:val="22"/>
-          <w:lang w:val="en"/>
-        </w:rPr>
-        <w:t>Answer here</w:t>
-      </w:r>
-      <w:r>
-        <w:rPr>
-          <w:rStyle w:val="eop"/>
-          <w:rFonts w:ascii="Calibri" w:hAnsi="Calibri" w:cs="Calibri"/>
-          <w:sz w:val="22"/>
-          <w:szCs w:val="22"/>
-        </w:rPr>
-        <w:t> </w:t>
-      </w:r>
-    </w:p>
-    <w:p>
-      <w:pPr>
-        <w:pStyle w:val="paragraph"/>
-        <w:spacing w:before="0" w:beforeAutospacing="0" w:after="0" w:afterAutospacing="0"/>
-        <w:textAlignment w:val="baseline"/>
-        <w:rPr>
-          <w:rFonts w:ascii="Segoe UI" w:hAnsi="Segoe UI" w:cs="Segoe UI"/>
-          <w:sz w:val="18"/>
-          <w:szCs w:val="18"/>
-        </w:rPr>
-      </w:pPr>
-      <w:r>
-        <w:rPr>
-          <w:rStyle w:val="normaltextrun"/>
-          <w:rFonts w:ascii="Calibri" w:hAnsi="Calibri" w:cs="Calibri"/>
-          <w:b/>
-          <w:bCs/>
-          <w:sz w:val="22"/>
-          <w:szCs w:val="22"/>
-          <w:lang w:val="en"/>
-        </w:rPr>
-        <w:t>Why do you need to make your quiz easy to use?</w:t>
-      </w:r>
-      <w:r>
-        <w:rPr>
-          <w:rStyle w:val="eop"/>
-          <w:rFonts w:ascii="Calibri" w:hAnsi="Calibri" w:cs="Calibri"/>
-          <w:sz w:val="22"/>
-          <w:szCs w:val="22"/>
-        </w:rPr>
-        <w:t> </w:t>
-      </w:r>
-    </w:p>
-    <w:p>
-      <w:pPr>
-        <w:pStyle w:val="paragraph"/>
-        <w:spacing w:before="0" w:beforeAutospacing="0" w:after="0" w:afterAutospacing="0"/>
-        <w:textAlignment w:val="baseline"/>
-        <w:rPr>
-          <w:rFonts w:ascii="Segoe UI" w:hAnsi="Segoe UI" w:cs="Segoe UI"/>
-          <w:sz w:val="18"/>
-          <w:szCs w:val="18"/>
-        </w:rPr>
-      </w:pPr>
-      <w:r>
-        <w:rPr>
-          <w:rStyle w:val="normaltextrun"/>
-          <w:rFonts w:ascii="Calibri" w:hAnsi="Calibri" w:cs="Calibri"/>
-          <w:i/>
-          <w:iCs/>
-          <w:sz w:val="22"/>
-          <w:szCs w:val="22"/>
-          <w:lang w:val="en"/>
-        </w:rPr>
-        <w:lastRenderedPageBreak/>
         <w:t>Answer here</w:t>
       </w:r>
       <w:r>
@@ -7454,6 +8034,15 @@
 </file>
 
 <file path=customXml/item1.xml><?xml version="1.0" encoding="utf-8"?>
+<?mso-contentType ?>
+<FormTemplates xmlns="http://schemas.microsoft.com/sharepoint/v3/contenttype/forms">
+  <Display>DocumentLibraryForm</Display>
+  <Edit>DocumentLibraryForm</Edit>
+  <New>DocumentLibraryForm</New>
+</FormTemplates>
+</file>
+
+<file path=customXml/item2.xml><?xml version="1.0" encoding="utf-8"?>
 <ct:contentTypeSchema xmlns:ct="http://schemas.microsoft.com/office/2006/metadata/contentType" xmlns:ma="http://schemas.microsoft.com/office/2006/metadata/properties/metaAttributes" ct:_="" ma:_="" ma:contentTypeName="Document" ma:contentTypeID="0x0101003D8DE0BB3302F148B6B892B1C829F7C1" ma:contentTypeVersion="12" ma:contentTypeDescription="Create a new document." ma:contentTypeScope="" ma:versionID="a0de35dcd25d06e60c45b96cd6a28b2d">
   <xsd:schema xmlns:xsd="http://www.w3.org/2001/XMLSchema" xmlns:xs="http://www.w3.org/2001/XMLSchema" xmlns:p="http://schemas.microsoft.com/office/2006/metadata/properties" xmlns:ns2="be45c870-26c5-4243-9b4a-192efb6aa0b1" xmlns:ns3="a01cc840-8095-422f-882c-1819f40dffaf" targetNamespace="http://schemas.microsoft.com/office/2006/metadata/properties" ma:root="true" ma:fieldsID="f7ebd722d4d7595275e3c7d581d794f0" ns2:_="" ns3:_="">
     <xsd:import namespace="be45c870-26c5-4243-9b4a-192efb6aa0b1"/>
@@ -7670,15 +8259,6 @@
 </ct:contentTypeSchema>
 </file>
 
-<file path=customXml/item2.xml><?xml version="1.0" encoding="utf-8"?>
-<?mso-contentType ?>
-<FormTemplates xmlns="http://schemas.microsoft.com/sharepoint/v3/contenttype/forms">
-  <Display>DocumentLibraryForm</Display>
-  <Edit>DocumentLibraryForm</Edit>
-  <New>DocumentLibraryForm</New>
-</FormTemplates>
-</file>
-
 <file path=customXml/item3.xml><?xml version="1.0" encoding="utf-8"?>
 <p:properties xmlns:p="http://schemas.microsoft.com/office/2006/metadata/properties" xmlns:xsi="http://www.w3.org/2001/XMLSchema-instance" xmlns:pc="http://schemas.microsoft.com/office/infopath/2007/PartnerControls">
   <documentManagement/>
@@ -7686,6 +8266,14 @@
 </file>
 
 <file path=customXml/itemProps1.xml><?xml version="1.0" encoding="utf-8"?>
+<ds:datastoreItem xmlns:ds="http://schemas.openxmlformats.org/officeDocument/2006/customXml" ds:itemID="{9BBE9EA2-CD70-47DE-BDC0-17EB6CAC36FE}">
+  <ds:schemaRefs>
+    <ds:schemaRef ds:uri="http://schemas.microsoft.com/sharepoint/v3/contenttype/forms"/>
+  </ds:schemaRefs>
+</ds:datastoreItem>
+</file>
+
+<file path=customXml/itemProps2.xml><?xml version="1.0" encoding="utf-8"?>
 <ds:datastoreItem xmlns:ds="http://schemas.openxmlformats.org/officeDocument/2006/customXml" ds:itemID="{8706D9FD-D111-4DDC-B839-7D9577EA39C4}">
   <ds:schemaRefs>
     <ds:schemaRef ds:uri="http://schemas.microsoft.com/office/2006/metadata/contentType"/>
@@ -7704,14 +8292,6 @@
 </ds:datastoreItem>
 </file>
 
-<file path=customXml/itemProps2.xml><?xml version="1.0" encoding="utf-8"?>
-<ds:datastoreItem xmlns:ds="http://schemas.openxmlformats.org/officeDocument/2006/customXml" ds:itemID="{9BBE9EA2-CD70-47DE-BDC0-17EB6CAC36FE}">
-  <ds:schemaRefs>
-    <ds:schemaRef ds:uri="http://schemas.microsoft.com/sharepoint/v3/contenttype/forms"/>
-  </ds:schemaRefs>
-</ds:datastoreItem>
-</file>
-
 <file path=customXml/itemProps3.xml><?xml version="1.0" encoding="utf-8"?>
 <ds:datastoreItem xmlns:ds="http://schemas.openxmlformats.org/officeDocument/2006/customXml" ds:itemID="{19E93A4B-CD1A-44BD-8EC6-889212AB4013}">
   <ds:schemaRefs>

</xml_diff>

<commit_message>
Made shop interface look better
</commit_message>
<xml_diff>
--- a/Game Brief.docx
+++ b/Game Brief.docx
@@ -143,7 +143,13 @@
         <w:t>:</w:t>
       </w:r>
       <w:r>
-        <w:t xml:space="preserve"> gives you a chance to get a medium amount of money but also a chance to not get any money that round.</w:t>
+        <w:t xml:space="preserve"> gives you a chance to get </w:t>
+      </w:r>
+      <w:r>
+        <w:t>$10</w:t>
+      </w:r>
+      <w:r>
+        <w:t xml:space="preserve"> but also a chance to not get any money that round.</w:t>
       </w:r>
       <w:r>
         <w:rPr>
@@ -158,7 +164,7 @@
         <w:t>(Generate random, 80% chance to gain $</w:t>
       </w:r>
       <w:r>
-        <w:t>8</w:t>
+        <w:t>10</w:t>
       </w:r>
       <w:r>
         <w:t xml:space="preserve"> and 20% chance to get nothing that round.)</w:t>
@@ -174,7 +180,19 @@
         <w:t>Steal:</w:t>
       </w:r>
       <w:r>
-        <w:t xml:space="preserve"> gives you a chance to get a money but also a chance to lose money that round. </w:t>
+        <w:t xml:space="preserve"> gives you a chance to get </w:t>
+      </w:r>
+      <w:r>
+        <w:t>a percentage of current balance or</w:t>
+      </w:r>
+      <w:r>
+        <w:t xml:space="preserve"> a chance to </w:t>
+      </w:r>
+      <w:r>
+        <w:t>lose percentage of balance</w:t>
+      </w:r>
+      <w:r>
+        <w:t xml:space="preserve"> that round. </w:t>
       </w:r>
     </w:p>
     <w:p>
@@ -191,7 +209,13 @@
         <w:t>or</w:t>
       </w:r>
       <w:r>
-        <w:t xml:space="preserve"> 50% chance to gain 30%</w:t>
+        <w:t xml:space="preserve"> 50% chance to gain </w:t>
+      </w:r>
+      <w:r>
+        <w:t>40</w:t>
+      </w:r>
+      <w:r>
+        <w:t>%</w:t>
       </w:r>
       <w:r>
         <w:t xml:space="preserve"> of current balance</w:t>
@@ -221,18 +245,28 @@
       <w:r>
         <w:t xml:space="preserve"> </w:t>
       </w:r>
-      <w:proofErr w:type="gramStart"/>
-      <w:r>
-        <w:t>have to</w:t>
-      </w:r>
-      <w:proofErr w:type="gramEnd"/>
-      <w:r>
-        <w:t xml:space="preserve"> answer a question like 2+2 to get a small amount of money. </w:t>
-      </w:r>
-    </w:p>
-    <w:p>
-      <w:r>
-        <w:t>($6 if user gets question right and if wrong user gains nothing during that round.)</w:t>
+      <w:r>
+        <w:t>gives user</w:t>
+      </w:r>
+      <w:r>
+        <w:t xml:space="preserve"> a </w:t>
+      </w:r>
+      <w:r>
+        <w:t xml:space="preserve">math </w:t>
+      </w:r>
+      <w:r>
+        <w:t xml:space="preserve">question like 2+2 to get a small amount of money. </w:t>
+      </w:r>
+    </w:p>
+    <w:p>
+      <w:r>
+        <w:t>($</w:t>
+      </w:r>
+      <w:r>
+        <w:t>8</w:t>
+      </w:r>
+      <w:r>
+        <w:t xml:space="preserve"> if user gets question right and if wrong user gains nothing during that round.)</w:t>
       </w:r>
     </w:p>
     <w:p/>
@@ -250,10 +284,25 @@
     </w:p>
     <w:p>
       <w:r>
-        <w:t xml:space="preserve">(Shop sells upgrades: </w:t>
-      </w:r>
-    </w:p>
-    <w:p>
+        <w:t>Upgrades can be bought multiple times</w:t>
+      </w:r>
+    </w:p>
+    <w:p>
+      <w:r>
+        <w:t xml:space="preserve">Shop sells upgrades: </w:t>
+      </w:r>
+    </w:p>
+    <w:p>
+      <w:r>
+        <w:rPr>
+          <w:b/>
+          <w:bCs/>
+        </w:rPr>
+        <w:t>Loot Upgrade:</w:t>
+      </w:r>
+      <w:r>
+        <w:t xml:space="preserve"> </w:t>
+      </w:r>
       <w:r>
         <w:t xml:space="preserve">Increase </w:t>
       </w:r>
@@ -269,8 +318,29 @@
       <w:r>
         <w:t>for $10</w:t>
       </w:r>
-    </w:p>
-    <w:p>
+      <w:r>
+        <w:t xml:space="preserve"> (</w:t>
+      </w:r>
+      <w:proofErr w:type="gramStart"/>
+      <w:r>
+        <w:t>e.g.</w:t>
+      </w:r>
+      <w:proofErr w:type="gramEnd"/>
+      <w:r>
+        <w:t xml:space="preserve"> loot upgrade bought once = loot now give $13)</w:t>
+      </w:r>
+    </w:p>
+    <w:p>
+      <w:r>
+        <w:rPr>
+          <w:b/>
+          <w:bCs/>
+        </w:rPr>
+        <w:t>Steal Upgrade:</w:t>
+      </w:r>
+      <w:r>
+        <w:t xml:space="preserve"> </w:t>
+      </w:r>
       <w:r>
         <w:t>Increase percentage to get money from steal</w:t>
       </w:r>
@@ -280,17 +350,56 @@
       <w:r>
         <w:t xml:space="preserve"> for $15</w:t>
       </w:r>
-    </w:p>
-    <w:p>
-      <w:r>
-        <w:t>Increase reward to $10 from jobs for $20)</w:t>
-      </w:r>
-    </w:p>
+      <w:r>
+        <w:t>(60% chance to gain and 40% chance to lose)</w:t>
+      </w:r>
+    </w:p>
+    <w:p>
+      <w:r>
+        <w:rPr>
+          <w:b/>
+          <w:bCs/>
+        </w:rPr>
+        <w:t xml:space="preserve">Job Upgrade: </w:t>
+      </w:r>
+      <w:r>
+        <w:t xml:space="preserve">Increase reward </w:t>
+      </w:r>
+      <w:r>
+        <w:t>from job by $</w:t>
+      </w:r>
+      <w:r>
+        <w:t>5</w:t>
+      </w:r>
+      <w:r>
+        <w:t xml:space="preserve"> for $20</w:t>
+      </w:r>
+      <w:r>
+        <w:t xml:space="preserve"> (</w:t>
+      </w:r>
+      <w:proofErr w:type="gramStart"/>
+      <w:r>
+        <w:t>e.g.</w:t>
+      </w:r>
+      <w:proofErr w:type="gramEnd"/>
+      <w:r>
+        <w:t xml:space="preserve"> job upgrade bought once = job now gives $1</w:t>
+      </w:r>
+      <w:r>
+        <w:t>3</w:t>
+      </w:r>
+      <w:r>
+        <w:t>)</w:t>
+      </w:r>
+    </w:p>
+    <w:p/>
+    <w:p/>
     <w:p>
       <w:r>
         <w:t>When game ends user gets asked if they want to play again.</w:t>
       </w:r>
     </w:p>
+    <w:p/>
     <w:p>
       <w:pPr>
         <w:pStyle w:val="Heading3"/>
@@ -350,7 +459,7 @@
         <w:rPr>
           <w:iCs/>
         </w:rPr>
-        <w:t>Welcome User</w:t>
+        <w:t>Yes and No checker</w:t>
       </w:r>
     </w:p>
     <w:p>
@@ -368,7 +477,7 @@
         <w:rPr>
           <w:iCs/>
         </w:rPr>
-        <w:t>Yes and No checker</w:t>
+        <w:t>Instructions</w:t>
       </w:r>
     </w:p>
     <w:p>
@@ -386,7 +495,25 @@
         <w:rPr>
           <w:iCs/>
         </w:rPr>
-        <w:t>Instructions</w:t>
+        <w:t>Round Mechanics</w:t>
+      </w:r>
+      <w:r>
+        <w:rPr>
+          <w:iCs/>
+        </w:rPr>
+        <w:t xml:space="preserve"> (</w:t>
+      </w:r>
+      <w:r>
+        <w:rPr>
+          <w:iCs/>
+        </w:rPr>
+        <w:t>asks for rounds and checks for valid input and ends game when rounds end or game quit</w:t>
+      </w:r>
+      <w:r>
+        <w:rPr>
+          <w:iCs/>
+        </w:rPr>
+        <w:t>)</w:t>
       </w:r>
     </w:p>
     <w:p>
@@ -404,7 +531,13 @@
         <w:rPr>
           <w:iCs/>
         </w:rPr>
-        <w:t>Ask user how many rounds to play (A whole number more than or equal to 10 and less than or equal to 20)</w:t>
+        <w:t>Game checks for loot, steal</w:t>
+      </w:r>
+      <w:r>
+        <w:rPr>
+          <w:iCs/>
+        </w:rPr>
+        <w:t>, job, shop and XXX each round.</w:t>
       </w:r>
     </w:p>
     <w:p>
@@ -422,13 +555,7 @@
         <w:rPr>
           <w:iCs/>
         </w:rPr>
-        <w:t>Game checks for loot, steal</w:t>
-      </w:r>
-      <w:r>
-        <w:rPr>
-          <w:iCs/>
-        </w:rPr>
-        <w:t>, job, shop and XXX each round.</w:t>
+        <w:t>Generate random for loot</w:t>
       </w:r>
     </w:p>
     <w:p>
@@ -446,7 +573,7 @@
         <w:rPr>
           <w:iCs/>
         </w:rPr>
-        <w:t>Generate random for loot</w:t>
+        <w:t>Workout percentage of balance for steal and 50/50 chance to lose or gain money</w:t>
       </w:r>
     </w:p>
     <w:p>
@@ -464,7 +591,7 @@
         <w:rPr>
           <w:iCs/>
         </w:rPr>
-        <w:t>Workout percentage of balance for steal and 50/50 chance to lose or gain money</w:t>
+        <w:t>Generate random question for job</w:t>
       </w:r>
     </w:p>
     <w:p>
@@ -482,7 +609,7 @@
         <w:rPr>
           <w:iCs/>
         </w:rPr>
-        <w:t>Generate random question for job</w:t>
+        <w:t>shop display menu of upgrades with cost</w:t>
       </w:r>
     </w:p>
     <w:p>
@@ -500,60 +627,6 @@
         <w:rPr>
           <w:iCs/>
         </w:rPr>
-        <w:t>Work out balance after each round</w:t>
-      </w:r>
-    </w:p>
-    <w:p>
-      <w:pPr>
-        <w:pStyle w:val="ListParagraph"/>
-        <w:numPr>
-          <w:ilvl w:val="0"/>
-          <w:numId w:val="2"/>
-        </w:numPr>
-        <w:rPr>
-          <w:iCs/>
-        </w:rPr>
-      </w:pPr>
-      <w:r>
-        <w:rPr>
-          <w:iCs/>
-        </w:rPr>
-        <w:t>When user inputs shop display menu of upgrades with cost</w:t>
-      </w:r>
-    </w:p>
-    <w:p>
-      <w:pPr>
-        <w:pStyle w:val="ListParagraph"/>
-        <w:numPr>
-          <w:ilvl w:val="0"/>
-          <w:numId w:val="2"/>
-        </w:numPr>
-        <w:rPr>
-          <w:iCs/>
-        </w:rPr>
-      </w:pPr>
-      <w:r>
-        <w:rPr>
-          <w:iCs/>
-        </w:rPr>
-        <w:t xml:space="preserve">When user buys from shop minus from balance and apply the upgrade </w:t>
-      </w:r>
-    </w:p>
-    <w:p>
-      <w:pPr>
-        <w:pStyle w:val="ListParagraph"/>
-        <w:numPr>
-          <w:ilvl w:val="0"/>
-          <w:numId w:val="2"/>
-        </w:numPr>
-        <w:rPr>
-          <w:iCs/>
-        </w:rPr>
-      </w:pPr>
-      <w:r>
-        <w:rPr>
-          <w:iCs/>
-        </w:rPr>
         <w:t>Looping the game / ask user to play again</w:t>
       </w:r>
     </w:p>
@@ -583,26 +656,13 @@
       <w:r>
         <w:rPr>
           <w:i/>
-        </w:rPr>
-        <w:t>Please show a developed flowchart of your program below (you may use draw.io to create your flowchart)</w:t>
-      </w:r>
-    </w:p>
-    <w:p>
-      <w:pPr>
-        <w:rPr>
-          <w:i/>
-        </w:rPr>
-      </w:pPr>
-      <w:r>
-        <w:rPr>
-          <w:i/>
           <w:noProof/>
         </w:rPr>
         <w:drawing>
-          <wp:inline distT="0" distB="0" distL="0" distR="0" wp14:anchorId="7F72AABF" wp14:editId="091CB83B">
-            <wp:extent cx="6858000" cy="1870075"/>
+          <wp:inline distT="0" distB="0" distL="0" distR="0" wp14:anchorId="7FA8FCF9" wp14:editId="47312A9B">
+            <wp:extent cx="6667754" cy="8740314"/>
             <wp:effectExtent l="0" t="0" r="0" b="0"/>
-            <wp:docPr id="23" name="Picture 23" descr="Diagram&#10;&#10;Description automatically generated"/>
+            <wp:docPr id="30" name="Picture 30" descr="Diagram&#10;&#10;Description automatically generated"/>
             <wp:cNvGraphicFramePr>
               <a:graphicFrameLocks xmlns:a="http://schemas.openxmlformats.org/drawingml/2006/main" noChangeAspect="1"/>
             </wp:cNvGraphicFramePr>
@@ -610,11 +670,11 @@
               <a:graphicData uri="http://schemas.openxmlformats.org/drawingml/2006/picture">
                 <pic:pic xmlns:pic="http://schemas.openxmlformats.org/drawingml/2006/picture">
                   <pic:nvPicPr>
-                    <pic:cNvPr id="23" name="Picture 23" descr="Diagram&#10;&#10;Description automatically generated"/>
+                    <pic:cNvPr id="30" name="Picture 30" descr="Diagram&#10;&#10;Description automatically generated"/>
                     <pic:cNvPicPr/>
                   </pic:nvPicPr>
                   <pic:blipFill>
-                    <a:blip r:embed="rId8" cstate="print">
+                    <a:blip r:embed="rId8">
                       <a:extLst>
                         <a:ext uri="{28A0092B-C50C-407E-A947-70E740481C1C}">
                           <a14:useLocalDpi xmlns:a14="http://schemas.microsoft.com/office/drawing/2010/main" val="0"/>
@@ -628,7 +688,7 @@
                   <pic:spPr>
                     <a:xfrm>
                       <a:off x="0" y="0"/>
-                      <a:ext cx="6858000" cy="1870075"/>
+                      <a:ext cx="6669280" cy="8742314"/>
                     </a:xfrm>
                     <a:prstGeom prst="rect">
                       <a:avLst/>
@@ -648,6 +708,7 @@
       <w:bookmarkStart w:id="2" w:name="_cpk8ihyqzhzu" w:colFirst="0" w:colLast="0"/>
       <w:bookmarkEnd w:id="2"/>
       <w:r>
+        <w:lastRenderedPageBreak/>
         <w:t>Version Log</w:t>
       </w:r>
     </w:p>
@@ -1376,7 +1437,6 @@
                 <w:bCs/>
                 <w:iCs/>
               </w:rPr>
-              <w:lastRenderedPageBreak/>
               <w:t>Test Case</w:t>
             </w:r>
           </w:p>
@@ -1652,6 +1712,7 @@
               <w:rPr>
                 <w:iCs/>
               </w:rPr>
+              <w:lastRenderedPageBreak/>
               <w:t>User input: 15</w:t>
             </w:r>
           </w:p>
@@ -1670,6 +1731,7 @@
               <w:rPr>
                 <w:iCs/>
               </w:rPr>
+              <w:lastRenderedPageBreak/>
               <w:t>Game continues with 30 rounds</w:t>
             </w:r>
           </w:p>
@@ -2324,7 +2386,6 @@
               <w:rPr>
                 <w:iCs/>
               </w:rPr>
-              <w:lastRenderedPageBreak/>
               <w:t>User Input:</w:t>
             </w:r>
           </w:p>
@@ -2422,7 +2483,6 @@
               <w:rPr>
                 <w:iCs/>
               </w:rPr>
-              <w:lastRenderedPageBreak/>
               <w:t>You chose &lt;user choice&gt;</w:t>
             </w:r>
           </w:p>
@@ -2444,7 +2504,6 @@
                 <w:iCs/>
                 <w:noProof/>
               </w:rPr>
-              <w:lastRenderedPageBreak/>
               <w:drawing>
                 <wp:inline distT="0" distB="0" distL="0" distR="0" wp14:anchorId="2A07BC6B" wp14:editId="05D42A12">
                   <wp:extent cx="4572000" cy="1778000"/>
@@ -2499,85 +2558,85 @@
               <w:rPr>
                 <w:iCs/>
               </w:rPr>
+              <w:t>User Input:</w:t>
+            </w:r>
+          </w:p>
+          <w:p>
+            <w:pPr>
+              <w:rPr>
+                <w:iCs/>
+              </w:rPr>
+            </w:pPr>
+            <w:r>
+              <w:rPr>
+                <w:iCs/>
+              </w:rPr>
+              <w:t>LOOT</w:t>
+            </w:r>
+          </w:p>
+          <w:p>
+            <w:pPr>
+              <w:rPr>
+                <w:iCs/>
+              </w:rPr>
+            </w:pPr>
+          </w:p>
+          <w:p>
+            <w:pPr>
+              <w:rPr>
+                <w:iCs/>
+              </w:rPr>
+            </w:pPr>
+            <w:r>
+              <w:rPr>
+                <w:iCs/>
+              </w:rPr>
+              <w:t>User Input:</w:t>
+            </w:r>
+          </w:p>
+          <w:p>
+            <w:pPr>
+              <w:rPr>
+                <w:iCs/>
+              </w:rPr>
+            </w:pPr>
+            <w:r>
+              <w:rPr>
+                <w:iCs/>
+              </w:rPr>
+              <w:t>STEAL</w:t>
+            </w:r>
+            <w:r>
+              <w:rPr>
+                <w:iCs/>
+              </w:rPr>
+              <w:br/>
+            </w:r>
+          </w:p>
+          <w:p>
+            <w:pPr>
+              <w:rPr>
+                <w:iCs/>
+              </w:rPr>
+            </w:pPr>
+            <w:r>
+              <w:rPr>
+                <w:iCs/>
+              </w:rPr>
+              <w:t>User Input:</w:t>
+            </w:r>
+          </w:p>
+          <w:p>
+            <w:pPr>
+              <w:rPr>
+                <w:iCs/>
+              </w:rPr>
+            </w:pPr>
+            <w:r>
+              <w:rPr>
+                <w:iCs/>
+              </w:rPr>
               <w:lastRenderedPageBreak/>
-              <w:t>User Input:</w:t>
-            </w:r>
-          </w:p>
-          <w:p>
-            <w:pPr>
-              <w:rPr>
-                <w:iCs/>
-              </w:rPr>
-            </w:pPr>
-            <w:r>
-              <w:rPr>
-                <w:iCs/>
-              </w:rPr>
-              <w:t>LOOT</w:t>
-            </w:r>
-          </w:p>
-          <w:p>
-            <w:pPr>
-              <w:rPr>
-                <w:iCs/>
-              </w:rPr>
-            </w:pPr>
-          </w:p>
-          <w:p>
-            <w:pPr>
-              <w:rPr>
-                <w:iCs/>
-              </w:rPr>
-            </w:pPr>
-            <w:r>
-              <w:rPr>
-                <w:iCs/>
-              </w:rPr>
-              <w:t>User Input:</w:t>
-            </w:r>
-          </w:p>
-          <w:p>
-            <w:pPr>
-              <w:rPr>
-                <w:iCs/>
-              </w:rPr>
-            </w:pPr>
-            <w:r>
-              <w:rPr>
-                <w:iCs/>
-              </w:rPr>
-              <w:t>STEAL</w:t>
-            </w:r>
-            <w:r>
-              <w:rPr>
-                <w:iCs/>
-              </w:rPr>
-              <w:br/>
-            </w:r>
-          </w:p>
-          <w:p>
-            <w:pPr>
-              <w:rPr>
-                <w:iCs/>
-              </w:rPr>
-            </w:pPr>
-            <w:r>
-              <w:rPr>
-                <w:iCs/>
-              </w:rPr>
-              <w:t>User Input:</w:t>
-            </w:r>
-          </w:p>
-          <w:p>
-            <w:pPr>
-              <w:rPr>
-                <w:iCs/>
-              </w:rPr>
-            </w:pPr>
-            <w:r>
-              <w:rPr>
-                <w:iCs/>
-              </w:rPr>
               <w:t>JOB</w:t>
             </w:r>
             <w:r>
@@ -2661,6 +2720,7 @@
               <w:rPr>
                 <w:iCs/>
               </w:rPr>
+              <w:lastRenderedPageBreak/>
               <w:t>You chose &lt;user choice&gt;</w:t>
             </w:r>
           </w:p>
@@ -2682,6 +2742,7 @@
                 <w:iCs/>
                 <w:noProof/>
               </w:rPr>
+              <w:lastRenderedPageBreak/>
               <w:drawing>
                 <wp:inline distT="0" distB="0" distL="0" distR="0" wp14:anchorId="3CC9D830" wp14:editId="2677786A">
                   <wp:extent cx="4686300" cy="1790700"/>
@@ -2736,6 +2797,7 @@
               <w:rPr>
                 <w:iCs/>
               </w:rPr>
+              <w:lastRenderedPageBreak/>
               <w:t>User Input:</w:t>
             </w:r>
           </w:p>
@@ -3119,7 +3181,6 @@
                 <w:iCs/>
                 <w:noProof/>
               </w:rPr>
-              <w:lastRenderedPageBreak/>
               <w:drawing>
                 <wp:inline distT="0" distB="0" distL="0" distR="0" wp14:anchorId="4D4B988F" wp14:editId="3FF46E73">
                   <wp:extent cx="1858417" cy="2663092"/>
@@ -3181,7 +3242,6 @@
           <w:sz w:val="28"/>
           <w:szCs w:val="28"/>
         </w:rPr>
-        <w:lastRenderedPageBreak/>
         <w:tab/>
       </w:r>
     </w:p>
@@ -3231,6 +3291,7 @@
           <w:sz w:val="28"/>
           <w:szCs w:val="28"/>
         </w:rPr>
+        <w:lastRenderedPageBreak/>
         <w:t>Steal Test Plan</w:t>
       </w:r>
     </w:p>
@@ -3534,7 +3595,6 @@
           <w:sz w:val="28"/>
           <w:szCs w:val="28"/>
         </w:rPr>
-        <w:lastRenderedPageBreak/>
         <w:t>Steal Test Plan</w:t>
       </w:r>
     </w:p>
@@ -3612,6 +3672,27 @@
                 <w:iCs/>
               </w:rPr>
               <w:t>Steal ran 10 times.</w:t>
+            </w:r>
+          </w:p>
+          <w:p>
+            <w:pPr>
+              <w:rPr>
+                <w:iCs/>
+              </w:rPr>
+            </w:pPr>
+            <w:r>
+              <w:rPr>
+                <w:b/>
+                <w:bCs/>
+                <w:iCs/>
+              </w:rPr>
+              <w:t>Changes:</w:t>
+            </w:r>
+            <w:r>
+              <w:rPr>
+                <w:iCs/>
+              </w:rPr>
+              <w:t xml:space="preserve"> Changed the gained money from steal from 50% of balance to 40% of balance. I felt like gaining 50% of money is too much.</w:t>
             </w:r>
           </w:p>
         </w:tc>
@@ -3691,9 +3772,7 @@
           <w:szCs w:val="28"/>
         </w:rPr>
       </w:pPr>
-    </w:p>
-    <w:p>
-      <w:pPr>
+      <w:r>
         <w:rPr>
           <w:b/>
           <w:bCs/>
@@ -3701,8 +3780,217 @@
           <w:sz w:val="28"/>
           <w:szCs w:val="28"/>
         </w:rPr>
-      </w:pPr>
-    </w:p>
+        <w:lastRenderedPageBreak/>
+        <w:t>Job V1 Test Plan</w:t>
+      </w:r>
+    </w:p>
+    <w:tbl>
+      <w:tblPr>
+        <w:tblStyle w:val="TableGrid"/>
+        <w:tblW w:w="0" w:type="auto"/>
+        <w:tblLook w:val="04A0" w:firstRow="1" w:lastRow="0" w:firstColumn="1" w:lastColumn="0" w:noHBand="0" w:noVBand="1"/>
+      </w:tblPr>
+      <w:tblGrid>
+        <w:gridCol w:w="2494"/>
+        <w:gridCol w:w="8296"/>
+      </w:tblGrid>
+      <w:tr>
+        <w:tc>
+          <w:tcPr>
+            <w:tcW w:w="3539" w:type="dxa"/>
+            <w:shd w:val="clear" w:color="auto" w:fill="A6A6A6" w:themeFill="background1" w:themeFillShade="A6"/>
+          </w:tcPr>
+          <w:p>
+            <w:pPr>
+              <w:rPr>
+                <w:b/>
+                <w:bCs/>
+                <w:iCs/>
+              </w:rPr>
+            </w:pPr>
+            <w:r>
+              <w:rPr>
+                <w:b/>
+                <w:bCs/>
+                <w:iCs/>
+              </w:rPr>
+              <w:t>Test Case</w:t>
+            </w:r>
+          </w:p>
+        </w:tc>
+        <w:tc>
+          <w:tcPr>
+            <w:tcW w:w="5811" w:type="dxa"/>
+            <w:shd w:val="clear" w:color="auto" w:fill="A6A6A6" w:themeFill="background1" w:themeFillShade="A6"/>
+          </w:tcPr>
+          <w:p>
+            <w:pPr>
+              <w:rPr>
+                <w:b/>
+                <w:bCs/>
+                <w:iCs/>
+              </w:rPr>
+            </w:pPr>
+            <w:r>
+              <w:rPr>
+                <w:b/>
+                <w:bCs/>
+                <w:iCs/>
+              </w:rPr>
+              <w:t>Expected Values</w:t>
+            </w:r>
+          </w:p>
+        </w:tc>
+      </w:tr>
+      <w:tr>
+        <w:trPr>
+          <w:trHeight w:val="2730"/>
+        </w:trPr>
+        <w:tc>
+          <w:tcPr>
+            <w:tcW w:w="3539" w:type="dxa"/>
+          </w:tcPr>
+          <w:p>
+            <w:pPr>
+              <w:rPr>
+                <w:iCs/>
+              </w:rPr>
+            </w:pPr>
+            <w:r>
+              <w:rPr>
+                <w:iCs/>
+              </w:rPr>
+              <w:t>User Input: Correct Answer</w:t>
+            </w:r>
+          </w:p>
+          <w:p>
+            <w:pPr>
+              <w:rPr>
+                <w:iCs/>
+              </w:rPr>
+            </w:pPr>
+          </w:p>
+          <w:p>
+            <w:pPr>
+              <w:rPr>
+                <w:iCs/>
+              </w:rPr>
+            </w:pPr>
+          </w:p>
+          <w:p>
+            <w:pPr>
+              <w:rPr>
+                <w:iCs/>
+              </w:rPr>
+            </w:pPr>
+            <w:r>
+              <w:rPr>
+                <w:iCs/>
+              </w:rPr>
+              <w:t>User Input: Wrong Answer</w:t>
+            </w:r>
+          </w:p>
+          <w:p>
+            <w:pPr>
+              <w:rPr>
+                <w:iCs/>
+              </w:rPr>
+            </w:pPr>
+          </w:p>
+          <w:p>
+            <w:pPr>
+              <w:rPr>
+                <w:iCs/>
+              </w:rPr>
+            </w:pPr>
+          </w:p>
+          <w:p>
+            <w:pPr>
+              <w:rPr>
+                <w:iCs/>
+              </w:rPr>
+            </w:pPr>
+            <w:r>
+              <w:rPr>
+                <w:iCs/>
+              </w:rPr>
+              <w:t xml:space="preserve">User Input: </w:t>
+            </w:r>
+            <w:proofErr w:type="spellStart"/>
+            <w:r>
+              <w:rPr>
+                <w:iCs/>
+              </w:rPr>
+              <w:t>sdk</w:t>
+            </w:r>
+            <w:proofErr w:type="spellEnd"/>
+            <w:r>
+              <w:rPr>
+                <w:iCs/>
+              </w:rPr>
+              <w:t xml:space="preserve"> (Invalid input)</w:t>
+            </w:r>
+          </w:p>
+        </w:tc>
+        <w:tc>
+          <w:tcPr>
+            <w:tcW w:w="5811" w:type="dxa"/>
+          </w:tcPr>
+          <w:p>
+            <w:pPr>
+              <w:rPr>
+                <w:iCs/>
+              </w:rPr>
+            </w:pPr>
+            <w:r>
+              <w:rPr>
+                <w:b/>
+                <w:bCs/>
+                <w:iCs/>
+                <w:noProof/>
+                <w:sz w:val="28"/>
+                <w:szCs w:val="28"/>
+              </w:rPr>
+              <w:drawing>
+                <wp:inline distT="0" distB="0" distL="0" distR="0" wp14:anchorId="2397F3BF" wp14:editId="176E9AB1">
+                  <wp:extent cx="5130800" cy="1625600"/>
+                  <wp:effectExtent l="0" t="0" r="0" b="0"/>
+                  <wp:docPr id="28" name="Picture 28"/>
+                  <wp:cNvGraphicFramePr>
+                    <a:graphicFrameLocks xmlns:a="http://schemas.openxmlformats.org/drawingml/2006/main" noChangeAspect="1"/>
+                  </wp:cNvGraphicFramePr>
+                  <a:graphic xmlns:a="http://schemas.openxmlformats.org/drawingml/2006/main">
+                    <a:graphicData uri="http://schemas.openxmlformats.org/drawingml/2006/picture">
+                      <pic:pic xmlns:pic="http://schemas.openxmlformats.org/drawingml/2006/picture">
+                        <pic:nvPicPr>
+                          <pic:cNvPr id="1" name=""/>
+                          <pic:cNvPicPr/>
+                        </pic:nvPicPr>
+                        <pic:blipFill>
+                          <a:blip r:embed="rId27"/>
+                          <a:stretch>
+                            <a:fillRect/>
+                          </a:stretch>
+                        </pic:blipFill>
+                        <pic:spPr>
+                          <a:xfrm>
+                            <a:off x="0" y="0"/>
+                            <a:ext cx="5130800" cy="1625600"/>
+                          </a:xfrm>
+                          <a:prstGeom prst="rect">
+                            <a:avLst/>
+                          </a:prstGeom>
+                        </pic:spPr>
+                      </pic:pic>
+                    </a:graphicData>
+                  </a:graphic>
+                </wp:inline>
+              </w:drawing>
+            </w:r>
+          </w:p>
+        </w:tc>
+      </w:tr>
+    </w:tbl>
     <w:p>
       <w:pPr>
         <w:rPr>
@@ -3735,9 +4023,7 @@
           <w:szCs w:val="28"/>
         </w:rPr>
       </w:pPr>
-    </w:p>
-    <w:p>
-      <w:pPr>
+      <w:r>
         <w:rPr>
           <w:b/>
           <w:bCs/>
@@ -3745,10 +4031,9 @@
           <w:sz w:val="28"/>
           <w:szCs w:val="28"/>
         </w:rPr>
-      </w:pPr>
-    </w:p>
-    <w:p>
-      <w:pPr>
+        <w:t>Job</w:t>
+      </w:r>
+      <w:r>
         <w:rPr>
           <w:b/>
           <w:bCs/>
@@ -3756,10 +4041,9 @@
           <w:sz w:val="28"/>
           <w:szCs w:val="28"/>
         </w:rPr>
-      </w:pPr>
-    </w:p>
-    <w:p>
-      <w:pPr>
+        <w:t xml:space="preserve"> V2</w:t>
+      </w:r>
+      <w:r>
         <w:rPr>
           <w:b/>
           <w:bCs/>
@@ -3767,38 +4051,7 @@
           <w:sz w:val="28"/>
           <w:szCs w:val="28"/>
         </w:rPr>
-      </w:pPr>
-    </w:p>
-    <w:p>
-      <w:pPr>
-        <w:rPr>
-          <w:b/>
-          <w:bCs/>
-          <w:iCs/>
-          <w:sz w:val="28"/>
-          <w:szCs w:val="28"/>
-        </w:rPr>
-      </w:pPr>
-    </w:p>
-    <w:p>
-      <w:pPr>
-        <w:rPr>
-          <w:b/>
-          <w:bCs/>
-          <w:iCs/>
-          <w:sz w:val="28"/>
-          <w:szCs w:val="28"/>
-        </w:rPr>
-      </w:pPr>
-      <w:r>
-        <w:rPr>
-          <w:b/>
-          <w:bCs/>
-          <w:iCs/>
-          <w:sz w:val="28"/>
-          <w:szCs w:val="28"/>
-        </w:rPr>
-        <w:t>Job Test Plan</w:t>
+        <w:t xml:space="preserve"> Test Plan</w:t>
       </w:r>
     </w:p>
     <w:tbl>
@@ -4061,7 +4314,7 @@
                           <pic:cNvPicPr/>
                         </pic:nvPicPr>
                         <pic:blipFill rotWithShape="1">
-                          <a:blip r:embed="rId27"/>
+                          <a:blip r:embed="rId28"/>
                           <a:srcRect b="24221"/>
                           <a:stretch/>
                         </pic:blipFill>
@@ -4132,7 +4385,6 @@
           <w:sz w:val="28"/>
           <w:szCs w:val="28"/>
         </w:rPr>
-        <w:lastRenderedPageBreak/>
         <w:t>Shop Test Plan</w:t>
       </w:r>
     </w:p>
@@ -4197,7 +4449,7 @@
       </w:tr>
       <w:tr>
         <w:trPr>
-          <w:trHeight w:val="3756"/>
+          <w:trHeight w:val="2393"/>
         </w:trPr>
         <w:tc>
           <w:tcPr>
@@ -4222,6 +4474,12 @@
                 <w:iCs/>
               </w:rPr>
             </w:pPr>
+            <w:r>
+              <w:rPr>
+                <w:iCs/>
+              </w:rPr>
+              <w:t>Expected: Invalid input / asks question again</w:t>
+            </w:r>
           </w:p>
           <w:p>
             <w:pPr>
@@ -4270,38 +4528,45 @@
                 <w:iCs/>
               </w:rPr>
             </w:pPr>
-          </w:p>
-          <w:p>
-            <w:pPr>
-              <w:rPr>
-                <w:iCs/>
-              </w:rPr>
-            </w:pPr>
-          </w:p>
-          <w:p>
-            <w:pPr>
-              <w:rPr>
-                <w:iCs/>
-              </w:rPr>
-            </w:pPr>
-          </w:p>
-          <w:p>
-            <w:pPr>
-              <w:rPr>
-                <w:iCs/>
-              </w:rPr>
-            </w:pPr>
-          </w:p>
-          <w:p>
-            <w:pPr>
-              <w:rPr>
-                <w:iCs/>
-              </w:rPr>
-            </w:pPr>
-            <w:r>
-              <w:rPr>
-                <w:iCs/>
-              </w:rPr>
+            <w:r>
+              <w:rPr>
+                <w:iCs/>
+              </w:rPr>
+              <w:t>Expected: Asks question again</w:t>
+            </w:r>
+          </w:p>
+          <w:p>
+            <w:pPr>
+              <w:rPr>
+                <w:iCs/>
+              </w:rPr>
+            </w:pPr>
+          </w:p>
+          <w:p>
+            <w:pPr>
+              <w:rPr>
+                <w:iCs/>
+              </w:rPr>
+            </w:pPr>
+          </w:p>
+          <w:p>
+            <w:pPr>
+              <w:rPr>
+                <w:iCs/>
+              </w:rPr>
+            </w:pPr>
+          </w:p>
+          <w:p>
+            <w:pPr>
+              <w:rPr>
+                <w:iCs/>
+              </w:rPr>
+            </w:pPr>
+            <w:r>
+              <w:rPr>
+                <w:iCs/>
+              </w:rPr>
+              <w:lastRenderedPageBreak/>
               <w:t>User input: loot / steal / job (with sufficient money)</w:t>
             </w:r>
           </w:p>
@@ -4311,55 +4576,12 @@
                 <w:iCs/>
               </w:rPr>
             </w:pPr>
-          </w:p>
-          <w:p>
-            <w:pPr>
-              <w:rPr>
-                <w:iCs/>
-              </w:rPr>
-            </w:pPr>
-          </w:p>
-          <w:p>
-            <w:pPr>
-              <w:rPr>
-                <w:iCs/>
-              </w:rPr>
-            </w:pPr>
-          </w:p>
-          <w:p>
-            <w:pPr>
-              <w:rPr>
-                <w:iCs/>
-              </w:rPr>
-            </w:pPr>
-          </w:p>
-          <w:p>
-            <w:pPr>
-              <w:rPr>
-                <w:iCs/>
-              </w:rPr>
-            </w:pPr>
-          </w:p>
-          <w:p>
-            <w:pPr>
-              <w:rPr>
-                <w:iCs/>
-              </w:rPr>
-            </w:pPr>
-          </w:p>
-          <w:p>
-            <w:pPr>
-              <w:rPr>
-                <w:iCs/>
-              </w:rPr>
-            </w:pPr>
-          </w:p>
-          <w:p>
-            <w:pPr>
-              <w:rPr>
-                <w:iCs/>
-              </w:rPr>
-            </w:pPr>
+            <w:r>
+              <w:rPr>
+                <w:iCs/>
+              </w:rPr>
+              <w:t>Expected: Takes money from balance according to the cost and displays menu again if they want to buy more.</w:t>
+            </w:r>
           </w:p>
           <w:p>
             <w:pPr>
@@ -4450,55 +4672,18 @@
                 <w:iCs/>
               </w:rPr>
             </w:pPr>
-          </w:p>
-          <w:p>
-            <w:pPr>
-              <w:rPr>
-                <w:iCs/>
-              </w:rPr>
-            </w:pPr>
-          </w:p>
-          <w:p>
-            <w:pPr>
-              <w:rPr>
-                <w:iCs/>
-              </w:rPr>
-            </w:pPr>
-          </w:p>
-          <w:p>
-            <w:pPr>
-              <w:rPr>
-                <w:iCs/>
-              </w:rPr>
-            </w:pPr>
-          </w:p>
-          <w:p>
-            <w:pPr>
-              <w:rPr>
-                <w:iCs/>
-              </w:rPr>
-            </w:pPr>
-          </w:p>
-          <w:p>
-            <w:pPr>
-              <w:rPr>
-                <w:iCs/>
-              </w:rPr>
-            </w:pPr>
-          </w:p>
-          <w:p>
-            <w:pPr>
-              <w:rPr>
-                <w:iCs/>
-              </w:rPr>
-            </w:pPr>
-          </w:p>
-          <w:p>
-            <w:pPr>
-              <w:rPr>
-                <w:iCs/>
-              </w:rPr>
-            </w:pPr>
+            <w:r>
+              <w:rPr>
+                <w:iCs/>
+              </w:rPr>
+              <w:t>Expected: Outputs not enough money and calculates how much money the user is missing</w:t>
+            </w:r>
+            <w:r>
+              <w:rPr>
+                <w:iCs/>
+              </w:rPr>
+              <w:t xml:space="preserve"> and asks question again.</w:t>
+            </w:r>
           </w:p>
           <w:p>
             <w:pPr>
@@ -4616,6 +4801,19 @@
                 <w:iCs/>
               </w:rPr>
               <w:t>User input: exit</w:t>
+            </w:r>
+          </w:p>
+          <w:p>
+            <w:pPr>
+              <w:rPr>
+                <w:iCs/>
+              </w:rPr>
+            </w:pPr>
+            <w:r>
+              <w:rPr>
+                <w:iCs/>
+              </w:rPr>
+              <w:t>Expected: exits the shop / breaks the while loop</w:t>
             </w:r>
           </w:p>
         </w:tc>
@@ -4640,61 +4838,6 @@
                   <wp:extent cx="3094892" cy="783518"/>
                   <wp:effectExtent l="0" t="0" r="4445" b="4445"/>
                   <wp:docPr id="17" name="Picture 17"/>
-                  <wp:cNvGraphicFramePr>
-                    <a:graphicFrameLocks xmlns:a="http://schemas.openxmlformats.org/drawingml/2006/main" noChangeAspect="1"/>
-                  </wp:cNvGraphicFramePr>
-                  <a:graphic xmlns:a="http://schemas.openxmlformats.org/drawingml/2006/main">
-                    <a:graphicData uri="http://schemas.openxmlformats.org/drawingml/2006/picture">
-                      <pic:pic xmlns:pic="http://schemas.openxmlformats.org/drawingml/2006/picture">
-                        <pic:nvPicPr>
-                          <pic:cNvPr id="1" name=""/>
-                          <pic:cNvPicPr/>
-                        </pic:nvPicPr>
-                        <pic:blipFill>
-                          <a:blip r:embed="rId28"/>
-                          <a:stretch>
-                            <a:fillRect/>
-                          </a:stretch>
-                        </pic:blipFill>
-                        <pic:spPr>
-                          <a:xfrm>
-                            <a:off x="0" y="0"/>
-                            <a:ext cx="3213793" cy="813620"/>
-                          </a:xfrm>
-                          <a:prstGeom prst="rect">
-                            <a:avLst/>
-                          </a:prstGeom>
-                        </pic:spPr>
-                      </pic:pic>
-                    </a:graphicData>
-                  </a:graphic>
-                </wp:inline>
-              </w:drawing>
-            </w:r>
-          </w:p>
-          <w:p>
-            <w:pPr>
-              <w:rPr>
-                <w:iCs/>
-              </w:rPr>
-            </w:pPr>
-          </w:p>
-          <w:p>
-            <w:pPr>
-              <w:rPr>
-                <w:iCs/>
-              </w:rPr>
-            </w:pPr>
-            <w:r>
-              <w:rPr>
-                <w:iCs/>
-                <w:noProof/>
-              </w:rPr>
-              <w:drawing>
-                <wp:inline distT="0" distB="0" distL="0" distR="0" wp14:anchorId="0AFF1B8E" wp14:editId="3655D46E">
-                  <wp:extent cx="3375873" cy="728980"/>
-                  <wp:effectExtent l="0" t="0" r="2540" b="0"/>
-                  <wp:docPr id="20" name="Picture 20"/>
                   <wp:cNvGraphicFramePr>
                     <a:graphicFrameLocks xmlns:a="http://schemas.openxmlformats.org/drawingml/2006/main" noChangeAspect="1"/>
                   </wp:cNvGraphicFramePr>
@@ -4714,7 +4857,7 @@
                         <pic:spPr>
                           <a:xfrm>
                             <a:off x="0" y="0"/>
-                            <a:ext cx="3427617" cy="740154"/>
+                            <a:ext cx="3213793" cy="813620"/>
                           </a:xfrm>
                           <a:prstGeom prst="rect">
                             <a:avLst/>
@@ -4735,15 +4878,21 @@
             </w:pPr>
           </w:p>
           <w:p>
-            <w:r>
-              <w:rPr>
+            <w:pPr>
+              <w:rPr>
+                <w:iCs/>
+              </w:rPr>
+            </w:pPr>
+            <w:r>
+              <w:rPr>
+                <w:iCs/>
                 <w:noProof/>
               </w:rPr>
               <w:drawing>
-                <wp:inline distT="0" distB="0" distL="0" distR="0" wp14:anchorId="027B33E9" wp14:editId="0815F414">
-                  <wp:extent cx="2959566" cy="2778369"/>
-                  <wp:effectExtent l="0" t="0" r="0" b="3175"/>
-                  <wp:docPr id="21" name="Picture 21"/>
+                <wp:inline distT="0" distB="0" distL="0" distR="0" wp14:anchorId="0AFF1B8E" wp14:editId="3655D46E">
+                  <wp:extent cx="3375873" cy="728980"/>
+                  <wp:effectExtent l="0" t="0" r="2540" b="0"/>
+                  <wp:docPr id="20" name="Picture 20"/>
                   <wp:cNvGraphicFramePr>
                     <a:graphicFrameLocks xmlns:a="http://schemas.openxmlformats.org/drawingml/2006/main" noChangeAspect="1"/>
                   </wp:cNvGraphicFramePr>
@@ -4763,7 +4912,7 @@
                         <pic:spPr>
                           <a:xfrm>
                             <a:off x="0" y="0"/>
-                            <a:ext cx="2987207" cy="2804318"/>
+                            <a:ext cx="3427617" cy="740154"/>
                           </a:xfrm>
                           <a:prstGeom prst="rect">
                             <a:avLst/>
@@ -4776,17 +4925,24 @@
               </w:drawing>
             </w:r>
           </w:p>
-          <w:p/>
+          <w:p>
+            <w:pPr>
+              <w:rPr>
+                <w:iCs/>
+              </w:rPr>
+            </w:pPr>
+          </w:p>
           <w:p>
             <w:r>
               <w:rPr>
                 <w:noProof/>
               </w:rPr>
+              <w:lastRenderedPageBreak/>
               <w:drawing>
-                <wp:inline distT="0" distB="0" distL="0" distR="0" wp14:anchorId="5AFFF14B" wp14:editId="76EB0A4B">
-                  <wp:extent cx="1938693" cy="3868615"/>
-                  <wp:effectExtent l="0" t="0" r="4445" b="5080"/>
-                  <wp:docPr id="22" name="Picture 22"/>
+                <wp:inline distT="0" distB="0" distL="0" distR="0" wp14:anchorId="027B33E9" wp14:editId="0815F414">
+                  <wp:extent cx="2959566" cy="2778369"/>
+                  <wp:effectExtent l="0" t="0" r="0" b="3175"/>
+                  <wp:docPr id="21" name="Picture 21"/>
                   <wp:cNvGraphicFramePr>
                     <a:graphicFrameLocks xmlns:a="http://schemas.openxmlformats.org/drawingml/2006/main" noChangeAspect="1"/>
                   </wp:cNvGraphicFramePr>
@@ -4806,7 +4962,7 @@
                         <pic:spPr>
                           <a:xfrm>
                             <a:off x="0" y="0"/>
-                            <a:ext cx="1987510" cy="3966028"/>
+                            <a:ext cx="2987207" cy="2804318"/>
                           </a:xfrm>
                           <a:prstGeom prst="rect">
                             <a:avLst/>
@@ -4819,17 +4975,16 @@
               </w:drawing>
             </w:r>
           </w:p>
-          <w:p/>
           <w:p>
             <w:r>
               <w:rPr>
                 <w:noProof/>
               </w:rPr>
               <w:drawing>
-                <wp:inline distT="0" distB="0" distL="0" distR="0" wp14:anchorId="4DA9C6D6" wp14:editId="053DE4C0">
-                  <wp:extent cx="3136900" cy="1473200"/>
-                  <wp:effectExtent l="0" t="0" r="0" b="0"/>
-                  <wp:docPr id="25" name="Picture 25"/>
+                <wp:inline distT="0" distB="0" distL="0" distR="0" wp14:anchorId="492529AE" wp14:editId="5879F3DD">
+                  <wp:extent cx="1781299" cy="3554539"/>
+                  <wp:effectExtent l="0" t="0" r="0" b="1905"/>
+                  <wp:docPr id="22" name="Picture 22"/>
                   <wp:cNvGraphicFramePr>
                     <a:graphicFrameLocks xmlns:a="http://schemas.openxmlformats.org/drawingml/2006/main" noChangeAspect="1"/>
                   </wp:cNvGraphicFramePr>
@@ -4849,7 +5004,7 @@
                         <pic:spPr>
                           <a:xfrm>
                             <a:off x="0" y="0"/>
-                            <a:ext cx="3136900" cy="1473200"/>
+                            <a:ext cx="1790595" cy="3573089"/>
                           </a:xfrm>
                           <a:prstGeom prst="rect">
                             <a:avLst/>
@@ -4862,244 +5017,16 @@
               </w:drawing>
             </w:r>
           </w:p>
-        </w:tc>
-      </w:tr>
-    </w:tbl>
-    <w:p>
-      <w:pPr>
-        <w:rPr>
-          <w:b/>
-          <w:bCs/>
-          <w:iCs/>
-          <w:sz w:val="28"/>
-          <w:szCs w:val="28"/>
-        </w:rPr>
-      </w:pPr>
-    </w:p>
-    <w:p>
-      <w:pPr>
-        <w:rPr>
-          <w:b/>
-          <w:bCs/>
-          <w:iCs/>
-          <w:sz w:val="28"/>
-          <w:szCs w:val="28"/>
-        </w:rPr>
-      </w:pPr>
-      <w:r>
-        <w:rPr>
-          <w:b/>
-          <w:bCs/>
-          <w:iCs/>
-          <w:sz w:val="28"/>
-          <w:szCs w:val="28"/>
-        </w:rPr>
-        <w:t>End Game Test</w:t>
-      </w:r>
-    </w:p>
-    <w:tbl>
-      <w:tblPr>
-        <w:tblStyle w:val="TableGrid"/>
-        <w:tblW w:w="0" w:type="auto"/>
-        <w:tblLook w:val="04A0" w:firstRow="1" w:lastRow="0" w:firstColumn="1" w:lastColumn="0" w:noHBand="0" w:noVBand="1"/>
-      </w:tblPr>
-      <w:tblGrid>
-        <w:gridCol w:w="2514"/>
-        <w:gridCol w:w="8276"/>
-      </w:tblGrid>
-      <w:tr>
-        <w:tc>
-          <w:tcPr>
-            <w:tcW w:w="3539" w:type="dxa"/>
-            <w:shd w:val="clear" w:color="auto" w:fill="A6A6A6" w:themeFill="background1" w:themeFillShade="A6"/>
-          </w:tcPr>
-          <w:p>
-            <w:pPr>
-              <w:rPr>
-                <w:b/>
-                <w:bCs/>
-                <w:iCs/>
-              </w:rPr>
-            </w:pPr>
-            <w:r>
-              <w:rPr>
-                <w:b/>
-                <w:bCs/>
-                <w:iCs/>
-              </w:rPr>
-              <w:t>Test Case</w:t>
-            </w:r>
-          </w:p>
-        </w:tc>
-        <w:tc>
-          <w:tcPr>
-            <w:tcW w:w="5811" w:type="dxa"/>
-            <w:shd w:val="clear" w:color="auto" w:fill="A6A6A6" w:themeFill="background1" w:themeFillShade="A6"/>
-          </w:tcPr>
-          <w:p>
-            <w:pPr>
-              <w:rPr>
-                <w:b/>
-                <w:bCs/>
-                <w:iCs/>
-              </w:rPr>
-            </w:pPr>
-            <w:r>
-              <w:rPr>
-                <w:b/>
-                <w:bCs/>
-                <w:iCs/>
-              </w:rPr>
-              <w:t>Expected Values</w:t>
-            </w:r>
-          </w:p>
-        </w:tc>
-      </w:tr>
-      <w:tr>
-        <w:trPr>
-          <w:trHeight w:val="3756"/>
-        </w:trPr>
-        <w:tc>
-          <w:tcPr>
-            <w:tcW w:w="3539" w:type="dxa"/>
-          </w:tcPr>
-          <w:p>
-            <w:pPr>
-              <w:rPr>
-                <w:iCs/>
-              </w:rPr>
-            </w:pPr>
-            <w:r>
-              <w:rPr>
-                <w:iCs/>
-              </w:rPr>
-              <w:t>User input: xxx</w:t>
-            </w:r>
-          </w:p>
-          <w:p>
-            <w:pPr>
-              <w:rPr>
-                <w:iCs/>
-              </w:rPr>
-            </w:pPr>
-          </w:p>
-          <w:p>
-            <w:pPr>
-              <w:rPr>
-                <w:iCs/>
-              </w:rPr>
-            </w:pPr>
-          </w:p>
-          <w:p>
-            <w:pPr>
-              <w:rPr>
-                <w:iCs/>
-              </w:rPr>
-            </w:pPr>
-          </w:p>
-          <w:p>
-            <w:pPr>
-              <w:rPr>
-                <w:iCs/>
-              </w:rPr>
-            </w:pPr>
-            <w:r>
-              <w:rPr>
-                <w:iCs/>
-              </w:rPr>
-              <w:t>If user didn’t meet money goal within the rounds played</w:t>
-            </w:r>
-          </w:p>
-          <w:p>
-            <w:pPr>
-              <w:rPr>
-                <w:iCs/>
-              </w:rPr>
-            </w:pPr>
-          </w:p>
-          <w:p>
-            <w:pPr>
-              <w:rPr>
-                <w:iCs/>
-              </w:rPr>
-            </w:pPr>
-          </w:p>
-          <w:p>
-            <w:pPr>
-              <w:rPr>
-                <w:iCs/>
-              </w:rPr>
-            </w:pPr>
-          </w:p>
-          <w:p>
-            <w:pPr>
-              <w:rPr>
-                <w:iCs/>
-              </w:rPr>
-            </w:pPr>
-          </w:p>
-          <w:p>
-            <w:pPr>
-              <w:rPr>
-                <w:iCs/>
-              </w:rPr>
-            </w:pPr>
-            <w:r>
-              <w:rPr>
-                <w:iCs/>
-              </w:rPr>
-              <w:t>User input: invalid</w:t>
-            </w:r>
-          </w:p>
-        </w:tc>
-        <w:tc>
-          <w:tcPr>
-            <w:tcW w:w="5811" w:type="dxa"/>
-          </w:tcPr>
-          <w:p>
-            <w:pPr>
-              <w:rPr>
-                <w:iCs/>
-              </w:rPr>
-            </w:pPr>
-          </w:p>
-          <w:p>
-            <w:pPr>
-              <w:rPr>
-                <w:iCs/>
-              </w:rPr>
-            </w:pPr>
-          </w:p>
-          <w:p>
-            <w:pPr>
-              <w:rPr>
-                <w:iCs/>
-              </w:rPr>
-            </w:pPr>
-          </w:p>
-          <w:p>
-            <w:pPr>
-              <w:rPr>
-                <w:iCs/>
-              </w:rPr>
-            </w:pPr>
-          </w:p>
-          <w:p>
-            <w:pPr>
-              <w:rPr>
-                <w:iCs/>
-              </w:rPr>
-            </w:pPr>
-            <w:r>
-              <w:rPr>
-                <w:iCs/>
+          <w:p>
+            <w:r>
+              <w:rPr>
                 <w:noProof/>
               </w:rPr>
               <w:drawing>
-                <wp:inline distT="0" distB="0" distL="0" distR="0" wp14:anchorId="6E8BF899" wp14:editId="0ACCE798">
-                  <wp:extent cx="5118100" cy="1435100"/>
+                <wp:inline distT="0" distB="0" distL="0" distR="0" wp14:anchorId="4DA9C6D6" wp14:editId="053DE4C0">
+                  <wp:extent cx="3136900" cy="1473200"/>
                   <wp:effectExtent l="0" t="0" r="0" b="0"/>
-                  <wp:docPr id="35" name="Picture 35"/>
+                  <wp:docPr id="25" name="Picture 25"/>
                   <wp:cNvGraphicFramePr>
                     <a:graphicFrameLocks xmlns:a="http://schemas.openxmlformats.org/drawingml/2006/main" noChangeAspect="1"/>
                   </wp:cNvGraphicFramePr>
@@ -5119,7 +5046,7 @@
                         <pic:spPr>
                           <a:xfrm>
                             <a:off x="0" y="0"/>
-                            <a:ext cx="5118100" cy="1435100"/>
+                            <a:ext cx="3136900" cy="1473200"/>
                           </a:xfrm>
                           <a:prstGeom prst="rect">
                             <a:avLst/>
@@ -5137,27 +5064,6 @@
     </w:tbl>
     <w:p>
       <w:pPr>
-        <w:pStyle w:val="Heading3"/>
-      </w:pPr>
-    </w:p>
-    <w:p/>
-    <w:p/>
-    <w:p/>
-    <w:p/>
-    <w:p/>
-    <w:p/>
-    <w:p/>
-    <w:p/>
-    <w:p/>
-    <w:p/>
-    <w:p/>
-    <w:p/>
-    <w:p/>
-    <w:p/>
-    <w:p/>
-    <w:p/>
-    <w:p>
-      <w:pPr>
         <w:rPr>
           <w:b/>
           <w:bCs/>
@@ -5166,7 +5072,9 @@
           <w:szCs w:val="28"/>
         </w:rPr>
       </w:pPr>
-      <w:r>
+    </w:p>
+    <w:p>
+      <w:pPr>
         <w:rPr>
           <w:b/>
           <w:bCs/>
@@ -5174,7 +5082,16 @@
           <w:sz w:val="28"/>
           <w:szCs w:val="28"/>
         </w:rPr>
-        <w:t>Play Again Plan</w:t>
+      </w:pPr>
+      <w:r>
+        <w:rPr>
+          <w:b/>
+          <w:bCs/>
+          <w:iCs/>
+          <w:sz w:val="28"/>
+          <w:szCs w:val="28"/>
+        </w:rPr>
+        <w:t>End Game Test</w:t>
       </w:r>
     </w:p>
     <w:tbl>
@@ -5184,8 +5101,8 @@
         <w:tblLook w:val="04A0" w:firstRow="1" w:lastRow="0" w:firstColumn="1" w:lastColumn="0" w:noHBand="0" w:noVBand="1"/>
       </w:tblPr>
       <w:tblGrid>
-        <w:gridCol w:w="3094"/>
-        <w:gridCol w:w="7696"/>
+        <w:gridCol w:w="2374"/>
+        <w:gridCol w:w="8416"/>
       </w:tblGrid>
       <w:tr>
         <w:tc>
@@ -5207,7 +5124,6 @@
                 <w:bCs/>
                 <w:iCs/>
               </w:rPr>
-              <w:lastRenderedPageBreak/>
               <w:t>Test Case</w:t>
             </w:r>
           </w:p>
@@ -5254,82 +5170,129 @@
               <w:rPr>
                 <w:iCs/>
               </w:rPr>
-              <w:t>User input: no</w:t>
-            </w:r>
-          </w:p>
-          <w:p>
-            <w:pPr>
-              <w:rPr>
-                <w:iCs/>
-              </w:rPr>
-            </w:pPr>
-          </w:p>
-          <w:p>
-            <w:pPr>
-              <w:rPr>
-                <w:iCs/>
-              </w:rPr>
-            </w:pPr>
-          </w:p>
-          <w:p>
-            <w:pPr>
-              <w:rPr>
-                <w:iCs/>
-              </w:rPr>
-            </w:pPr>
-          </w:p>
-          <w:p>
-            <w:pPr>
-              <w:rPr>
-                <w:iCs/>
-              </w:rPr>
-            </w:pPr>
-            <w:r>
-              <w:rPr>
-                <w:iCs/>
-              </w:rPr>
-              <w:t>User input: yes</w:t>
-            </w:r>
-          </w:p>
-          <w:p>
-            <w:pPr>
-              <w:rPr>
-                <w:iCs/>
-              </w:rPr>
-            </w:pPr>
-          </w:p>
-          <w:p>
-            <w:pPr>
-              <w:rPr>
-                <w:iCs/>
-              </w:rPr>
-            </w:pPr>
-          </w:p>
-          <w:p>
-            <w:pPr>
-              <w:rPr>
-                <w:iCs/>
-              </w:rPr>
-            </w:pPr>
-          </w:p>
-          <w:p>
-            <w:pPr>
-              <w:rPr>
-                <w:iCs/>
-              </w:rPr>
-            </w:pPr>
-          </w:p>
-          <w:p>
-            <w:pPr>
-              <w:rPr>
-                <w:iCs/>
-              </w:rPr>
-            </w:pPr>
-            <w:r>
-              <w:rPr>
-                <w:iCs/>
-              </w:rPr>
-              <w:t>User input: invalid</w:t>
+              <w:lastRenderedPageBreak/>
+              <w:t>User input: xxx</w:t>
+            </w:r>
+          </w:p>
+          <w:p>
+            <w:pPr>
+              <w:rPr>
+                <w:iCs/>
+              </w:rPr>
+            </w:pPr>
+            <w:r>
+              <w:rPr>
+                <w:iCs/>
+              </w:rPr>
+              <w:t>Expected: Asks user if they want to play again</w:t>
+            </w:r>
+          </w:p>
+          <w:p>
+            <w:pPr>
+              <w:rPr>
+                <w:iCs/>
+              </w:rPr>
+            </w:pPr>
+          </w:p>
+          <w:p>
+            <w:pPr>
+              <w:rPr>
+                <w:iCs/>
+              </w:rPr>
+            </w:pPr>
+          </w:p>
+          <w:p>
+            <w:pPr>
+              <w:rPr>
+                <w:iCs/>
+              </w:rPr>
+            </w:pPr>
+          </w:p>
+          <w:p>
+            <w:pPr>
+              <w:rPr>
+                <w:iCs/>
+              </w:rPr>
+            </w:pPr>
+          </w:p>
+          <w:p>
+            <w:pPr>
+              <w:rPr>
+                <w:iCs/>
+              </w:rPr>
+            </w:pPr>
+            <w:r>
+              <w:rPr>
+                <w:iCs/>
+              </w:rPr>
+              <w:t>If user didn’t meet money goal within the rounds played</w:t>
+            </w:r>
+          </w:p>
+          <w:p>
+            <w:pPr>
+              <w:rPr>
+                <w:iCs/>
+              </w:rPr>
+            </w:pPr>
+            <w:r>
+              <w:rPr>
+                <w:iCs/>
+              </w:rPr>
+              <w:t>Expected: Displays you lost and asks user if they want to play again</w:t>
+            </w:r>
+          </w:p>
+          <w:p>
+            <w:pPr>
+              <w:rPr>
+                <w:iCs/>
+              </w:rPr>
+            </w:pPr>
+          </w:p>
+          <w:p>
+            <w:pPr>
+              <w:rPr>
+                <w:iCs/>
+              </w:rPr>
+            </w:pPr>
+          </w:p>
+          <w:p>
+            <w:pPr>
+              <w:rPr>
+                <w:iCs/>
+              </w:rPr>
+            </w:pPr>
+          </w:p>
+          <w:p>
+            <w:pPr>
+              <w:rPr>
+                <w:iCs/>
+              </w:rPr>
+            </w:pPr>
+          </w:p>
+          <w:p>
+            <w:pPr>
+              <w:rPr>
+                <w:iCs/>
+              </w:rPr>
+            </w:pPr>
+            <w:r>
+              <w:rPr>
+                <w:iCs/>
+              </w:rPr>
+              <w:t>If User won / met money goal</w:t>
+            </w:r>
+          </w:p>
+          <w:p>
+            <w:pPr>
+              <w:rPr>
+                <w:iCs/>
+              </w:rPr>
+            </w:pPr>
+            <w:r>
+              <w:rPr>
+                <w:iCs/>
+              </w:rPr>
+              <w:t>Expected: Displays win and asks if user wants to play again</w:t>
             </w:r>
           </w:p>
         </w:tc>
@@ -5345,13 +5308,14 @@
             </w:pPr>
             <w:r>
               <w:rPr>
+                <w:iCs/>
                 <w:noProof/>
               </w:rPr>
               <w:drawing>
-                <wp:inline distT="0" distB="0" distL="0" distR="0" wp14:anchorId="0FCF7058" wp14:editId="2415A3A2">
-                  <wp:extent cx="4089400" cy="533400"/>
+                <wp:inline distT="0" distB="0" distL="0" distR="0" wp14:anchorId="7D4A248E" wp14:editId="20695832">
+                  <wp:extent cx="5207000" cy="1206500"/>
                   <wp:effectExtent l="0" t="0" r="0" b="0"/>
-                  <wp:docPr id="10" name="Picture 10"/>
+                  <wp:docPr id="31" name="Picture 31"/>
                   <wp:cNvGraphicFramePr>
                     <a:graphicFrameLocks xmlns:a="http://schemas.openxmlformats.org/drawingml/2006/main" noChangeAspect="1"/>
                   </wp:cNvGraphicFramePr>
@@ -5371,7 +5335,7 @@
                         <pic:spPr>
                           <a:xfrm>
                             <a:off x="0" y="0"/>
-                            <a:ext cx="4089400" cy="533400"/>
+                            <a:ext cx="5207000" cy="1206500"/>
                           </a:xfrm>
                           <a:prstGeom prst="rect">
                             <a:avLst/>
@@ -5394,19 +5358,18 @@
           <w:p>
             <w:pPr>
               <w:rPr>
-                <w:iCs/>
-              </w:rPr>
-            </w:pPr>
-            <w:r>
-              <w:rPr>
-                <w:iCs/>
                 <w:noProof/>
               </w:rPr>
+            </w:pPr>
+            <w:r>
+              <w:rPr>
+                <w:noProof/>
+              </w:rPr>
               <w:drawing>
-                <wp:inline distT="0" distB="0" distL="0" distR="0" wp14:anchorId="3549E1E0" wp14:editId="6E6B2238">
-                  <wp:extent cx="4076700" cy="546100"/>
-                  <wp:effectExtent l="0" t="0" r="0" b="0"/>
-                  <wp:docPr id="24" name="Picture 24"/>
+                <wp:inline distT="0" distB="0" distL="0" distR="0" wp14:anchorId="151268DD" wp14:editId="4F4E593F">
+                  <wp:extent cx="5010911" cy="1584960"/>
+                  <wp:effectExtent l="0" t="0" r="5715" b="2540"/>
+                  <wp:docPr id="37" name="Picture 37"/>
                   <wp:cNvGraphicFramePr>
                     <a:graphicFrameLocks xmlns:a="http://schemas.openxmlformats.org/drawingml/2006/main" noChangeAspect="1"/>
                   </wp:cNvGraphicFramePr>
@@ -5426,7 +5389,7 @@
                         <pic:spPr>
                           <a:xfrm>
                             <a:off x="0" y="0"/>
-                            <a:ext cx="4076700" cy="546100"/>
+                            <a:ext cx="5015920" cy="1586544"/>
                           </a:xfrm>
                           <a:prstGeom prst="rect">
                             <a:avLst/>
@@ -5438,30 +5401,36 @@
                 </wp:inline>
               </w:drawing>
             </w:r>
-          </w:p>
-          <w:p>
-            <w:pPr>
-              <w:rPr>
-                <w:iCs/>
-              </w:rPr>
-            </w:pPr>
-          </w:p>
-          <w:p>
-            <w:pPr>
-              <w:rPr>
-                <w:iCs/>
-              </w:rPr>
-            </w:pPr>
-            <w:r>
-              <w:rPr>
-                <w:iCs/>
+            <w:r>
+              <w:rPr>
                 <w:noProof/>
               </w:rPr>
+              <w:t xml:space="preserve"> </w:t>
+            </w:r>
+          </w:p>
+          <w:p>
+            <w:pPr>
+              <w:rPr>
+                <w:noProof/>
+              </w:rPr>
+            </w:pPr>
+          </w:p>
+          <w:p>
+            <w:pPr>
+              <w:rPr>
+                <w:iCs/>
+              </w:rPr>
+            </w:pPr>
+            <w:r>
+              <w:rPr>
+                <w:iCs/>
+                <w:noProof/>
+              </w:rPr>
               <w:drawing>
-                <wp:inline distT="0" distB="0" distL="0" distR="0" wp14:anchorId="6ADFC810" wp14:editId="260B00FB">
-                  <wp:extent cx="4749800" cy="1752600"/>
-                  <wp:effectExtent l="0" t="0" r="0" b="0"/>
-                  <wp:docPr id="26" name="Picture 26"/>
+                <wp:inline distT="0" distB="0" distL="0" distR="0" wp14:anchorId="25F3D044" wp14:editId="63C71C51">
+                  <wp:extent cx="4120738" cy="1304406"/>
+                  <wp:effectExtent l="0" t="0" r="0" b="3810"/>
+                  <wp:docPr id="36" name="Picture 36"/>
                   <wp:cNvGraphicFramePr>
                     <a:graphicFrameLocks xmlns:a="http://schemas.openxmlformats.org/drawingml/2006/main" noChangeAspect="1"/>
                   </wp:cNvGraphicFramePr>
@@ -5481,6 +5450,357 @@
                         <pic:spPr>
                           <a:xfrm>
                             <a:off x="0" y="0"/>
+                            <a:ext cx="4148875" cy="1313313"/>
+                          </a:xfrm>
+                          <a:prstGeom prst="rect">
+                            <a:avLst/>
+                          </a:prstGeom>
+                        </pic:spPr>
+                      </pic:pic>
+                    </a:graphicData>
+                  </a:graphic>
+                </wp:inline>
+              </w:drawing>
+            </w:r>
+          </w:p>
+        </w:tc>
+      </w:tr>
+    </w:tbl>
+    <w:p>
+      <w:pPr>
+        <w:rPr>
+          <w:b/>
+          <w:bCs/>
+          <w:iCs/>
+          <w:sz w:val="28"/>
+          <w:szCs w:val="28"/>
+        </w:rPr>
+      </w:pPr>
+    </w:p>
+    <w:p>
+      <w:pPr>
+        <w:rPr>
+          <w:b/>
+          <w:bCs/>
+          <w:iCs/>
+          <w:sz w:val="28"/>
+          <w:szCs w:val="28"/>
+        </w:rPr>
+      </w:pPr>
+      <w:r>
+        <w:rPr>
+          <w:b/>
+          <w:bCs/>
+          <w:iCs/>
+          <w:sz w:val="28"/>
+          <w:szCs w:val="28"/>
+        </w:rPr>
+        <w:t>Play Again Plan</w:t>
+      </w:r>
+    </w:p>
+    <w:tbl>
+      <w:tblPr>
+        <w:tblStyle w:val="TableGrid"/>
+        <w:tblW w:w="0" w:type="auto"/>
+        <w:tblLook w:val="04A0" w:firstRow="1" w:lastRow="0" w:firstColumn="1" w:lastColumn="0" w:noHBand="0" w:noVBand="1"/>
+      </w:tblPr>
+      <w:tblGrid>
+        <w:gridCol w:w="3094"/>
+        <w:gridCol w:w="7696"/>
+      </w:tblGrid>
+      <w:tr>
+        <w:tc>
+          <w:tcPr>
+            <w:tcW w:w="3539" w:type="dxa"/>
+            <w:shd w:val="clear" w:color="auto" w:fill="A6A6A6" w:themeFill="background1" w:themeFillShade="A6"/>
+          </w:tcPr>
+          <w:p>
+            <w:pPr>
+              <w:rPr>
+                <w:b/>
+                <w:bCs/>
+                <w:iCs/>
+              </w:rPr>
+            </w:pPr>
+            <w:r>
+              <w:rPr>
+                <w:b/>
+                <w:bCs/>
+                <w:iCs/>
+              </w:rPr>
+              <w:t>Test Case</w:t>
+            </w:r>
+          </w:p>
+        </w:tc>
+        <w:tc>
+          <w:tcPr>
+            <w:tcW w:w="5811" w:type="dxa"/>
+            <w:shd w:val="clear" w:color="auto" w:fill="A6A6A6" w:themeFill="background1" w:themeFillShade="A6"/>
+          </w:tcPr>
+          <w:p>
+            <w:pPr>
+              <w:rPr>
+                <w:b/>
+                <w:bCs/>
+                <w:iCs/>
+              </w:rPr>
+            </w:pPr>
+            <w:r>
+              <w:rPr>
+                <w:b/>
+                <w:bCs/>
+                <w:iCs/>
+              </w:rPr>
+              <w:t>Expected Values</w:t>
+            </w:r>
+          </w:p>
+        </w:tc>
+      </w:tr>
+      <w:tr>
+        <w:trPr>
+          <w:trHeight w:val="3756"/>
+        </w:trPr>
+        <w:tc>
+          <w:tcPr>
+            <w:tcW w:w="3539" w:type="dxa"/>
+          </w:tcPr>
+          <w:p>
+            <w:pPr>
+              <w:rPr>
+                <w:iCs/>
+              </w:rPr>
+            </w:pPr>
+            <w:r>
+              <w:rPr>
+                <w:iCs/>
+              </w:rPr>
+              <w:t>User input: no</w:t>
+            </w:r>
+          </w:p>
+          <w:p>
+            <w:pPr>
+              <w:rPr>
+                <w:iCs/>
+              </w:rPr>
+            </w:pPr>
+          </w:p>
+          <w:p>
+            <w:pPr>
+              <w:rPr>
+                <w:iCs/>
+              </w:rPr>
+            </w:pPr>
+          </w:p>
+          <w:p>
+            <w:pPr>
+              <w:rPr>
+                <w:iCs/>
+              </w:rPr>
+            </w:pPr>
+          </w:p>
+          <w:p>
+            <w:pPr>
+              <w:rPr>
+                <w:iCs/>
+              </w:rPr>
+            </w:pPr>
+            <w:r>
+              <w:rPr>
+                <w:iCs/>
+              </w:rPr>
+              <w:t>User input: yes</w:t>
+            </w:r>
+          </w:p>
+          <w:p>
+            <w:pPr>
+              <w:rPr>
+                <w:iCs/>
+              </w:rPr>
+            </w:pPr>
+          </w:p>
+          <w:p>
+            <w:pPr>
+              <w:rPr>
+                <w:iCs/>
+              </w:rPr>
+            </w:pPr>
+          </w:p>
+          <w:p>
+            <w:pPr>
+              <w:rPr>
+                <w:iCs/>
+              </w:rPr>
+            </w:pPr>
+          </w:p>
+          <w:p>
+            <w:pPr>
+              <w:rPr>
+                <w:iCs/>
+              </w:rPr>
+            </w:pPr>
+          </w:p>
+          <w:p>
+            <w:pPr>
+              <w:rPr>
+                <w:iCs/>
+              </w:rPr>
+            </w:pPr>
+            <w:r>
+              <w:rPr>
+                <w:iCs/>
+              </w:rPr>
+              <w:t>User input: invalid</w:t>
+            </w:r>
+          </w:p>
+        </w:tc>
+        <w:tc>
+          <w:tcPr>
+            <w:tcW w:w="5811" w:type="dxa"/>
+          </w:tcPr>
+          <w:p>
+            <w:pPr>
+              <w:rPr>
+                <w:iCs/>
+              </w:rPr>
+            </w:pPr>
+            <w:r>
+              <w:rPr>
+                <w:noProof/>
+              </w:rPr>
+              <w:drawing>
+                <wp:inline distT="0" distB="0" distL="0" distR="0" wp14:anchorId="0FCF7058" wp14:editId="2415A3A2">
+                  <wp:extent cx="4089400" cy="533400"/>
+                  <wp:effectExtent l="0" t="0" r="0" b="0"/>
+                  <wp:docPr id="10" name="Picture 10"/>
+                  <wp:cNvGraphicFramePr>
+                    <a:graphicFrameLocks xmlns:a="http://schemas.openxmlformats.org/drawingml/2006/main" noChangeAspect="1"/>
+                  </wp:cNvGraphicFramePr>
+                  <a:graphic xmlns:a="http://schemas.openxmlformats.org/drawingml/2006/main">
+                    <a:graphicData uri="http://schemas.openxmlformats.org/drawingml/2006/picture">
+                      <pic:pic xmlns:pic="http://schemas.openxmlformats.org/drawingml/2006/picture">
+                        <pic:nvPicPr>
+                          <pic:cNvPr id="1" name=""/>
+                          <pic:cNvPicPr/>
+                        </pic:nvPicPr>
+                        <pic:blipFill>
+                          <a:blip r:embed="rId37"/>
+                          <a:stretch>
+                            <a:fillRect/>
+                          </a:stretch>
+                        </pic:blipFill>
+                        <pic:spPr>
+                          <a:xfrm>
+                            <a:off x="0" y="0"/>
+                            <a:ext cx="4089400" cy="533400"/>
+                          </a:xfrm>
+                          <a:prstGeom prst="rect">
+                            <a:avLst/>
+                          </a:prstGeom>
+                        </pic:spPr>
+                      </pic:pic>
+                    </a:graphicData>
+                  </a:graphic>
+                </wp:inline>
+              </w:drawing>
+            </w:r>
+          </w:p>
+          <w:p>
+            <w:pPr>
+              <w:rPr>
+                <w:iCs/>
+              </w:rPr>
+            </w:pPr>
+          </w:p>
+          <w:p>
+            <w:pPr>
+              <w:rPr>
+                <w:iCs/>
+              </w:rPr>
+            </w:pPr>
+            <w:r>
+              <w:rPr>
+                <w:iCs/>
+                <w:noProof/>
+              </w:rPr>
+              <w:drawing>
+                <wp:inline distT="0" distB="0" distL="0" distR="0" wp14:anchorId="3549E1E0" wp14:editId="6E6B2238">
+                  <wp:extent cx="4076700" cy="546100"/>
+                  <wp:effectExtent l="0" t="0" r="0" b="0"/>
+                  <wp:docPr id="24" name="Picture 24"/>
+                  <wp:cNvGraphicFramePr>
+                    <a:graphicFrameLocks xmlns:a="http://schemas.openxmlformats.org/drawingml/2006/main" noChangeAspect="1"/>
+                  </wp:cNvGraphicFramePr>
+                  <a:graphic xmlns:a="http://schemas.openxmlformats.org/drawingml/2006/main">
+                    <a:graphicData uri="http://schemas.openxmlformats.org/drawingml/2006/picture">
+                      <pic:pic xmlns:pic="http://schemas.openxmlformats.org/drawingml/2006/picture">
+                        <pic:nvPicPr>
+                          <pic:cNvPr id="1" name=""/>
+                          <pic:cNvPicPr/>
+                        </pic:nvPicPr>
+                        <pic:blipFill>
+                          <a:blip r:embed="rId38"/>
+                          <a:stretch>
+                            <a:fillRect/>
+                          </a:stretch>
+                        </pic:blipFill>
+                        <pic:spPr>
+                          <a:xfrm>
+                            <a:off x="0" y="0"/>
+                            <a:ext cx="4076700" cy="546100"/>
+                          </a:xfrm>
+                          <a:prstGeom prst="rect">
+                            <a:avLst/>
+                          </a:prstGeom>
+                        </pic:spPr>
+                      </pic:pic>
+                    </a:graphicData>
+                  </a:graphic>
+                </wp:inline>
+              </w:drawing>
+            </w:r>
+          </w:p>
+          <w:p>
+            <w:pPr>
+              <w:rPr>
+                <w:iCs/>
+              </w:rPr>
+            </w:pPr>
+          </w:p>
+          <w:p>
+            <w:pPr>
+              <w:rPr>
+                <w:iCs/>
+              </w:rPr>
+            </w:pPr>
+            <w:r>
+              <w:rPr>
+                <w:iCs/>
+                <w:noProof/>
+              </w:rPr>
+              <w:drawing>
+                <wp:inline distT="0" distB="0" distL="0" distR="0" wp14:anchorId="6ADFC810" wp14:editId="260B00FB">
+                  <wp:extent cx="4749800" cy="1752600"/>
+                  <wp:effectExtent l="0" t="0" r="0" b="0"/>
+                  <wp:docPr id="26" name="Picture 26"/>
+                  <wp:cNvGraphicFramePr>
+                    <a:graphicFrameLocks xmlns:a="http://schemas.openxmlformats.org/drawingml/2006/main" noChangeAspect="1"/>
+                  </wp:cNvGraphicFramePr>
+                  <a:graphic xmlns:a="http://schemas.openxmlformats.org/drawingml/2006/main">
+                    <a:graphicData uri="http://schemas.openxmlformats.org/drawingml/2006/picture">
+                      <pic:pic xmlns:pic="http://schemas.openxmlformats.org/drawingml/2006/picture">
+                        <pic:nvPicPr>
+                          <pic:cNvPr id="1" name=""/>
+                          <pic:cNvPicPr/>
+                        </pic:nvPicPr>
+                        <pic:blipFill>
+                          <a:blip r:embed="rId39"/>
+                          <a:stretch>
+                            <a:fillRect/>
+                          </a:stretch>
+                        </pic:blipFill>
+                        <pic:spPr>
+                          <a:xfrm>
+                            <a:off x="0" y="0"/>
                             <a:ext cx="4749800" cy="1752600"/>
                           </a:xfrm>
                           <a:prstGeom prst="rect">
@@ -5497,26 +5817,491 @@
         </w:tc>
       </w:tr>
     </w:tbl>
+    <w:p>
+      <w:pPr>
+        <w:pStyle w:val="Heading3"/>
+        <w:rPr>
+          <w:sz w:val="6"/>
+          <w:szCs w:val="6"/>
+        </w:rPr>
+      </w:pPr>
+    </w:p>
+    <w:p>
+      <w:pPr>
+        <w:pStyle w:val="Heading3"/>
+      </w:pPr>
+      <w:r>
+        <w:t>Assembled Outcome Testing</w:t>
+      </w:r>
+    </w:p>
+    <w:tbl>
+      <w:tblPr>
+        <w:tblStyle w:val="TableGrid"/>
+        <w:tblW w:w="0" w:type="auto"/>
+        <w:tblLayout w:type="fixed"/>
+        <w:tblLook w:val="04A0" w:firstRow="1" w:lastRow="0" w:firstColumn="1" w:lastColumn="0" w:noHBand="0" w:noVBand="1"/>
+      </w:tblPr>
+      <w:tblGrid>
+        <w:gridCol w:w="2547"/>
+        <w:gridCol w:w="8243"/>
+      </w:tblGrid>
+      <w:tr>
+        <w:tc>
+          <w:tcPr>
+            <w:tcW w:w="2547" w:type="dxa"/>
+          </w:tcPr>
+          <w:p>
+            <w:pPr>
+              <w:rPr>
+                <w:b/>
+                <w:bCs/>
+              </w:rPr>
+            </w:pPr>
+            <w:r>
+              <w:rPr>
+                <w:b/>
+                <w:bCs/>
+              </w:rPr>
+              <w:t>Test plan</w:t>
+            </w:r>
+          </w:p>
+        </w:tc>
+        <w:tc>
+          <w:tcPr>
+            <w:tcW w:w="8243" w:type="dxa"/>
+          </w:tcPr>
+          <w:p>
+            <w:pPr>
+              <w:rPr>
+                <w:b/>
+                <w:bCs/>
+              </w:rPr>
+            </w:pPr>
+            <w:r>
+              <w:rPr>
+                <w:b/>
+                <w:bCs/>
+              </w:rPr>
+              <w:t>Proof</w:t>
+            </w:r>
+          </w:p>
+        </w:tc>
+      </w:tr>
+      <w:tr>
+        <w:tc>
+          <w:tcPr>
+            <w:tcW w:w="2547" w:type="dxa"/>
+          </w:tcPr>
+          <w:p>
+            <w:r>
+              <w:t>Input: maybe</w:t>
+            </w:r>
+          </w:p>
+          <w:p>
+            <w:r>
+              <w:t>Expected: asks question again</w:t>
+            </w:r>
+          </w:p>
+          <w:p>
+            <w:r>
+              <w:t>Input: yes – program continues</w:t>
+            </w:r>
+          </w:p>
+          <w:p/>
+          <w:p>
+            <w:r>
+              <w:t>Input: 15 rounds</w:t>
+            </w:r>
+          </w:p>
+          <w:p/>
+          <w:p>
+            <w:r>
+              <w:t>Input: loot</w:t>
+            </w:r>
+          </w:p>
+          <w:p/>
+          <w:p/>
+          <w:p/>
+          <w:p/>
+          <w:p/>
+          <w:p/>
+          <w:p/>
+          <w:p>
+            <w:r>
+              <w:t>Input: loot</w:t>
+            </w:r>
+          </w:p>
+          <w:p/>
+          <w:p/>
+          <w:p/>
+          <w:p/>
+          <w:p/>
+          <w:p/>
+          <w:p/>
+          <w:p>
+            <w:r>
+              <w:t>Input: loot</w:t>
+            </w:r>
+          </w:p>
+          <w:p/>
+          <w:p/>
+          <w:p/>
+          <w:p/>
+          <w:p/>
+          <w:p/>
+          <w:p/>
+          <w:p>
+            <w:r>
+              <w:t>Input: shop</w:t>
+            </w:r>
+          </w:p>
+          <w:p/>
+          <w:p/>
+          <w:p/>
+          <w:p/>
+          <w:p/>
+          <w:p/>
+          <w:p/>
+          <w:p/>
+          <w:p/>
+          <w:p/>
+          <w:p>
+            <w:r>
+              <w:t>Input: loot (buys loot upgrade)</w:t>
+            </w:r>
+          </w:p>
+          <w:p>
+            <w:r>
+              <w:t>Takes $10 from balance</w:t>
+            </w:r>
+          </w:p>
+          <w:p/>
+          <w:p/>
+          <w:p/>
+          <w:p/>
+          <w:p/>
+          <w:p>
+            <w:r>
+              <w:lastRenderedPageBreak/>
+              <w:t>Input: exit</w:t>
+            </w:r>
+          </w:p>
+          <w:p/>
+          <w:p>
+            <w:r>
+              <w:t>Input: steal</w:t>
+            </w:r>
+          </w:p>
+          <w:p>
+            <w:r>
+              <w:t>Got caught so loses 30% of current balance so minus $3 of current balance</w:t>
+            </w:r>
+          </w:p>
+          <w:p/>
+          <w:p/>
+          <w:p/>
+          <w:p>
+            <w:r>
+              <w:t>Input: steal</w:t>
+            </w:r>
+          </w:p>
+          <w:p>
+            <w:r>
+              <w:t>Got caught so loses 30$ of current balance</w:t>
+            </w:r>
+          </w:p>
+          <w:p/>
+          <w:p/>
+          <w:p/>
+          <w:p/>
+          <w:p/>
+          <w:p>
+            <w:r>
+              <w:t>Input: steal</w:t>
+            </w:r>
+          </w:p>
+          <w:p>
+            <w:r>
+              <w:t>Stole money so gains 40% of current balance</w:t>
+            </w:r>
+          </w:p>
+          <w:p/>
+          <w:p/>
+          <w:p/>
+          <w:p/>
+          <w:p/>
+          <w:p/>
+          <w:p>
+            <w:r>
+              <w:t>Input: loot</w:t>
+            </w:r>
+          </w:p>
+          <w:p>
+            <w:r>
+              <w:t>Since loot upgraded loot gives $13 instead of $10</w:t>
+            </w:r>
+          </w:p>
+          <w:p/>
+          <w:p/>
+          <w:p/>
+          <w:p>
+            <w:r>
+              <w:t>Input: loot</w:t>
+            </w:r>
+          </w:p>
+          <w:p/>
+          <w:p/>
+          <w:p/>
+          <w:p/>
+          <w:p/>
+          <w:p/>
+          <w:p/>
+          <w:p/>
+          <w:p>
+            <w:r>
+              <w:t>Input: loot</w:t>
+            </w:r>
+          </w:p>
+          <w:p/>
+          <w:p/>
+          <w:p/>
+          <w:p/>
+          <w:p/>
+          <w:p/>
+          <w:p/>
+          <w:p>
+            <w:r>
+              <w:t>Input: loot</w:t>
+            </w:r>
+          </w:p>
+          <w:p/>
+          <w:p/>
+          <w:p/>
+          <w:p/>
+          <w:p>
+            <w:r>
+              <w:lastRenderedPageBreak/>
+              <w:t>Input: loot</w:t>
+            </w:r>
+          </w:p>
+          <w:p/>
+          <w:p/>
+          <w:p/>
+          <w:p/>
+          <w:p/>
+          <w:p/>
+          <w:p/>
+          <w:p/>
+          <w:p>
+            <w:r>
+              <w:t>Input: steal</w:t>
+            </w:r>
+          </w:p>
+          <w:p/>
+          <w:p/>
+          <w:p/>
+          <w:p/>
+          <w:p/>
+          <w:p/>
+          <w:p/>
+          <w:p/>
+          <w:p>
+            <w:r>
+              <w:t>Input: steal</w:t>
+            </w:r>
+          </w:p>
+          <w:p/>
+          <w:p/>
+          <w:p/>
+          <w:p/>
+          <w:p/>
+          <w:p/>
+          <w:p/>
+          <w:p/>
+          <w:p>
+            <w:r>
+              <w:t>Input: loot</w:t>
+            </w:r>
+          </w:p>
+          <w:p/>
+          <w:p/>
+          <w:p/>
+          <w:p/>
+          <w:p/>
+          <w:p/>
+          <w:p/>
+          <w:p>
+            <w:r>
+              <w:t>Output: do you want to play again</w:t>
+            </w:r>
+          </w:p>
+          <w:p>
+            <w:r>
+              <w:t>Input: Maybe</w:t>
+            </w:r>
+          </w:p>
+          <w:p>
+            <w:r>
+              <w:t>Expected: asks question again</w:t>
+            </w:r>
+          </w:p>
+          <w:p/>
+          <w:p>
+            <w:r>
+              <w:t>Game Loops</w:t>
+            </w:r>
+          </w:p>
+        </w:tc>
+        <w:tc>
+          <w:tcPr>
+            <w:tcW w:w="8243" w:type="dxa"/>
+          </w:tcPr>
+          <w:p>
+            <w:r>
+              <w:rPr>
+                <w:noProof/>
+              </w:rPr>
+              <w:lastRenderedPageBreak/>
+              <w:drawing>
+                <wp:inline distT="0" distB="0" distL="0" distR="0" wp14:anchorId="413FAFE8" wp14:editId="025F50BB">
+                  <wp:extent cx="5799908" cy="8326247"/>
+                  <wp:effectExtent l="0" t="0" r="4445" b="5080"/>
+                  <wp:docPr id="32" name="Picture 32" descr="Text&#10;&#10;Description automatically generated"/>
+                  <wp:cNvGraphicFramePr>
+                    <a:graphicFrameLocks xmlns:a="http://schemas.openxmlformats.org/drawingml/2006/main" noChangeAspect="1"/>
+                  </wp:cNvGraphicFramePr>
+                  <a:graphic xmlns:a="http://schemas.openxmlformats.org/drawingml/2006/main">
+                    <a:graphicData uri="http://schemas.openxmlformats.org/drawingml/2006/picture">
+                      <pic:pic xmlns:pic="http://schemas.openxmlformats.org/drawingml/2006/picture">
+                        <pic:nvPicPr>
+                          <pic:cNvPr id="32" name="Picture 32" descr="Text&#10;&#10;Description automatically generated"/>
+                          <pic:cNvPicPr/>
+                        </pic:nvPicPr>
+                        <pic:blipFill>
+                          <a:blip r:embed="rId40"/>
+                          <a:stretch>
+                            <a:fillRect/>
+                          </a:stretch>
+                        </pic:blipFill>
+                        <pic:spPr>
+                          <a:xfrm>
+                            <a:off x="0" y="0"/>
+                            <a:ext cx="5893974" cy="8461287"/>
+                          </a:xfrm>
+                          <a:prstGeom prst="rect">
+                            <a:avLst/>
+                          </a:prstGeom>
+                        </pic:spPr>
+                      </pic:pic>
+                    </a:graphicData>
+                  </a:graphic>
+                </wp:inline>
+              </w:drawing>
+            </w:r>
+          </w:p>
+          <w:p>
+            <w:r>
+              <w:rPr>
+                <w:noProof/>
+              </w:rPr>
+              <w:lastRenderedPageBreak/>
+              <w:drawing>
+                <wp:inline distT="0" distB="0" distL="0" distR="0" wp14:anchorId="019D86BE" wp14:editId="1346C9DE">
+                  <wp:extent cx="4770120" cy="9144000"/>
+                  <wp:effectExtent l="0" t="0" r="5080" b="0"/>
+                  <wp:docPr id="33" name="Picture 33" descr="Text&#10;&#10;Description automatically generated"/>
+                  <wp:cNvGraphicFramePr>
+                    <a:graphicFrameLocks xmlns:a="http://schemas.openxmlformats.org/drawingml/2006/main" noChangeAspect="1"/>
+                  </wp:cNvGraphicFramePr>
+                  <a:graphic xmlns:a="http://schemas.openxmlformats.org/drawingml/2006/main">
+                    <a:graphicData uri="http://schemas.openxmlformats.org/drawingml/2006/picture">
+                      <pic:pic xmlns:pic="http://schemas.openxmlformats.org/drawingml/2006/picture">
+                        <pic:nvPicPr>
+                          <pic:cNvPr id="33" name="Picture 33" descr="Text&#10;&#10;Description automatically generated"/>
+                          <pic:cNvPicPr/>
+                        </pic:nvPicPr>
+                        <pic:blipFill>
+                          <a:blip r:embed="rId41"/>
+                          <a:stretch>
+                            <a:fillRect/>
+                          </a:stretch>
+                        </pic:blipFill>
+                        <pic:spPr>
+                          <a:xfrm>
+                            <a:off x="0" y="0"/>
+                            <a:ext cx="4770120" cy="9144000"/>
+                          </a:xfrm>
+                          <a:prstGeom prst="rect">
+                            <a:avLst/>
+                          </a:prstGeom>
+                        </pic:spPr>
+                      </pic:pic>
+                    </a:graphicData>
+                  </a:graphic>
+                </wp:inline>
+              </w:drawing>
+            </w:r>
+          </w:p>
+          <w:p>
+            <w:r>
+              <w:rPr>
+                <w:noProof/>
+              </w:rPr>
+              <w:lastRenderedPageBreak/>
+              <w:drawing>
+                <wp:inline distT="0" distB="0" distL="0" distR="0" wp14:anchorId="385F79CD" wp14:editId="41D08B5C">
+                  <wp:extent cx="5600700" cy="8216900"/>
+                  <wp:effectExtent l="0" t="0" r="0" b="0"/>
+                  <wp:docPr id="34" name="Picture 34" descr="Text&#10;&#10;Description automatically generated"/>
+                  <wp:cNvGraphicFramePr>
+                    <a:graphicFrameLocks xmlns:a="http://schemas.openxmlformats.org/drawingml/2006/main" noChangeAspect="1"/>
+                  </wp:cNvGraphicFramePr>
+                  <a:graphic xmlns:a="http://schemas.openxmlformats.org/drawingml/2006/main">
+                    <a:graphicData uri="http://schemas.openxmlformats.org/drawingml/2006/picture">
+                      <pic:pic xmlns:pic="http://schemas.openxmlformats.org/drawingml/2006/picture">
+                        <pic:nvPicPr>
+                          <pic:cNvPr id="34" name="Picture 34" descr="Text&#10;&#10;Description automatically generated"/>
+                          <pic:cNvPicPr/>
+                        </pic:nvPicPr>
+                        <pic:blipFill>
+                          <a:blip r:embed="rId42"/>
+                          <a:stretch>
+                            <a:fillRect/>
+                          </a:stretch>
+                        </pic:blipFill>
+                        <pic:spPr>
+                          <a:xfrm>
+                            <a:off x="0" y="0"/>
+                            <a:ext cx="5600700" cy="8216900"/>
+                          </a:xfrm>
+                          <a:prstGeom prst="rect">
+                            <a:avLst/>
+                          </a:prstGeom>
+                        </pic:spPr>
+                      </pic:pic>
+                    </a:graphicData>
+                  </a:graphic>
+                </wp:inline>
+              </w:drawing>
+            </w:r>
+          </w:p>
+        </w:tc>
+      </w:tr>
+    </w:tbl>
     <w:p/>
-    <w:p>
-      <w:pPr>
-        <w:pStyle w:val="Heading3"/>
-      </w:pPr>
-    </w:p>
-    <w:p>
-      <w:pPr>
-        <w:pStyle w:val="Heading3"/>
-      </w:pPr>
-      <w:r>
-        <w:t>Assembled Outcome Testing</w:t>
-      </w:r>
-    </w:p>
+    <w:p/>
+    <w:p/>
     <w:p>
       <w:pPr>
         <w:pStyle w:val="Heading3"/>
       </w:pPr>
       <w:bookmarkStart w:id="5" w:name="_xn7t3g59l9cx" w:colFirst="0" w:colLast="0"/>
       <w:bookmarkEnd w:id="5"/>
+    </w:p>
+    <w:p>
+      <w:pPr>
+        <w:pStyle w:val="Heading3"/>
+      </w:pPr>
       <w:r>
         <w:t>Usability Testing</w:t>
       </w:r>
@@ -5534,6 +6319,795 @@
         </w:rPr>
         <w:t>Write a list of things improvements which need to be made based on your usability testing.  Then write down what you changed.</w:t>
       </w:r>
+    </w:p>
+    <w:p>
+      <w:pPr>
+        <w:rPr>
+          <w:i/>
+        </w:rPr>
+      </w:pPr>
+    </w:p>
+    <w:p>
+      <w:pPr>
+        <w:rPr>
+          <w:iCs/>
+        </w:rPr>
+      </w:pPr>
+      <w:r>
+        <w:rPr>
+          <w:iCs/>
+        </w:rPr>
+        <w:t xml:space="preserve">Family Member – She said the shop was confusing/annoying to access because she had to scroll up to read what the upgrades did in the rules section. The shop was also clumped together so it was hard </w:t>
+      </w:r>
+      <w:proofErr w:type="gramStart"/>
+      <w:r>
+        <w:rPr>
+          <w:iCs/>
+        </w:rPr>
+        <w:t>navigate</w:t>
+      </w:r>
+      <w:proofErr w:type="gramEnd"/>
+      <w:r>
+        <w:rPr>
+          <w:iCs/>
+        </w:rPr>
+        <w:t xml:space="preserve">. </w:t>
+      </w:r>
+    </w:p>
+    <w:p>
+      <w:pPr>
+        <w:rPr>
+          <w:i/>
+        </w:rPr>
+      </w:pPr>
+      <w:r>
+        <w:rPr>
+          <w:b/>
+          <w:bCs/>
+          <w:iCs/>
+        </w:rPr>
+        <w:t>Changes:</w:t>
+      </w:r>
+      <w:r>
+        <w:rPr>
+          <w:iCs/>
+        </w:rPr>
+        <w:t xml:space="preserve"> </w:t>
+      </w:r>
+      <w:r>
+        <w:rPr>
+          <w:i/>
+        </w:rPr>
+        <w:t xml:space="preserve">To change this I added what the upgrades did to the shop menu and made empty lines to separate the shop </w:t>
+      </w:r>
+      <w:proofErr w:type="gramStart"/>
+      <w:r>
+        <w:rPr>
+          <w:i/>
+        </w:rPr>
+        <w:t>items</w:t>
+      </w:r>
+      <w:proofErr w:type="gramEnd"/>
+      <w:r>
+        <w:rPr>
+          <w:i/>
+        </w:rPr>
+        <w:t xml:space="preserve"> so it was easier to look at.</w:t>
+      </w:r>
+      <w:r>
+        <w:rPr>
+          <w:i/>
+        </w:rPr>
+        <w:t xml:space="preserve"> I deleted the message that output how much the item costed because it wasn’t necessary.</w:t>
+      </w:r>
+      <w:r>
+        <w:rPr>
+          <w:i/>
+        </w:rPr>
+        <w:t xml:space="preserve"> Made the format look neater</w:t>
+      </w:r>
+    </w:p>
+    <w:p>
+      <w:pPr>
+        <w:rPr>
+          <w:i/>
+        </w:rPr>
+      </w:pPr>
+    </w:p>
+    <w:tbl>
+      <w:tblPr>
+        <w:tblStyle w:val="TableGrid"/>
+        <w:tblW w:w="0" w:type="auto"/>
+        <w:tblLook w:val="04A0" w:firstRow="1" w:lastRow="0" w:firstColumn="1" w:lastColumn="0" w:noHBand="0" w:noVBand="1"/>
+      </w:tblPr>
+      <w:tblGrid>
+        <w:gridCol w:w="4296"/>
+        <w:gridCol w:w="6494"/>
+      </w:tblGrid>
+      <w:tr>
+        <w:tc>
+          <w:tcPr>
+            <w:tcW w:w="5395" w:type="dxa"/>
+          </w:tcPr>
+          <w:p>
+            <w:pPr>
+              <w:rPr>
+                <w:b/>
+                <w:bCs/>
+                <w:i/>
+              </w:rPr>
+            </w:pPr>
+            <w:r>
+              <w:rPr>
+                <w:b/>
+                <w:bCs/>
+                <w:i/>
+              </w:rPr>
+              <w:t>Before:</w:t>
+            </w:r>
+          </w:p>
+        </w:tc>
+        <w:tc>
+          <w:tcPr>
+            <w:tcW w:w="5395" w:type="dxa"/>
+          </w:tcPr>
+          <w:p>
+            <w:pPr>
+              <w:rPr>
+                <w:b/>
+                <w:bCs/>
+                <w:i/>
+              </w:rPr>
+            </w:pPr>
+            <w:r>
+              <w:rPr>
+                <w:b/>
+                <w:bCs/>
+                <w:i/>
+              </w:rPr>
+              <w:t>After</w:t>
+            </w:r>
+          </w:p>
+        </w:tc>
+      </w:tr>
+      <w:tr>
+        <w:tc>
+          <w:tcPr>
+            <w:tcW w:w="5395" w:type="dxa"/>
+          </w:tcPr>
+          <w:p>
+            <w:pPr>
+              <w:rPr>
+                <w:i/>
+              </w:rPr>
+            </w:pPr>
+            <w:r>
+              <w:rPr>
+                <w:b/>
+                <w:bCs/>
+                <w:i/>
+                <w:noProof/>
+              </w:rPr>
+              <w:drawing>
+                <wp:inline distT="0" distB="0" distL="0" distR="0" wp14:anchorId="73E5ABDB" wp14:editId="4CFEE1A0">
+                  <wp:extent cx="2781300" cy="2387600"/>
+                  <wp:effectExtent l="0" t="0" r="0" b="0"/>
+                  <wp:docPr id="47" name="Picture 47" descr="Text&#10;&#10;Description automatically generated"/>
+                  <wp:cNvGraphicFramePr>
+                    <a:graphicFrameLocks xmlns:a="http://schemas.openxmlformats.org/drawingml/2006/main" noChangeAspect="1"/>
+                  </wp:cNvGraphicFramePr>
+                  <a:graphic xmlns:a="http://schemas.openxmlformats.org/drawingml/2006/main">
+                    <a:graphicData uri="http://schemas.openxmlformats.org/drawingml/2006/picture">
+                      <pic:pic xmlns:pic="http://schemas.openxmlformats.org/drawingml/2006/picture">
+                        <pic:nvPicPr>
+                          <pic:cNvPr id="47" name="Picture 47" descr="Text&#10;&#10;Description automatically generated"/>
+                          <pic:cNvPicPr/>
+                        </pic:nvPicPr>
+                        <pic:blipFill>
+                          <a:blip r:embed="rId43"/>
+                          <a:stretch>
+                            <a:fillRect/>
+                          </a:stretch>
+                        </pic:blipFill>
+                        <pic:spPr>
+                          <a:xfrm>
+                            <a:off x="0" y="0"/>
+                            <a:ext cx="2781300" cy="2387600"/>
+                          </a:xfrm>
+                          <a:prstGeom prst="rect">
+                            <a:avLst/>
+                          </a:prstGeom>
+                        </pic:spPr>
+                      </pic:pic>
+                    </a:graphicData>
+                  </a:graphic>
+                </wp:inline>
+              </w:drawing>
+            </w:r>
+          </w:p>
+        </w:tc>
+        <w:tc>
+          <w:tcPr>
+            <w:tcW w:w="5395" w:type="dxa"/>
+          </w:tcPr>
+          <w:p>
+            <w:pPr>
+              <w:rPr>
+                <w:i/>
+              </w:rPr>
+            </w:pPr>
+            <w:r>
+              <w:rPr>
+                <w:i/>
+                <w:noProof/>
+              </w:rPr>
+              <w:drawing>
+                <wp:inline distT="0" distB="0" distL="0" distR="0" wp14:anchorId="49A394E5" wp14:editId="2394001E">
+                  <wp:extent cx="4279900" cy="3263900"/>
+                  <wp:effectExtent l="0" t="0" r="0" b="0"/>
+                  <wp:docPr id="48" name="Picture 48"/>
+                  <wp:cNvGraphicFramePr>
+                    <a:graphicFrameLocks xmlns:a="http://schemas.openxmlformats.org/drawingml/2006/main" noChangeAspect="1"/>
+                  </wp:cNvGraphicFramePr>
+                  <a:graphic xmlns:a="http://schemas.openxmlformats.org/drawingml/2006/main">
+                    <a:graphicData uri="http://schemas.openxmlformats.org/drawingml/2006/picture">
+                      <pic:pic xmlns:pic="http://schemas.openxmlformats.org/drawingml/2006/picture">
+                        <pic:nvPicPr>
+                          <pic:cNvPr id="1" name=""/>
+                          <pic:cNvPicPr/>
+                        </pic:nvPicPr>
+                        <pic:blipFill>
+                          <a:blip r:embed="rId44"/>
+                          <a:stretch>
+                            <a:fillRect/>
+                          </a:stretch>
+                        </pic:blipFill>
+                        <pic:spPr>
+                          <a:xfrm>
+                            <a:off x="0" y="0"/>
+                            <a:ext cx="4279900" cy="3263900"/>
+                          </a:xfrm>
+                          <a:prstGeom prst="rect">
+                            <a:avLst/>
+                          </a:prstGeom>
+                        </pic:spPr>
+                      </pic:pic>
+                    </a:graphicData>
+                  </a:graphic>
+                </wp:inline>
+              </w:drawing>
+            </w:r>
+          </w:p>
+        </w:tc>
+      </w:tr>
+    </w:tbl>
+    <w:p>
+      <w:pPr>
+        <w:rPr>
+          <w:i/>
+        </w:rPr>
+      </w:pPr>
+    </w:p>
+    <w:p>
+      <w:pPr>
+        <w:rPr>
+          <w:iCs/>
+        </w:rPr>
+      </w:pPr>
+      <w:r>
+        <w:rPr>
+          <w:iCs/>
+        </w:rPr>
+        <w:t>Friend – He found a problem with the shop</w:t>
+      </w:r>
+      <w:r>
+        <w:rPr>
+          <w:iCs/>
+        </w:rPr>
+        <w:t>, he said he couldn’t buy the upgrades when the balance was equal to the cost of the item and the job would break the program when he entered letters.</w:t>
+      </w:r>
+      <w:r>
+        <w:rPr>
+          <w:iCs/>
+        </w:rPr>
+        <w:t xml:space="preserve"> He also didn’t know that upgrades could be bought multiple times</w:t>
+      </w:r>
+      <w:r>
+        <w:rPr>
+          <w:iCs/>
+        </w:rPr>
+        <w:t xml:space="preserve"> he also got stuck in the shop because he didn’t know how to exit.</w:t>
+      </w:r>
+    </w:p>
+    <w:p>
+      <w:pPr>
+        <w:rPr>
+          <w:iCs/>
+        </w:rPr>
+      </w:pPr>
+      <w:r>
+        <w:rPr>
+          <w:b/>
+          <w:bCs/>
+          <w:iCs/>
+        </w:rPr>
+        <w:t xml:space="preserve">Changes: </w:t>
+      </w:r>
+      <w:r>
+        <w:rPr>
+          <w:iCs/>
+        </w:rPr>
+        <w:t>Fixed job and made job code more efficient and fixed shop problem by adding an equal sign. Problem was that I missed the equal sign.</w:t>
+      </w:r>
+      <w:r>
+        <w:rPr>
+          <w:iCs/>
+        </w:rPr>
+        <w:t xml:space="preserve"> Job outputs incorrect input when typing letters unlike before.</w:t>
+      </w:r>
+      <w:r>
+        <w:rPr>
+          <w:iCs/>
+        </w:rPr>
+        <w:t xml:space="preserve"> I also added that upgrades could be bought multiple times in the shop menu</w:t>
+      </w:r>
+      <w:r>
+        <w:rPr>
+          <w:iCs/>
+        </w:rPr>
+        <w:t xml:space="preserve"> and </w:t>
+      </w:r>
+      <w:r>
+        <w:rPr>
+          <w:iCs/>
+        </w:rPr>
+        <w:tab/>
+        <w:t xml:space="preserve">telling the user to type exit to exit the shop because </w:t>
+      </w:r>
+    </w:p>
+    <w:p>
+      <w:pPr>
+        <w:rPr>
+          <w:b/>
+          <w:bCs/>
+          <w:iCs/>
+        </w:rPr>
+      </w:pPr>
+      <w:r>
+        <w:rPr>
+          <w:b/>
+          <w:bCs/>
+          <w:iCs/>
+        </w:rPr>
+        <w:t>Shop fix</w:t>
+      </w:r>
+    </w:p>
+    <w:p>
+      <w:pPr>
+        <w:rPr>
+          <w:iCs/>
+        </w:rPr>
+      </w:pPr>
+      <w:r>
+        <w:rPr>
+          <w:iCs/>
+          <w:noProof/>
+        </w:rPr>
+        <w:drawing>
+          <wp:inline distT="0" distB="0" distL="0" distR="0" wp14:anchorId="0FCBA993" wp14:editId="13352BF2">
+            <wp:extent cx="3556000" cy="1384300"/>
+            <wp:effectExtent l="0" t="0" r="0" b="0"/>
+            <wp:docPr id="46" name="Picture 46" descr="Text&#10;&#10;Description automatically generated"/>
+            <wp:cNvGraphicFramePr>
+              <a:graphicFrameLocks xmlns:a="http://schemas.openxmlformats.org/drawingml/2006/main" noChangeAspect="1"/>
+            </wp:cNvGraphicFramePr>
+            <a:graphic xmlns:a="http://schemas.openxmlformats.org/drawingml/2006/main">
+              <a:graphicData uri="http://schemas.openxmlformats.org/drawingml/2006/picture">
+                <pic:pic xmlns:pic="http://schemas.openxmlformats.org/drawingml/2006/picture">
+                  <pic:nvPicPr>
+                    <pic:cNvPr id="46" name="Picture 46" descr="Text&#10;&#10;Description automatically generated"/>
+                    <pic:cNvPicPr/>
+                  </pic:nvPicPr>
+                  <pic:blipFill>
+                    <a:blip r:embed="rId45"/>
+                    <a:stretch>
+                      <a:fillRect/>
+                    </a:stretch>
+                  </pic:blipFill>
+                  <pic:spPr>
+                    <a:xfrm>
+                      <a:off x="0" y="0"/>
+                      <a:ext cx="3556000" cy="1384300"/>
+                    </a:xfrm>
+                    <a:prstGeom prst="rect">
+                      <a:avLst/>
+                    </a:prstGeom>
+                  </pic:spPr>
+                </pic:pic>
+              </a:graphicData>
+            </a:graphic>
+          </wp:inline>
+        </w:drawing>
+      </w:r>
+    </w:p>
+    <w:p>
+      <w:pPr>
+        <w:rPr>
+          <w:b/>
+          <w:bCs/>
+          <w:iCs/>
+        </w:rPr>
+      </w:pPr>
+      <w:r>
+        <w:rPr>
+          <w:b/>
+          <w:bCs/>
+          <w:iCs/>
+        </w:rPr>
+        <w:lastRenderedPageBreak/>
+        <w:t>Job fix</w:t>
+      </w:r>
+    </w:p>
+    <w:tbl>
+      <w:tblPr>
+        <w:tblStyle w:val="TableGrid"/>
+        <w:tblW w:w="0" w:type="auto"/>
+        <w:tblLook w:val="04A0" w:firstRow="1" w:lastRow="0" w:firstColumn="1" w:lastColumn="0" w:noHBand="0" w:noVBand="1"/>
+      </w:tblPr>
+      <w:tblGrid>
+        <w:gridCol w:w="8405"/>
+        <w:gridCol w:w="2385"/>
+      </w:tblGrid>
+      <w:tr>
+        <w:tc>
+          <w:tcPr>
+            <w:tcW w:w="5395" w:type="dxa"/>
+          </w:tcPr>
+          <w:p>
+            <w:pPr>
+              <w:rPr>
+                <w:b/>
+                <w:bCs/>
+                <w:i/>
+              </w:rPr>
+            </w:pPr>
+            <w:r>
+              <w:rPr>
+                <w:b/>
+                <w:bCs/>
+                <w:i/>
+              </w:rPr>
+              <w:t>Before:</w:t>
+            </w:r>
+          </w:p>
+        </w:tc>
+        <w:tc>
+          <w:tcPr>
+            <w:tcW w:w="5395" w:type="dxa"/>
+          </w:tcPr>
+          <w:p>
+            <w:pPr>
+              <w:rPr>
+                <w:b/>
+                <w:bCs/>
+                <w:i/>
+              </w:rPr>
+            </w:pPr>
+            <w:r>
+              <w:rPr>
+                <w:b/>
+                <w:bCs/>
+                <w:i/>
+              </w:rPr>
+              <w:t>After</w:t>
+            </w:r>
+          </w:p>
+        </w:tc>
+      </w:tr>
+      <w:tr>
+        <w:tc>
+          <w:tcPr>
+            <w:tcW w:w="5395" w:type="dxa"/>
+          </w:tcPr>
+          <w:p>
+            <w:pPr>
+              <w:rPr>
+                <w:i/>
+              </w:rPr>
+            </w:pPr>
+            <w:r>
+              <w:rPr>
+                <w:i/>
+                <w:noProof/>
+              </w:rPr>
+              <w:drawing>
+                <wp:inline distT="0" distB="0" distL="0" distR="0" wp14:anchorId="55FFA0C9" wp14:editId="4AC8249F">
+                  <wp:extent cx="6858000" cy="777240"/>
+                  <wp:effectExtent l="0" t="0" r="0" b="0"/>
+                  <wp:docPr id="53" name="Picture 53"/>
+                  <wp:cNvGraphicFramePr>
+                    <a:graphicFrameLocks xmlns:a="http://schemas.openxmlformats.org/drawingml/2006/main" noChangeAspect="1"/>
+                  </wp:cNvGraphicFramePr>
+                  <a:graphic xmlns:a="http://schemas.openxmlformats.org/drawingml/2006/main">
+                    <a:graphicData uri="http://schemas.openxmlformats.org/drawingml/2006/picture">
+                      <pic:pic xmlns:pic="http://schemas.openxmlformats.org/drawingml/2006/picture">
+                        <pic:nvPicPr>
+                          <pic:cNvPr id="1" name=""/>
+                          <pic:cNvPicPr/>
+                        </pic:nvPicPr>
+                        <pic:blipFill>
+                          <a:blip r:embed="rId46"/>
+                          <a:stretch>
+                            <a:fillRect/>
+                          </a:stretch>
+                        </pic:blipFill>
+                        <pic:spPr>
+                          <a:xfrm>
+                            <a:off x="0" y="0"/>
+                            <a:ext cx="6858000" cy="777240"/>
+                          </a:xfrm>
+                          <a:prstGeom prst="rect">
+                            <a:avLst/>
+                          </a:prstGeom>
+                        </pic:spPr>
+                      </pic:pic>
+                    </a:graphicData>
+                  </a:graphic>
+                </wp:inline>
+              </w:drawing>
+            </w:r>
+          </w:p>
+        </w:tc>
+        <w:tc>
+          <w:tcPr>
+            <w:tcW w:w="5395" w:type="dxa"/>
+          </w:tcPr>
+          <w:p>
+            <w:pPr>
+              <w:rPr>
+                <w:i/>
+              </w:rPr>
+            </w:pPr>
+            <w:r>
+              <w:rPr>
+                <w:i/>
+                <w:noProof/>
+              </w:rPr>
+              <w:drawing>
+                <wp:inline distT="0" distB="0" distL="0" distR="0" wp14:anchorId="45DB6EFD" wp14:editId="0E3DADFD">
+                  <wp:extent cx="1816100" cy="723900"/>
+                  <wp:effectExtent l="0" t="0" r="0" b="0"/>
+                  <wp:docPr id="52" name="Picture 52"/>
+                  <wp:cNvGraphicFramePr>
+                    <a:graphicFrameLocks xmlns:a="http://schemas.openxmlformats.org/drawingml/2006/main" noChangeAspect="1"/>
+                  </wp:cNvGraphicFramePr>
+                  <a:graphic xmlns:a="http://schemas.openxmlformats.org/drawingml/2006/main">
+                    <a:graphicData uri="http://schemas.openxmlformats.org/drawingml/2006/picture">
+                      <pic:pic xmlns:pic="http://schemas.openxmlformats.org/drawingml/2006/picture">
+                        <pic:nvPicPr>
+                          <pic:cNvPr id="1" name=""/>
+                          <pic:cNvPicPr/>
+                        </pic:nvPicPr>
+                        <pic:blipFill>
+                          <a:blip r:embed="rId47"/>
+                          <a:stretch>
+                            <a:fillRect/>
+                          </a:stretch>
+                        </pic:blipFill>
+                        <pic:spPr>
+                          <a:xfrm>
+                            <a:off x="0" y="0"/>
+                            <a:ext cx="1816100" cy="723900"/>
+                          </a:xfrm>
+                          <a:prstGeom prst="rect">
+                            <a:avLst/>
+                          </a:prstGeom>
+                        </pic:spPr>
+                      </pic:pic>
+                    </a:graphicData>
+                  </a:graphic>
+                </wp:inline>
+              </w:drawing>
+            </w:r>
+          </w:p>
+        </w:tc>
+      </w:tr>
+    </w:tbl>
+    <w:p>
+      <w:pPr>
+        <w:rPr>
+          <w:iCs/>
+        </w:rPr>
+      </w:pPr>
+    </w:p>
+    <w:p>
+      <w:pPr>
+        <w:rPr>
+          <w:b/>
+          <w:bCs/>
+          <w:iCs/>
+        </w:rPr>
+      </w:pPr>
+      <w:r>
+        <w:rPr>
+          <w:b/>
+          <w:bCs/>
+          <w:iCs/>
+        </w:rPr>
+        <w:t>Shop instructions fix</w:t>
+      </w:r>
+    </w:p>
+    <w:tbl>
+      <w:tblPr>
+        <w:tblStyle w:val="TableGrid"/>
+        <w:tblW w:w="0" w:type="auto"/>
+        <w:tblLook w:val="04A0" w:firstRow="1" w:lastRow="0" w:firstColumn="1" w:lastColumn="0" w:noHBand="0" w:noVBand="1"/>
+      </w:tblPr>
+      <w:tblGrid>
+        <w:gridCol w:w="3692"/>
+        <w:gridCol w:w="7098"/>
+      </w:tblGrid>
+      <w:tr>
+        <w:tc>
+          <w:tcPr>
+            <w:tcW w:w="5395" w:type="dxa"/>
+          </w:tcPr>
+          <w:p>
+            <w:pPr>
+              <w:rPr>
+                <w:b/>
+                <w:bCs/>
+                <w:i/>
+              </w:rPr>
+            </w:pPr>
+            <w:r>
+              <w:rPr>
+                <w:b/>
+                <w:bCs/>
+                <w:i/>
+              </w:rPr>
+              <w:t>Before:</w:t>
+            </w:r>
+          </w:p>
+        </w:tc>
+        <w:tc>
+          <w:tcPr>
+            <w:tcW w:w="5395" w:type="dxa"/>
+          </w:tcPr>
+          <w:p>
+            <w:pPr>
+              <w:rPr>
+                <w:b/>
+                <w:bCs/>
+                <w:i/>
+              </w:rPr>
+            </w:pPr>
+            <w:r>
+              <w:rPr>
+                <w:b/>
+                <w:bCs/>
+                <w:i/>
+              </w:rPr>
+              <w:t>After</w:t>
+            </w:r>
+          </w:p>
+        </w:tc>
+      </w:tr>
+      <w:tr>
+        <w:tc>
+          <w:tcPr>
+            <w:tcW w:w="5395" w:type="dxa"/>
+          </w:tcPr>
+          <w:p>
+            <w:pPr>
+              <w:rPr>
+                <w:i/>
+              </w:rPr>
+            </w:pPr>
+            <w:r>
+              <w:rPr>
+                <w:i/>
+              </w:rPr>
+              <w:drawing>
+                <wp:inline distT="0" distB="0" distL="0" distR="0" wp14:anchorId="7CC5DF46" wp14:editId="4E137BC3">
+                  <wp:extent cx="2552700" cy="1308100"/>
+                  <wp:effectExtent l="0" t="0" r="0" b="0"/>
+                  <wp:docPr id="39" name="Picture 39"/>
+                  <wp:cNvGraphicFramePr>
+                    <a:graphicFrameLocks xmlns:a="http://schemas.openxmlformats.org/drawingml/2006/main" noChangeAspect="1"/>
+                  </wp:cNvGraphicFramePr>
+                  <a:graphic xmlns:a="http://schemas.openxmlformats.org/drawingml/2006/main">
+                    <a:graphicData uri="http://schemas.openxmlformats.org/drawingml/2006/picture">
+                      <pic:pic xmlns:pic="http://schemas.openxmlformats.org/drawingml/2006/picture">
+                        <pic:nvPicPr>
+                          <pic:cNvPr id="1" name=""/>
+                          <pic:cNvPicPr/>
+                        </pic:nvPicPr>
+                        <pic:blipFill>
+                          <a:blip r:embed="rId48"/>
+                          <a:stretch>
+                            <a:fillRect/>
+                          </a:stretch>
+                        </pic:blipFill>
+                        <pic:spPr>
+                          <a:xfrm>
+                            <a:off x="0" y="0"/>
+                            <a:ext cx="2552700" cy="1308100"/>
+                          </a:xfrm>
+                          <a:prstGeom prst="rect">
+                            <a:avLst/>
+                          </a:prstGeom>
+                        </pic:spPr>
+                      </pic:pic>
+                    </a:graphicData>
+                  </a:graphic>
+                </wp:inline>
+              </w:drawing>
+            </w:r>
+          </w:p>
+        </w:tc>
+        <w:tc>
+          <w:tcPr>
+            <w:tcW w:w="5395" w:type="dxa"/>
+          </w:tcPr>
+          <w:p>
+            <w:pPr>
+              <w:rPr>
+                <w:i/>
+              </w:rPr>
+            </w:pPr>
+            <w:r>
+              <w:rPr>
+                <w:i/>
+              </w:rPr>
+              <w:drawing>
+                <wp:inline distT="0" distB="0" distL="0" distR="0" wp14:anchorId="0F8914CC" wp14:editId="18EFA217">
+                  <wp:extent cx="5054600" cy="2413000"/>
+                  <wp:effectExtent l="0" t="0" r="0" b="0"/>
+                  <wp:docPr id="38" name="Picture 38"/>
+                  <wp:cNvGraphicFramePr>
+                    <a:graphicFrameLocks xmlns:a="http://schemas.openxmlformats.org/drawingml/2006/main" noChangeAspect="1"/>
+                  </wp:cNvGraphicFramePr>
+                  <a:graphic xmlns:a="http://schemas.openxmlformats.org/drawingml/2006/main">
+                    <a:graphicData uri="http://schemas.openxmlformats.org/drawingml/2006/picture">
+                      <pic:pic xmlns:pic="http://schemas.openxmlformats.org/drawingml/2006/picture">
+                        <pic:nvPicPr>
+                          <pic:cNvPr id="1" name=""/>
+                          <pic:cNvPicPr/>
+                        </pic:nvPicPr>
+                        <pic:blipFill>
+                          <a:blip r:embed="rId49"/>
+                          <a:stretch>
+                            <a:fillRect/>
+                          </a:stretch>
+                        </pic:blipFill>
+                        <pic:spPr>
+                          <a:xfrm>
+                            <a:off x="0" y="0"/>
+                            <a:ext cx="5054600" cy="2413000"/>
+                          </a:xfrm>
+                          <a:prstGeom prst="rect">
+                            <a:avLst/>
+                          </a:prstGeom>
+                        </pic:spPr>
+                      </pic:pic>
+                    </a:graphicData>
+                  </a:graphic>
+                </wp:inline>
+              </w:drawing>
+            </w:r>
+          </w:p>
+        </w:tc>
+      </w:tr>
+    </w:tbl>
+    <w:p>
+      <w:pPr>
+        <w:rPr>
+          <w:b/>
+          <w:bCs/>
+          <w:iCs/>
+        </w:rPr>
+      </w:pPr>
     </w:p>
     <w:p>
       <w:pPr>
@@ -5560,131 +7134,573 @@
     </w:p>
     <w:p>
       <w:pPr>
-        <w:pStyle w:val="Heading3"/>
+        <w:pStyle w:val="paragraph"/>
+        <w:spacing w:before="0" w:beforeAutospacing="0" w:after="0" w:afterAutospacing="0"/>
+        <w:textAlignment w:val="baseline"/>
+        <w:rPr>
+          <w:rFonts w:ascii="Segoe UI" w:hAnsi="Segoe UI" w:cs="Segoe UI"/>
+          <w:color w:val="434343"/>
+          <w:sz w:val="18"/>
+          <w:szCs w:val="18"/>
+        </w:rPr>
       </w:pPr>
       <w:bookmarkStart w:id="7" w:name="_qq2hq0u2ie7u" w:colFirst="0" w:colLast="0"/>
       <w:bookmarkEnd w:id="7"/>
       <w:r>
+        <w:rPr>
+          <w:rStyle w:val="normaltextrun"/>
+          <w:rFonts w:ascii="Arial" w:hAnsi="Arial" w:cs="Arial"/>
+          <w:color w:val="434343"/>
+          <w:sz w:val="28"/>
+          <w:szCs w:val="28"/>
+          <w:lang w:val="en"/>
+        </w:rPr>
         <w:t>Social and End User Considerations…</w:t>
       </w:r>
-    </w:p>
-    <w:p/>
-    <w:p>
-      <w:pPr>
-        <w:widowControl w:val="0"/>
-        <w:spacing w:after="200"/>
-        <w:rPr>
-          <w:rFonts w:ascii="Calibri" w:eastAsia="Calibri" w:hAnsi="Calibri" w:cs="Calibri"/>
+      <w:r>
+        <w:rPr>
+          <w:rStyle w:val="eop"/>
+          <w:rFonts w:ascii="Arial" w:hAnsi="Arial" w:cs="Arial"/>
+          <w:color w:val="434343"/>
+          <w:sz w:val="28"/>
+          <w:szCs w:val="28"/>
+        </w:rPr>
+        <w:t> </w:t>
+      </w:r>
+    </w:p>
+    <w:p>
+      <w:pPr>
+        <w:pStyle w:val="paragraph"/>
+        <w:spacing w:before="0" w:beforeAutospacing="0" w:after="0" w:afterAutospacing="0"/>
+        <w:textAlignment w:val="baseline"/>
+        <w:rPr>
+          <w:rFonts w:ascii="Segoe UI" w:hAnsi="Segoe UI" w:cs="Segoe UI"/>
+          <w:sz w:val="18"/>
+          <w:szCs w:val="18"/>
+        </w:rPr>
+      </w:pPr>
+      <w:r>
+        <w:rPr>
+          <w:rStyle w:val="eop"/>
+          <w:rFonts w:ascii="Arial" w:hAnsi="Arial" w:cs="Arial"/>
+          <w:sz w:val="22"/>
+          <w:szCs w:val="22"/>
+        </w:rPr>
+        <w:t> </w:t>
+      </w:r>
+    </w:p>
+    <w:p>
+      <w:pPr>
+        <w:pStyle w:val="paragraph"/>
+        <w:spacing w:before="0" w:beforeAutospacing="0" w:after="0" w:afterAutospacing="0"/>
+        <w:textAlignment w:val="baseline"/>
+        <w:rPr>
+          <w:rFonts w:ascii="Segoe UI" w:hAnsi="Segoe UI" w:cs="Segoe UI"/>
+          <w:sz w:val="18"/>
+          <w:szCs w:val="18"/>
+        </w:rPr>
+      </w:pPr>
+      <w:r>
+        <w:rPr>
+          <w:rStyle w:val="normaltextrun"/>
+          <w:rFonts w:ascii="Calibri" w:hAnsi="Calibri" w:cs="Calibri"/>
           <w:b/>
-        </w:rPr>
-      </w:pPr>
-      <w:r>
-        <w:rPr>
-          <w:rFonts w:ascii="Calibri" w:eastAsia="Calibri" w:hAnsi="Calibri" w:cs="Calibri"/>
+          <w:bCs/>
+          <w:sz w:val="22"/>
+          <w:szCs w:val="22"/>
+          <w:lang w:val="en"/>
+        </w:rPr>
+        <w:t>Who are your target audience / users?</w:t>
+      </w:r>
+      <w:r>
+        <w:rPr>
+          <w:rStyle w:val="eop"/>
+          <w:rFonts w:ascii="Calibri" w:hAnsi="Calibri" w:cs="Calibri"/>
+          <w:sz w:val="22"/>
+          <w:szCs w:val="22"/>
+        </w:rPr>
+        <w:t> </w:t>
+      </w:r>
+    </w:p>
+    <w:p>
+      <w:pPr>
+        <w:pStyle w:val="paragraph"/>
+        <w:spacing w:before="0" w:beforeAutospacing="0" w:after="0" w:afterAutospacing="0"/>
+        <w:textAlignment w:val="baseline"/>
+        <w:rPr>
+          <w:rFonts w:ascii="Segoe UI" w:hAnsi="Segoe UI" w:cs="Segoe UI"/>
+          <w:sz w:val="18"/>
+          <w:szCs w:val="18"/>
+        </w:rPr>
+      </w:pPr>
+      <w:r>
+        <w:rPr>
+          <w:rStyle w:val="normaltextrun"/>
+          <w:rFonts w:ascii="Calibri" w:hAnsi="Calibri" w:cs="Calibri"/>
+          <w:i/>
+          <w:iCs/>
+          <w:sz w:val="22"/>
+          <w:szCs w:val="22"/>
+          <w:lang w:val="en"/>
+        </w:rPr>
+        <w:t>Answer here</w:t>
+      </w:r>
+      <w:r>
+        <w:rPr>
+          <w:rStyle w:val="eop"/>
+          <w:rFonts w:ascii="Calibri" w:hAnsi="Calibri" w:cs="Calibri"/>
+          <w:sz w:val="22"/>
+          <w:szCs w:val="22"/>
+        </w:rPr>
+        <w:t> </w:t>
+      </w:r>
+    </w:p>
+    <w:p>
+      <w:pPr>
+        <w:pStyle w:val="paragraph"/>
+        <w:spacing w:before="0" w:beforeAutospacing="0" w:after="0" w:afterAutospacing="0"/>
+        <w:textAlignment w:val="baseline"/>
+        <w:rPr>
+          <w:rFonts w:ascii="Segoe UI" w:hAnsi="Segoe UI" w:cs="Segoe UI"/>
+          <w:sz w:val="18"/>
+          <w:szCs w:val="18"/>
+        </w:rPr>
+      </w:pPr>
+      <w:r>
+        <w:rPr>
+          <w:rStyle w:val="normaltextrun"/>
+          <w:rFonts w:ascii="Calibri" w:hAnsi="Calibri" w:cs="Calibri"/>
           <w:b/>
+          <w:bCs/>
+          <w:sz w:val="22"/>
+          <w:szCs w:val="22"/>
+          <w:lang w:val="en"/>
+        </w:rPr>
+        <w:t>Why did you need to ensure that your task was suitable for your chosen audience?</w:t>
+      </w:r>
+      <w:r>
+        <w:rPr>
+          <w:rStyle w:val="eop"/>
+          <w:rFonts w:ascii="Calibri" w:hAnsi="Calibri" w:cs="Calibri"/>
+          <w:sz w:val="22"/>
+          <w:szCs w:val="22"/>
+        </w:rPr>
+        <w:t> </w:t>
+      </w:r>
+    </w:p>
+    <w:p>
+      <w:pPr>
+        <w:pStyle w:val="paragraph"/>
+        <w:spacing w:before="0" w:beforeAutospacing="0" w:after="0" w:afterAutospacing="0"/>
+        <w:textAlignment w:val="baseline"/>
+        <w:rPr>
+          <w:rFonts w:ascii="Segoe UI" w:hAnsi="Segoe UI" w:cs="Segoe UI"/>
+          <w:sz w:val="18"/>
+          <w:szCs w:val="18"/>
+        </w:rPr>
+      </w:pPr>
+      <w:r>
+        <w:rPr>
+          <w:rStyle w:val="normaltextrun"/>
+          <w:rFonts w:ascii="Calibri" w:hAnsi="Calibri" w:cs="Calibri"/>
+          <w:i/>
+          <w:iCs/>
+          <w:sz w:val="22"/>
+          <w:szCs w:val="22"/>
+          <w:lang w:val="en"/>
+        </w:rPr>
+        <w:t>Answer here</w:t>
+      </w:r>
+      <w:r>
+        <w:rPr>
+          <w:rStyle w:val="eop"/>
+          <w:rFonts w:ascii="Calibri" w:hAnsi="Calibri" w:cs="Calibri"/>
+          <w:sz w:val="22"/>
+          <w:szCs w:val="22"/>
+        </w:rPr>
+        <w:t> </w:t>
+      </w:r>
+    </w:p>
+    <w:p>
+      <w:pPr>
+        <w:pStyle w:val="paragraph"/>
+        <w:spacing w:before="0" w:beforeAutospacing="0" w:after="0" w:afterAutospacing="0"/>
+        <w:textAlignment w:val="baseline"/>
+        <w:rPr>
+          <w:rFonts w:ascii="Segoe UI" w:hAnsi="Segoe UI" w:cs="Segoe UI"/>
+          <w:sz w:val="18"/>
+          <w:szCs w:val="18"/>
+        </w:rPr>
+      </w:pPr>
+      <w:r>
+        <w:rPr>
+          <w:rStyle w:val="normaltextrun"/>
+          <w:rFonts w:ascii="Calibri" w:hAnsi="Calibri" w:cs="Calibri"/>
+          <w:b/>
+          <w:bCs/>
+          <w:sz w:val="22"/>
+          <w:szCs w:val="22"/>
+          <w:lang w:val="en"/>
         </w:rPr>
         <w:t>How did you ensure that your task was suitable for your chosen audience?</w:t>
       </w:r>
-    </w:p>
-    <w:p>
-      <w:pPr>
-        <w:widowControl w:val="0"/>
-        <w:spacing w:after="200"/>
-        <w:rPr>
-          <w:rFonts w:ascii="Calibri" w:eastAsia="Calibri" w:hAnsi="Calibri" w:cs="Calibri"/>
+      <w:r>
+        <w:rPr>
+          <w:rStyle w:val="eop"/>
+          <w:rFonts w:ascii="Calibri" w:hAnsi="Calibri" w:cs="Calibri"/>
+          <w:sz w:val="22"/>
+          <w:szCs w:val="22"/>
+        </w:rPr>
+        <w:t> </w:t>
+      </w:r>
+    </w:p>
+    <w:p>
+      <w:pPr>
+        <w:pStyle w:val="paragraph"/>
+        <w:spacing w:before="0" w:beforeAutospacing="0" w:after="0" w:afterAutospacing="0"/>
+        <w:textAlignment w:val="baseline"/>
+        <w:rPr>
+          <w:rFonts w:ascii="Segoe UI" w:hAnsi="Segoe UI" w:cs="Segoe UI"/>
+          <w:sz w:val="18"/>
+          <w:szCs w:val="18"/>
+        </w:rPr>
+      </w:pPr>
+      <w:r>
+        <w:rPr>
+          <w:rStyle w:val="normaltextrun"/>
+          <w:rFonts w:ascii="Calibri" w:hAnsi="Calibri" w:cs="Calibri"/>
           <w:i/>
-        </w:rPr>
-      </w:pPr>
-      <w:r>
-        <w:rPr>
-          <w:rFonts w:ascii="Calibri" w:eastAsia="Calibri" w:hAnsi="Calibri" w:cs="Calibri"/>
+          <w:iCs/>
+          <w:sz w:val="22"/>
+          <w:szCs w:val="22"/>
+          <w:lang w:val="en"/>
+        </w:rPr>
+        <w:t>Answer here</w:t>
+      </w:r>
+      <w:r>
+        <w:rPr>
+          <w:rStyle w:val="eop"/>
+          <w:rFonts w:ascii="Calibri" w:hAnsi="Calibri" w:cs="Calibri"/>
+          <w:sz w:val="22"/>
+          <w:szCs w:val="22"/>
+        </w:rPr>
+        <w:t> </w:t>
+      </w:r>
+    </w:p>
+    <w:p>
+      <w:pPr>
+        <w:pStyle w:val="paragraph"/>
+        <w:spacing w:before="0" w:beforeAutospacing="0" w:after="0" w:afterAutospacing="0"/>
+        <w:textAlignment w:val="baseline"/>
+        <w:rPr>
+          <w:rFonts w:ascii="Segoe UI" w:hAnsi="Segoe UI" w:cs="Segoe UI"/>
+          <w:sz w:val="18"/>
+          <w:szCs w:val="18"/>
+        </w:rPr>
+      </w:pPr>
+      <w:r>
+        <w:rPr>
+          <w:rStyle w:val="normaltextrun"/>
+          <w:rFonts w:ascii="Calibri" w:hAnsi="Calibri" w:cs="Calibri"/>
+          <w:b/>
+          <w:bCs/>
+          <w:sz w:val="22"/>
+          <w:szCs w:val="22"/>
+          <w:lang w:val="en"/>
+        </w:rPr>
+        <w:t>Why do we </w:t>
+      </w:r>
+      <w:proofErr w:type="spellStart"/>
+      <w:r>
+        <w:rPr>
+          <w:rStyle w:val="normaltextrun"/>
+          <w:rFonts w:ascii="Calibri" w:hAnsi="Calibri" w:cs="Calibri"/>
+          <w:b/>
+          <w:bCs/>
+          <w:sz w:val="22"/>
+          <w:szCs w:val="22"/>
+          <w:lang w:val="en"/>
+        </w:rPr>
+        <w:t>honour</w:t>
+      </w:r>
+      <w:proofErr w:type="spellEnd"/>
+      <w:r>
+        <w:rPr>
+          <w:rStyle w:val="normaltextrun"/>
+          <w:rFonts w:ascii="Calibri" w:hAnsi="Calibri" w:cs="Calibri"/>
+          <w:b/>
+          <w:bCs/>
+          <w:sz w:val="22"/>
+          <w:szCs w:val="22"/>
+          <w:lang w:val="en"/>
+        </w:rPr>
+        <w:t> copyright?</w:t>
+      </w:r>
+      <w:r>
+        <w:rPr>
+          <w:rStyle w:val="eop"/>
+          <w:rFonts w:ascii="Calibri" w:hAnsi="Calibri" w:cs="Calibri"/>
+          <w:sz w:val="22"/>
+          <w:szCs w:val="22"/>
+        </w:rPr>
+        <w:t> </w:t>
+      </w:r>
+    </w:p>
+    <w:p>
+      <w:pPr>
+        <w:pStyle w:val="paragraph"/>
+        <w:spacing w:before="0" w:beforeAutospacing="0" w:after="0" w:afterAutospacing="0"/>
+        <w:textAlignment w:val="baseline"/>
+        <w:rPr>
+          <w:rFonts w:ascii="Segoe UI" w:hAnsi="Segoe UI" w:cs="Segoe UI"/>
+          <w:sz w:val="18"/>
+          <w:szCs w:val="18"/>
+        </w:rPr>
+      </w:pPr>
+      <w:r>
+        <w:rPr>
+          <w:rStyle w:val="normaltextrun"/>
+          <w:rFonts w:ascii="Calibri" w:hAnsi="Calibri" w:cs="Calibri"/>
           <w:i/>
+          <w:iCs/>
+          <w:sz w:val="22"/>
+          <w:szCs w:val="22"/>
+          <w:lang w:val="en"/>
         </w:rPr>
         <w:t>Answer here</w:t>
       </w:r>
-    </w:p>
-    <w:p>
-      <w:pPr>
-        <w:widowControl w:val="0"/>
-        <w:spacing w:after="200"/>
-        <w:rPr>
-          <w:rFonts w:ascii="Calibri" w:eastAsia="Calibri" w:hAnsi="Calibri" w:cs="Calibri"/>
+      <w:r>
+        <w:rPr>
+          <w:rStyle w:val="eop"/>
+          <w:rFonts w:ascii="Calibri" w:hAnsi="Calibri" w:cs="Calibri"/>
+          <w:sz w:val="22"/>
+          <w:szCs w:val="22"/>
+        </w:rPr>
+        <w:t> </w:t>
+      </w:r>
+    </w:p>
+    <w:p>
+      <w:pPr>
+        <w:pStyle w:val="paragraph"/>
+        <w:spacing w:before="0" w:beforeAutospacing="0" w:after="0" w:afterAutospacing="0"/>
+        <w:textAlignment w:val="baseline"/>
+        <w:rPr>
+          <w:rFonts w:ascii="Segoe UI" w:hAnsi="Segoe UI" w:cs="Segoe UI"/>
+          <w:sz w:val="18"/>
+          <w:szCs w:val="18"/>
+        </w:rPr>
+      </w:pPr>
+      <w:r>
+        <w:rPr>
+          <w:rStyle w:val="normaltextrun"/>
+          <w:rFonts w:ascii="Calibri" w:hAnsi="Calibri" w:cs="Calibri"/>
           <w:b/>
-        </w:rPr>
-      </w:pPr>
-      <w:r>
-        <w:rPr>
-          <w:rFonts w:ascii="Calibri" w:eastAsia="Calibri" w:hAnsi="Calibri" w:cs="Calibri"/>
+          <w:bCs/>
+          <w:sz w:val="22"/>
+          <w:szCs w:val="22"/>
+          <w:lang w:val="en"/>
+        </w:rPr>
+        <w:t>How have you </w:t>
+      </w:r>
+      <w:proofErr w:type="spellStart"/>
+      <w:r>
+        <w:rPr>
+          <w:rStyle w:val="normaltextrun"/>
+          <w:rFonts w:ascii="Calibri" w:hAnsi="Calibri" w:cs="Calibri"/>
           <w:b/>
-        </w:rPr>
-        <w:t xml:space="preserve">How have you </w:t>
-      </w:r>
-      <w:proofErr w:type="spellStart"/>
-      <w:r>
-        <w:rPr>
-          <w:rFonts w:ascii="Calibri" w:eastAsia="Calibri" w:hAnsi="Calibri" w:cs="Calibri"/>
+          <w:bCs/>
+          <w:sz w:val="22"/>
+          <w:szCs w:val="22"/>
+          <w:lang w:val="en"/>
+        </w:rPr>
+        <w:t>honoured</w:t>
+      </w:r>
+      <w:proofErr w:type="spellEnd"/>
+      <w:r>
+        <w:rPr>
+          <w:rStyle w:val="normaltextrun"/>
+          <w:rFonts w:ascii="Calibri" w:hAnsi="Calibri" w:cs="Calibri"/>
           <w:b/>
-        </w:rPr>
-        <w:t>honoured</w:t>
-      </w:r>
-      <w:proofErr w:type="spellEnd"/>
-      <w:r>
-        <w:rPr>
-          <w:rFonts w:ascii="Calibri" w:eastAsia="Calibri" w:hAnsi="Calibri" w:cs="Calibri"/>
+          <w:bCs/>
+          <w:sz w:val="22"/>
+          <w:szCs w:val="22"/>
+          <w:lang w:val="en"/>
+        </w:rPr>
+        <w:t> copyright?</w:t>
+      </w:r>
+      <w:r>
+        <w:rPr>
+          <w:rStyle w:val="eop"/>
+          <w:rFonts w:ascii="Calibri" w:hAnsi="Calibri" w:cs="Calibri"/>
+          <w:sz w:val="22"/>
+          <w:szCs w:val="22"/>
+        </w:rPr>
+        <w:t> </w:t>
+      </w:r>
+    </w:p>
+    <w:p>
+      <w:pPr>
+        <w:pStyle w:val="paragraph"/>
+        <w:spacing w:before="0" w:beforeAutospacing="0" w:after="0" w:afterAutospacing="0"/>
+        <w:textAlignment w:val="baseline"/>
+        <w:rPr>
+          <w:rFonts w:ascii="Segoe UI" w:hAnsi="Segoe UI" w:cs="Segoe UI"/>
+          <w:sz w:val="18"/>
+          <w:szCs w:val="18"/>
+        </w:rPr>
+      </w:pPr>
+      <w:r>
+        <w:rPr>
+          <w:rStyle w:val="normaltextrun"/>
+          <w:rFonts w:ascii="Calibri" w:hAnsi="Calibri" w:cs="Calibri"/>
+          <w:i/>
+          <w:iCs/>
+          <w:sz w:val="22"/>
+          <w:szCs w:val="22"/>
+          <w:lang w:val="en"/>
+        </w:rPr>
+        <w:t>Answer here</w:t>
+      </w:r>
+      <w:r>
+        <w:rPr>
+          <w:rStyle w:val="eop"/>
+          <w:rFonts w:ascii="Calibri" w:hAnsi="Calibri" w:cs="Calibri"/>
+          <w:sz w:val="22"/>
+          <w:szCs w:val="22"/>
+        </w:rPr>
+        <w:t> </w:t>
+      </w:r>
+    </w:p>
+    <w:p>
+      <w:pPr>
+        <w:pStyle w:val="paragraph"/>
+        <w:spacing w:before="0" w:beforeAutospacing="0" w:after="0" w:afterAutospacing="0"/>
+        <w:textAlignment w:val="baseline"/>
+        <w:rPr>
+          <w:rFonts w:ascii="Segoe UI" w:hAnsi="Segoe UI" w:cs="Segoe UI"/>
+          <w:sz w:val="18"/>
+          <w:szCs w:val="18"/>
+        </w:rPr>
+      </w:pPr>
+      <w:r>
+        <w:rPr>
+          <w:rStyle w:val="normaltextrun"/>
+          <w:rFonts w:ascii="Calibri" w:hAnsi="Calibri" w:cs="Calibri"/>
           <w:b/>
-        </w:rPr>
-        <w:t xml:space="preserve"> copyright?</w:t>
-      </w:r>
-    </w:p>
-    <w:p>
-      <w:pPr>
-        <w:widowControl w:val="0"/>
-        <w:spacing w:after="200"/>
-        <w:rPr>
-          <w:rFonts w:ascii="Calibri" w:eastAsia="Calibri" w:hAnsi="Calibri" w:cs="Calibri"/>
+          <w:bCs/>
+          <w:sz w:val="22"/>
+          <w:szCs w:val="22"/>
+          <w:lang w:val="en"/>
+        </w:rPr>
+        <w:t>Why do you need to make your quiz easy to use?</w:t>
+      </w:r>
+      <w:r>
+        <w:rPr>
+          <w:rStyle w:val="eop"/>
+          <w:rFonts w:ascii="Calibri" w:hAnsi="Calibri" w:cs="Calibri"/>
+          <w:sz w:val="22"/>
+          <w:szCs w:val="22"/>
+        </w:rPr>
+        <w:t> </w:t>
+      </w:r>
+    </w:p>
+    <w:p>
+      <w:pPr>
+        <w:pStyle w:val="paragraph"/>
+        <w:spacing w:before="0" w:beforeAutospacing="0" w:after="0" w:afterAutospacing="0"/>
+        <w:textAlignment w:val="baseline"/>
+        <w:rPr>
+          <w:rFonts w:ascii="Segoe UI" w:hAnsi="Segoe UI" w:cs="Segoe UI"/>
+          <w:sz w:val="18"/>
+          <w:szCs w:val="18"/>
+        </w:rPr>
+      </w:pPr>
+      <w:r>
+        <w:rPr>
+          <w:rStyle w:val="normaltextrun"/>
+          <w:rFonts w:ascii="Calibri" w:hAnsi="Calibri" w:cs="Calibri"/>
           <w:i/>
-        </w:rPr>
-      </w:pPr>
-      <w:r>
-        <w:rPr>
-          <w:rFonts w:ascii="Calibri" w:eastAsia="Calibri" w:hAnsi="Calibri" w:cs="Calibri"/>
+          <w:iCs/>
+          <w:sz w:val="22"/>
+          <w:szCs w:val="22"/>
+          <w:lang w:val="en"/>
+        </w:rPr>
+        <w:t>Answer here</w:t>
+      </w:r>
+      <w:r>
+        <w:rPr>
+          <w:rStyle w:val="eop"/>
+          <w:rFonts w:ascii="Calibri" w:hAnsi="Calibri" w:cs="Calibri"/>
+          <w:sz w:val="22"/>
+          <w:szCs w:val="22"/>
+        </w:rPr>
+        <w:t> </w:t>
+      </w:r>
+    </w:p>
+    <w:p>
+      <w:pPr>
+        <w:pStyle w:val="paragraph"/>
+        <w:spacing w:before="0" w:beforeAutospacing="0" w:after="0" w:afterAutospacing="0"/>
+        <w:textAlignment w:val="baseline"/>
+        <w:rPr>
+          <w:rFonts w:ascii="Segoe UI" w:hAnsi="Segoe UI" w:cs="Segoe UI"/>
+          <w:sz w:val="18"/>
+          <w:szCs w:val="18"/>
+        </w:rPr>
+      </w:pPr>
+      <w:r>
+        <w:rPr>
+          <w:rStyle w:val="normaltextrun"/>
+          <w:rFonts w:ascii="Calibri" w:hAnsi="Calibri" w:cs="Calibri"/>
+          <w:b/>
+          <w:bCs/>
+          <w:sz w:val="22"/>
+          <w:szCs w:val="22"/>
+          <w:lang w:val="en"/>
+        </w:rPr>
+        <w:t>How did you make your quiz easy to use?</w:t>
+      </w:r>
+      <w:r>
+        <w:rPr>
+          <w:rStyle w:val="eop"/>
+          <w:rFonts w:ascii="Calibri" w:hAnsi="Calibri" w:cs="Calibri"/>
+          <w:sz w:val="22"/>
+          <w:szCs w:val="22"/>
+        </w:rPr>
+        <w:t> </w:t>
+      </w:r>
+    </w:p>
+    <w:p>
+      <w:pPr>
+        <w:pStyle w:val="paragraph"/>
+        <w:spacing w:before="0" w:beforeAutospacing="0" w:after="0" w:afterAutospacing="0"/>
+        <w:textAlignment w:val="baseline"/>
+        <w:rPr>
+          <w:rFonts w:ascii="Segoe UI" w:hAnsi="Segoe UI" w:cs="Segoe UI"/>
+          <w:sz w:val="18"/>
+          <w:szCs w:val="18"/>
+        </w:rPr>
+      </w:pPr>
+      <w:r>
+        <w:rPr>
+          <w:rStyle w:val="normaltextrun"/>
+          <w:rFonts w:ascii="Calibri" w:hAnsi="Calibri" w:cs="Calibri"/>
           <w:i/>
+          <w:iCs/>
+          <w:sz w:val="22"/>
+          <w:szCs w:val="22"/>
+          <w:lang w:val="en"/>
         </w:rPr>
         <w:t>Answer here</w:t>
       </w:r>
-    </w:p>
-    <w:p>
-      <w:pPr>
-        <w:widowControl w:val="0"/>
-        <w:spacing w:after="200"/>
-        <w:rPr>
-          <w:rFonts w:ascii="Calibri" w:eastAsia="Calibri" w:hAnsi="Calibri" w:cs="Calibri"/>
-          <w:b/>
-        </w:rPr>
-      </w:pPr>
-      <w:r>
-        <w:rPr>
-          <w:rFonts w:ascii="Calibri" w:eastAsia="Calibri" w:hAnsi="Calibri" w:cs="Calibri"/>
-          <w:b/>
-        </w:rPr>
-        <w:t>How did you make your quiz easy to use?</w:t>
-      </w:r>
-    </w:p>
-    <w:p>
-      <w:pPr>
-        <w:widowControl w:val="0"/>
-        <w:spacing w:after="200"/>
-        <w:rPr>
-          <w:rFonts w:ascii="Calibri" w:eastAsia="Calibri" w:hAnsi="Calibri" w:cs="Calibri"/>
-          <w:i/>
-        </w:rPr>
-      </w:pPr>
-      <w:r>
-        <w:rPr>
-          <w:rFonts w:ascii="Calibri" w:eastAsia="Calibri" w:hAnsi="Calibri" w:cs="Calibri"/>
-          <w:i/>
-        </w:rPr>
-        <w:t>Answer here</w:t>
+      <w:r>
+        <w:rPr>
+          <w:rStyle w:val="eop"/>
+          <w:rFonts w:ascii="Calibri" w:hAnsi="Calibri" w:cs="Calibri"/>
+          <w:sz w:val="22"/>
+          <w:szCs w:val="22"/>
+        </w:rPr>
+        <w:t> </w:t>
       </w:r>
     </w:p>
     <w:p>
@@ -5778,6 +7794,7 @@
           <w:sz w:val="22"/>
           <w:szCs w:val="22"/>
         </w:rPr>
+        <w:lastRenderedPageBreak/>
         <w:t> </w:t>
       </w:r>
     </w:p>
@@ -7021,6 +9038,28 @@
         </w:rPr>
         <w:t> </w:t>
       </w:r>
+    </w:p>
+    <w:p>
+      <w:pPr>
+        <w:widowControl w:val="0"/>
+        <w:spacing w:after="200"/>
+        <w:rPr>
+          <w:rFonts w:ascii="Calibri" w:eastAsia="Calibri" w:hAnsi="Calibri" w:cs="Calibri"/>
+          <w:i/>
+          <w:lang w:val="en-NZ" w:eastAsia="zh-CN"/>
+        </w:rPr>
+      </w:pPr>
+    </w:p>
+    <w:p>
+      <w:pPr>
+        <w:spacing w:line="240" w:lineRule="auto"/>
+        <w:rPr>
+          <w:rFonts w:ascii="Times New Roman" w:eastAsia="Times New Roman" w:hAnsi="Times New Roman" w:cs="Times New Roman"/>
+          <w:sz w:val="24"/>
+          <w:szCs w:val="24"/>
+          <w:lang w:val="en-NZ" w:eastAsia="zh-CN"/>
+        </w:rPr>
+      </w:pPr>
     </w:p>
     <w:p>
       <w:pPr>
@@ -8194,6 +10233,21 @@
 </file>
 
 <file path=customXml/item1.xml><?xml version="1.0" encoding="utf-8"?>
+<p:properties xmlns:p="http://schemas.microsoft.com/office/2006/metadata/properties" xmlns:xsi="http://www.w3.org/2001/XMLSchema-instance" xmlns:pc="http://schemas.microsoft.com/office/infopath/2007/PartnerControls">
+  <documentManagement/>
+</p:properties>
+</file>
+
+<file path=customXml/item2.xml><?xml version="1.0" encoding="utf-8"?>
+<?mso-contentType ?>
+<FormTemplates xmlns="http://schemas.microsoft.com/sharepoint/v3/contenttype/forms">
+  <Display>DocumentLibraryForm</Display>
+  <Edit>DocumentLibraryForm</Edit>
+  <New>DocumentLibraryForm</New>
+</FormTemplates>
+</file>
+
+<file path=customXml/item3.xml><?xml version="1.0" encoding="utf-8"?>
 <ct:contentTypeSchema xmlns:ct="http://schemas.microsoft.com/office/2006/metadata/contentType" xmlns:ma="http://schemas.microsoft.com/office/2006/metadata/properties/metaAttributes" ct:_="" ma:_="" ma:contentTypeName="Document" ma:contentTypeID="0x0101003D8DE0BB3302F148B6B892B1C829F7C1" ma:contentTypeVersion="12" ma:contentTypeDescription="Create a new document." ma:contentTypeScope="" ma:versionID="a0de35dcd25d06e60c45b96cd6a28b2d">
   <xsd:schema xmlns:xsd="http://www.w3.org/2001/XMLSchema" xmlns:xs="http://www.w3.org/2001/XMLSchema" xmlns:p="http://schemas.microsoft.com/office/2006/metadata/properties" xmlns:ns2="be45c870-26c5-4243-9b4a-192efb6aa0b1" xmlns:ns3="a01cc840-8095-422f-882c-1819f40dffaf" targetNamespace="http://schemas.microsoft.com/office/2006/metadata/properties" ma:root="true" ma:fieldsID="f7ebd722d4d7595275e3c7d581d794f0" ns2:_="" ns3:_="">
     <xsd:import namespace="be45c870-26c5-4243-9b4a-192efb6aa0b1"/>
@@ -8410,22 +10464,24 @@
 </ct:contentTypeSchema>
 </file>
 
-<file path=customXml/item2.xml><?xml version="1.0" encoding="utf-8"?>
-<?mso-contentType ?>
-<FormTemplates xmlns="http://schemas.microsoft.com/sharepoint/v3/contenttype/forms">
-  <Display>DocumentLibraryForm</Display>
-  <Edit>DocumentLibraryForm</Edit>
-  <New>DocumentLibraryForm</New>
-</FormTemplates>
+<file path=customXml/itemProps1.xml><?xml version="1.0" encoding="utf-8"?>
+<ds:datastoreItem xmlns:ds="http://schemas.openxmlformats.org/officeDocument/2006/customXml" ds:itemID="{19E93A4B-CD1A-44BD-8EC6-889212AB4013}">
+  <ds:schemaRefs>
+    <ds:schemaRef ds:uri="http://schemas.microsoft.com/office/2006/metadata/properties"/>
+    <ds:schemaRef ds:uri="http://schemas.microsoft.com/office/infopath/2007/PartnerControls"/>
+  </ds:schemaRefs>
+</ds:datastoreItem>
 </file>
 
-<file path=customXml/item3.xml><?xml version="1.0" encoding="utf-8"?>
-<p:properties xmlns:p="http://schemas.microsoft.com/office/2006/metadata/properties" xmlns:xsi="http://www.w3.org/2001/XMLSchema-instance" xmlns:pc="http://schemas.microsoft.com/office/infopath/2007/PartnerControls">
-  <documentManagement/>
-</p:properties>
+<file path=customXml/itemProps2.xml><?xml version="1.0" encoding="utf-8"?>
+<ds:datastoreItem xmlns:ds="http://schemas.openxmlformats.org/officeDocument/2006/customXml" ds:itemID="{9BBE9EA2-CD70-47DE-BDC0-17EB6CAC36FE}">
+  <ds:schemaRefs>
+    <ds:schemaRef ds:uri="http://schemas.microsoft.com/sharepoint/v3/contenttype/forms"/>
+  </ds:schemaRefs>
+</ds:datastoreItem>
 </file>
 
-<file path=customXml/itemProps1.xml><?xml version="1.0" encoding="utf-8"?>
+<file path=customXml/itemProps3.xml><?xml version="1.0" encoding="utf-8"?>
 <ds:datastoreItem xmlns:ds="http://schemas.openxmlformats.org/officeDocument/2006/customXml" ds:itemID="{8706D9FD-D111-4DDC-B839-7D9577EA39C4}">
   <ds:schemaRefs>
     <ds:schemaRef ds:uri="http://schemas.microsoft.com/office/2006/metadata/contentType"/>
@@ -8442,21 +10498,4 @@
     <ds:schemaRef ds:uri="http://schemas.microsoft.com/internal/obd"/>
   </ds:schemaRefs>
 </ds:datastoreItem>
-</file>
-
-<file path=customXml/itemProps2.xml><?xml version="1.0" encoding="utf-8"?>
-<ds:datastoreItem xmlns:ds="http://schemas.openxmlformats.org/officeDocument/2006/customXml" ds:itemID="{9BBE9EA2-CD70-47DE-BDC0-17EB6CAC36FE}">
-  <ds:schemaRefs>
-    <ds:schemaRef ds:uri="http://schemas.microsoft.com/sharepoint/v3/contenttype/forms"/>
-  </ds:schemaRefs>
-</ds:datastoreItem>
-</file>
-
-<file path=customXml/itemProps3.xml><?xml version="1.0" encoding="utf-8"?>
-<ds:datastoreItem xmlns:ds="http://schemas.openxmlformats.org/officeDocument/2006/customXml" ds:itemID="{19E93A4B-CD1A-44BD-8EC6-889212AB4013}">
-  <ds:schemaRefs>
-    <ds:schemaRef ds:uri="http://schemas.microsoft.com/office/2006/metadata/properties"/>
-    <ds:schemaRef ds:uri="http://schemas.microsoft.com/office/infopath/2007/PartnerControls"/>
-  </ds:schemaRefs>
-</ds:datastoreItem>
 </file>
</xml_diff>